<commit_message>
snapshot and nicolas comments
</commit_message>
<xml_diff>
--- a/output_validation/pin_snapshot_with_charts_and_text2.docx
+++ b/output_validation/pin_snapshot_with_charts_and_text2.docx
@@ -12,7 +12,7 @@
           <w:b/>
           <w:sz w:val="48"/>
         </w:rPr>
-        <w:t>Myanmar – PiN snapshot</w:t>
+        <w:t>Myanmar – PiN insight</w:t>
       </w:r>
     </w:p>
     <w:p/>
@@ -30,6 +30,140 @@
         <w:t>Children in Need (5-17 y.o.)</w:t>
       </w:r>
     </w:p>
+    <w:p>
+      <w:r>
+        <w:rPr>
+          <w:b/>
+          <w:color w:val="569697"/>
+          <w:sz w:val="30"/>
+        </w:rPr>
+        <w:t>37.1%</w:t>
+      </w:r>
+      <w:r>
+        <w:rPr>
+          <w:sz w:val="30"/>
+        </w:rPr>
+        <w:t xml:space="preserve"> of school-aged children are in need:</w:t>
+      </w:r>
+      <w:r>
+        <w:rPr>
+          <w:b/>
+          <w:color w:val="569697"/>
+          <w:sz w:val="30"/>
+        </w:rPr>
+        <w:br/>
+        <w:t>1.1M</w:t>
+      </w:r>
+      <w:r>
+        <w:rPr>
+          <w:sz w:val="30"/>
+        </w:rPr>
+        <w:t xml:space="preserve"> children including:</w:t>
+      </w:r>
+    </w:p>
+    <w:p>
+      <w:pPr>
+        <w:pStyle w:val="ListBullet"/>
+        <w:ind w:left="1440"/>
+      </w:pPr>
+      <w:r>
+        <w:rPr>
+          <w:rFonts w:ascii="Calibri" w:hAnsi="Calibri"/>
+          <w:sz w:val="24"/>
+        </w:rPr>
+        <w:t>452K girls and 599K boys;</w:t>
+      </w:r>
+    </w:p>
+    <w:p>
+      <w:pPr>
+        <w:pStyle w:val="ListBullet"/>
+        <w:ind w:left="1440"/>
+      </w:pPr>
+      <w:r>
+        <w:rPr>
+          <w:rFonts w:ascii="Calibri" w:hAnsi="Calibri"/>
+          <w:sz w:val="24"/>
+        </w:rPr>
+        <w:t>827K are OCAP population group;</w:t>
+      </w:r>
+    </w:p>
+    <w:p>
+      <w:pPr>
+        <w:pStyle w:val="ListBullet"/>
+        <w:ind w:left="1440"/>
+      </w:pPr>
+      <w:r>
+        <w:rPr>
+          <w:rFonts w:ascii="Calibri" w:hAnsi="Calibri"/>
+          <w:sz w:val="24"/>
+        </w:rPr>
+        <w:t>143K are IDP population group;</w:t>
+      </w:r>
+    </w:p>
+    <w:p>
+      <w:pPr>
+        <w:pStyle w:val="ListBullet"/>
+        <w:ind w:left="1440"/>
+      </w:pPr>
+      <w:r>
+        <w:rPr>
+          <w:rFonts w:ascii="Calibri" w:hAnsi="Calibri"/>
+          <w:sz w:val="24"/>
+        </w:rPr>
+        <w:t>66K are RET population group;</w:t>
+      </w:r>
+    </w:p>
+    <w:p>
+      <w:pPr>
+        <w:pStyle w:val="ListBullet"/>
+        <w:ind w:left="1440"/>
+      </w:pPr>
+      <w:r>
+        <w:rPr>
+          <w:rFonts w:ascii="Calibri" w:hAnsi="Calibri"/>
+          <w:sz w:val="24"/>
+        </w:rPr>
+        <w:t>15K are NDSP population group;</w:t>
+      </w:r>
+    </w:p>
+    <w:p>
+      <w:pPr>
+        <w:pStyle w:val="ListBullet"/>
+        <w:ind w:left="1440"/>
+      </w:pPr>
+      <w:r>
+        <w:rPr>
+          <w:rFonts w:ascii="Calibri" w:hAnsi="Calibri"/>
+          <w:sz w:val="24"/>
+        </w:rPr>
+        <w:t>108K are 5 years old (ECE);</w:t>
+      </w:r>
+    </w:p>
+    <w:p>
+      <w:pPr>
+        <w:pStyle w:val="ListBullet"/>
+        <w:ind w:left="1440"/>
+      </w:pPr>
+      <w:r>
+        <w:rPr>
+          <w:rFonts w:ascii="Calibri" w:hAnsi="Calibri"/>
+          <w:sz w:val="24"/>
+        </w:rPr>
+        <w:t>105K children with disability.</w:t>
+      </w:r>
+    </w:p>
+    <w:p>
+      <w:pPr>
+        <w:pStyle w:val="Heading3"/>
+      </w:pPr>
+      <w:r>
+        <w:rPr>
+          <w:rFonts w:ascii="Calibri" w:hAnsi="Calibri"/>
+          <w:sz w:val="36"/>
+        </w:rPr>
+        <w:t>Severity Distribution</w:t>
+      </w:r>
+    </w:p>
     <w:p/>
     <w:tbl>
       <w:tblPr>
@@ -37,63 +171,403 @@
         <w:tblLook w:firstColumn="1" w:firstRow="1" w:lastColumn="0" w:lastRow="0" w:noHBand="0" w:noVBand="1" w:val="04A0"/>
       </w:tblPr>
       <w:tblGrid>
-        <w:gridCol w:w="4320"/>
-        <w:gridCol w:w="4320"/>
+        <w:gridCol w:w="2160"/>
+        <w:gridCol w:w="1008"/>
+        <w:gridCol w:w="1008"/>
+        <w:gridCol w:w="1008"/>
+        <w:gridCol w:w="1008"/>
+        <w:gridCol w:w="1008"/>
+        <w:gridCol w:w="1008"/>
+        <w:gridCol w:w="1008"/>
+        <w:gridCol w:w="1008"/>
       </w:tblGrid>
       <w:tr>
+        <w:trPr>
+          <w:trHeight w:val="400" w:hRule="exact"/>
+        </w:trPr>
         <w:tc>
           <w:tcPr>
-            <w:tcW w:type="dxa" w:w="4320"/>
+            <w:tcW w:type="dxa" w:w="960"/>
+            <w:vAlign w:val="center"/>
+            <w:vAlign w:val="center"/>
           </w:tcPr>
           <w:p>
+            <w:pPr>
+              <w:jc w:val="center"/>
+            </w:pPr>
             <w:r>
               <w:rPr>
-                <w:b/>
-                <w:color w:val="054DB4"/>
-                <w:sz w:val="30"/>
+                <w:b w:val="0"/>
+                <w:sz w:val="22"/>
               </w:rPr>
-              <w:t>37.1% amounts to 1.1M children in Need</w:t>
+              <w:t>ToT #</w:t>
             </w:r>
           </w:p>
         </w:tc>
         <w:tc>
           <w:tcPr>
-            <w:tcW w:type="dxa" w:w="4320"/>
+            <w:tcW w:type="dxa" w:w="1920"/>
+            <w:gridSpan w:val="2"/>
+            <w:vAlign w:val="center"/>
+            <w:shd w:fill="#ebecc7"/>
+            <w:shd w:fill="#ebecc7"/>
+            <w:vAlign w:val="center"/>
+            <w:vAlign w:val="center"/>
           </w:tcPr>
           <w:p>
+            <w:pPr>
+              <w:jc w:val="center"/>
+            </w:pPr>
             <w:r>
-              <w:drawing>
-                <wp:inline xmlns:a="http://schemas.openxmlformats.org/drawingml/2006/main" xmlns:pic="http://schemas.openxmlformats.org/drawingml/2006/picture">
-                  <wp:extent cx="3657600" cy="2341296"/>
-                  <wp:docPr id="1" name="Picture 1"/>
-                  <wp:cNvGraphicFramePr>
-                    <a:graphicFrameLocks noChangeAspect="1"/>
-                  </wp:cNvGraphicFramePr>
-                  <a:graphic>
-                    <a:graphicData uri="http://schemas.openxmlformats.org/drawingml/2006/picture">
-                      <pic:pic>
-                        <pic:nvPicPr>
-                          <pic:cNvPr id="0" name="pie_chart_with_text_v3.jpeg"/>
-                          <pic:cNvPicPr/>
-                        </pic:nvPicPr>
-                        <pic:blipFill>
-                          <a:blip r:embed="rId9"/>
-                          <a:stretch>
-                            <a:fillRect/>
-                          </a:stretch>
-                        </pic:blipFill>
-                        <pic:spPr>
-                          <a:xfrm>
-                            <a:off x="0" y="0"/>
-                            <a:ext cx="3657600" cy="2341296"/>
-                          </a:xfrm>
-                          <a:prstGeom prst="rect"/>
-                        </pic:spPr>
-                      </pic:pic>
-                    </a:graphicData>
-                  </a:graphic>
-                </wp:inline>
-              </w:drawing>
+              <w:rPr>
+                <w:b w:val="0"/>
+                <w:sz w:val="22"/>
+              </w:rPr>
+              <w:t>Severity 1-2</w:t>
+            </w:r>
+          </w:p>
+        </w:tc>
+        <w:tc>
+          <w:tcPr>
+            <w:tcW w:type="dxa" w:w="1920"/>
+            <w:gridSpan w:val="2"/>
+            <w:vAlign w:val="center"/>
+            <w:shd w:fill="#c7d9ec"/>
+            <w:shd w:fill="#c7d9ec"/>
+            <w:vAlign w:val="center"/>
+            <w:vAlign w:val="center"/>
+          </w:tcPr>
+          <w:p>
+            <w:pPr>
+              <w:jc w:val="center"/>
+            </w:pPr>
+            <w:r>
+              <w:rPr>
+                <w:b w:val="0"/>
+                <w:sz w:val="22"/>
+              </w:rPr>
+              <w:t>Severity 3</w:t>
+            </w:r>
+          </w:p>
+        </w:tc>
+        <w:tc>
+          <w:tcPr>
+            <w:tcW w:type="dxa" w:w="1920"/>
+            <w:gridSpan w:val="2"/>
+            <w:vAlign w:val="center"/>
+            <w:shd w:fill="#c7ecdb"/>
+            <w:shd w:fill="#c7ecdb"/>
+            <w:vAlign w:val="center"/>
+            <w:vAlign w:val="center"/>
+          </w:tcPr>
+          <w:p>
+            <w:pPr>
+              <w:jc w:val="center"/>
+            </w:pPr>
+            <w:r>
+              <w:rPr>
+                <w:b w:val="0"/>
+                <w:sz w:val="22"/>
+              </w:rPr>
+              <w:t>Severity 4</w:t>
+            </w:r>
+          </w:p>
+        </w:tc>
+        <w:tc>
+          <w:tcPr>
+            <w:tcW w:type="dxa" w:w="1920"/>
+            <w:gridSpan w:val="2"/>
+            <w:vAlign w:val="center"/>
+            <w:shd w:fill="#b3d3d4"/>
+            <w:shd w:fill="#b3d3d4"/>
+            <w:vAlign w:val="center"/>
+            <w:vAlign w:val="center"/>
+          </w:tcPr>
+          <w:p>
+            <w:pPr>
+              <w:jc w:val="center"/>
+            </w:pPr>
+            <w:r>
+              <w:rPr>
+                <w:b w:val="0"/>
+                <w:sz w:val="22"/>
+              </w:rPr>
+              <w:t>Severity 5</w:t>
+            </w:r>
+          </w:p>
+        </w:tc>
+      </w:tr>
+      <w:tr>
+        <w:trPr>
+          <w:trHeight w:val="300" w:hRule="exact"/>
+        </w:trPr>
+        <w:tc>
+          <w:tcPr>
+            <w:tcW w:type="dxa" w:w="960"/>
+            <w:vAlign w:val="center"/>
+          </w:tcPr>
+          <w:p>
+            <w:pPr>
+              <w:jc w:val="center"/>
+            </w:pPr>
+          </w:p>
+        </w:tc>
+        <w:tc>
+          <w:tcPr>
+            <w:tcW w:type="dxa" w:w="960"/>
+            <w:shd w:fill="#ebecc7"/>
+            <w:vAlign w:val="center"/>
+          </w:tcPr>
+          <w:p>
+            <w:pPr>
+              <w:jc w:val="center"/>
+            </w:pPr>
+            <w:r>
+              <w:t>%</w:t>
+            </w:r>
+          </w:p>
+        </w:tc>
+        <w:tc>
+          <w:tcPr>
+            <w:tcW w:type="dxa" w:w="960"/>
+            <w:shd w:fill="#ebecc7"/>
+            <w:vAlign w:val="center"/>
+          </w:tcPr>
+          <w:p>
+            <w:pPr>
+              <w:jc w:val="center"/>
+            </w:pPr>
+            <w:r>
+              <w:t>#</w:t>
+            </w:r>
+          </w:p>
+        </w:tc>
+        <w:tc>
+          <w:tcPr>
+            <w:tcW w:type="dxa" w:w="960"/>
+            <w:shd w:fill="#c7d9ec"/>
+            <w:vAlign w:val="center"/>
+          </w:tcPr>
+          <w:p>
+            <w:pPr>
+              <w:jc w:val="center"/>
+            </w:pPr>
+            <w:r>
+              <w:t>%</w:t>
+            </w:r>
+          </w:p>
+        </w:tc>
+        <w:tc>
+          <w:tcPr>
+            <w:tcW w:type="dxa" w:w="960"/>
+            <w:shd w:fill="#c7d9ec"/>
+            <w:vAlign w:val="center"/>
+          </w:tcPr>
+          <w:p>
+            <w:pPr>
+              <w:jc w:val="center"/>
+            </w:pPr>
+            <w:r>
+              <w:t>#</w:t>
+            </w:r>
+          </w:p>
+        </w:tc>
+        <w:tc>
+          <w:tcPr>
+            <w:tcW w:type="dxa" w:w="960"/>
+            <w:shd w:fill="#c7ecdb"/>
+            <w:vAlign w:val="center"/>
+          </w:tcPr>
+          <w:p>
+            <w:pPr>
+              <w:jc w:val="center"/>
+            </w:pPr>
+            <w:r>
+              <w:t>%</w:t>
+            </w:r>
+          </w:p>
+        </w:tc>
+        <w:tc>
+          <w:tcPr>
+            <w:tcW w:type="dxa" w:w="960"/>
+            <w:shd w:fill="#c7ecdb"/>
+            <w:vAlign w:val="center"/>
+          </w:tcPr>
+          <w:p>
+            <w:pPr>
+              <w:jc w:val="center"/>
+            </w:pPr>
+            <w:r>
+              <w:t>#</w:t>
+            </w:r>
+          </w:p>
+        </w:tc>
+        <w:tc>
+          <w:tcPr>
+            <w:tcW w:type="dxa" w:w="960"/>
+            <w:shd w:fill="#b3d3d4"/>
+            <w:vAlign w:val="center"/>
+          </w:tcPr>
+          <w:p>
+            <w:pPr>
+              <w:jc w:val="center"/>
+            </w:pPr>
+            <w:r>
+              <w:t>%</w:t>
+            </w:r>
+          </w:p>
+        </w:tc>
+        <w:tc>
+          <w:tcPr>
+            <w:tcW w:type="dxa" w:w="960"/>
+            <w:shd w:fill="#b3d3d4"/>
+            <w:vAlign w:val="center"/>
+          </w:tcPr>
+          <w:p>
+            <w:pPr>
+              <w:jc w:val="center"/>
+            </w:pPr>
+            <w:r>
+              <w:t>#</w:t>
+            </w:r>
+          </w:p>
+        </w:tc>
+      </w:tr>
+      <w:tr>
+        <w:trPr>
+          <w:trHeight w:val="300" w:hRule="exact"/>
+        </w:trPr>
+        <w:tc>
+          <w:tcPr>
+            <w:tcW w:type="dxa" w:w="960"/>
+            <w:vAlign w:val="center"/>
+          </w:tcPr>
+          <w:p>
+            <w:pPr>
+              <w:jc w:val="center"/>
+            </w:pPr>
+            <w:r>
+              <w:t>2.8M</w:t>
+            </w:r>
+          </w:p>
+        </w:tc>
+        <w:tc>
+          <w:tcPr>
+            <w:tcW w:type="dxa" w:w="960"/>
+            <w:shd w:fill="#ebecc7"/>
+            <w:vAlign w:val="center"/>
+          </w:tcPr>
+          <w:p>
+            <w:pPr>
+              <w:jc w:val="center"/>
+            </w:pPr>
+            <w:r>
+              <w:t>62.9</w:t>
+            </w:r>
+          </w:p>
+        </w:tc>
+        <w:tc>
+          <w:tcPr>
+            <w:tcW w:type="dxa" w:w="960"/>
+            <w:shd w:fill="#ebecc7"/>
+            <w:vAlign w:val="center"/>
+          </w:tcPr>
+          <w:p>
+            <w:pPr>
+              <w:jc w:val="center"/>
+            </w:pPr>
+            <w:r>
+              <w:t>1.8M</w:t>
+            </w:r>
+          </w:p>
+        </w:tc>
+        <w:tc>
+          <w:tcPr>
+            <w:tcW w:type="dxa" w:w="960"/>
+            <w:shd w:fill="#c7d9ec"/>
+            <w:vAlign w:val="center"/>
+          </w:tcPr>
+          <w:p>
+            <w:pPr>
+              <w:jc w:val="center"/>
+            </w:pPr>
+            <w:r>
+              <w:t>31.6</w:t>
+            </w:r>
+          </w:p>
+        </w:tc>
+        <w:tc>
+          <w:tcPr>
+            <w:tcW w:type="dxa" w:w="960"/>
+            <w:shd w:fill="#c7d9ec"/>
+            <w:vAlign w:val="center"/>
+          </w:tcPr>
+          <w:p>
+            <w:pPr>
+              <w:jc w:val="center"/>
+            </w:pPr>
+            <w:r>
+              <w:t>897K</w:t>
+            </w:r>
+          </w:p>
+        </w:tc>
+        <w:tc>
+          <w:tcPr>
+            <w:tcW w:type="dxa" w:w="960"/>
+            <w:shd w:fill="#c7ecdb"/>
+            <w:vAlign w:val="center"/>
+          </w:tcPr>
+          <w:p>
+            <w:pPr>
+              <w:jc w:val="center"/>
+            </w:pPr>
+            <w:r>
+              <w:t>4.6</w:t>
+            </w:r>
+          </w:p>
+        </w:tc>
+        <w:tc>
+          <w:tcPr>
+            <w:tcW w:type="dxa" w:w="960"/>
+            <w:shd w:fill="#c7ecdb"/>
+            <w:vAlign w:val="center"/>
+          </w:tcPr>
+          <w:p>
+            <w:pPr>
+              <w:jc w:val="center"/>
+            </w:pPr>
+            <w:r>
+              <w:t>130K</w:t>
+            </w:r>
+          </w:p>
+        </w:tc>
+        <w:tc>
+          <w:tcPr>
+            <w:tcW w:type="dxa" w:w="960"/>
+            <w:shd w:fill="#b3d3d4"/>
+            <w:vAlign w:val="center"/>
+          </w:tcPr>
+          <w:p>
+            <w:pPr>
+              <w:jc w:val="center"/>
+            </w:pPr>
+            <w:r>
+              <w:t>0.9</w:t>
+            </w:r>
+          </w:p>
+        </w:tc>
+        <w:tc>
+          <w:tcPr>
+            <w:tcW w:type="dxa" w:w="960"/>
+            <w:shd w:fill="#b3d3d4"/>
+            <w:vAlign w:val="center"/>
+          </w:tcPr>
+          <w:p>
+            <w:pPr>
+              <w:jc w:val="center"/>
+            </w:pPr>
+            <w:r>
+              <w:t>24K</w:t>
             </w:r>
           </w:p>
         </w:tc>
@@ -101,50 +575,22 @@
     </w:tbl>
     <w:p>
       <w:pPr>
-        <w:pStyle w:val="Heading2"/>
+        <w:pStyle w:val="Heading3"/>
       </w:pPr>
       <w:r>
-        <w:t>Population groups</w:t>
-      </w:r>
-    </w:p>
-    <w:p>
-      <w:pPr>
-        <w:pStyle w:val="ListBullet"/>
-      </w:pPr>
-      <w:r>
-        <w:t>ocap: 33.5% are in need, which amounts to 827K children.</w:t>
-      </w:r>
-    </w:p>
-    <w:p>
-      <w:pPr>
-        <w:pStyle w:val="ListBullet"/>
-      </w:pPr>
-      <w:r>
-        <w:t>idp: 63.2% are in need, which amounts to 143K children.</w:t>
-      </w:r>
-    </w:p>
-    <w:p>
-      <w:pPr>
-        <w:pStyle w:val="ListBullet"/>
-      </w:pPr>
-      <w:r>
-        <w:t>ret: 57.8% are in need, which amounts to 66K children.</w:t>
-      </w:r>
-    </w:p>
-    <w:p>
-      <w:pPr>
-        <w:pStyle w:val="ListBullet"/>
-      </w:pPr>
-      <w:r>
-        <w:t>ndsp: 68.0% are in need, which amounts to 15K children.</w:t>
+        <w:rPr>
+          <w:rFonts w:ascii="Calibri" w:hAnsi="Calibri"/>
+          <w:sz w:val="36"/>
+        </w:rPr>
+        <w:t>PiN by Severity and by Population Groups</w:t>
       </w:r>
     </w:p>
     <w:p>
       <w:r>
         <w:drawing>
           <wp:inline xmlns:a="http://schemas.openxmlformats.org/drawingml/2006/main" xmlns:pic="http://schemas.openxmlformats.org/drawingml/2006/picture">
-            <wp:extent cx="5398008" cy="2880360"/>
-            <wp:docPr id="2" name="Picture 2"/>
+            <wp:extent cx="5486400" cy="2764959"/>
+            <wp:docPr id="1" name="Picture 1"/>
             <wp:cNvGraphicFramePr>
               <a:graphicFrameLocks noChangeAspect="1"/>
             </wp:cNvGraphicFramePr>
@@ -152,11 +598,11 @@
               <a:graphicData uri="http://schemas.openxmlformats.org/drawingml/2006/picture">
                 <pic:pic>
                   <pic:nvPicPr>
-                    <pic:cNvPr id="0" name="bar_chart_with_text.jpeg"/>
+                    <pic:cNvPr id="0" name="stacked_bar_chart_large_legend.jpeg"/>
                     <pic:cNvPicPr/>
                   </pic:nvPicPr>
                   <pic:blipFill>
-                    <a:blip r:embed="rId10"/>
+                    <a:blip r:embed="rId9"/>
                     <a:stretch>
                       <a:fillRect/>
                     </a:stretch>
@@ -164,7 +610,7 @@
                   <pic:spPr>
                     <a:xfrm>
                       <a:off x="0" y="0"/>
-                      <a:ext cx="5398008" cy="2880360"/>
+                      <a:ext cx="5486400" cy="2764959"/>
                     </a:xfrm>
                     <a:prstGeom prst="rect"/>
                   </pic:spPr>
@@ -177,107 +623,1560 @@
     </w:p>
     <w:p>
       <w:pPr>
-        <w:pStyle w:val="Heading2"/>
+        <w:pStyle w:val="Heading3"/>
       </w:pPr>
       <w:r>
-        <w:t>Profile of children in need</w:t>
+        <w:rPr>
+          <w:rFonts w:ascii="Calibri" w:hAnsi="Calibri"/>
+          <w:sz w:val="36"/>
+        </w:rPr>
+        <w:t>Insights into the types of needs</w:t>
       </w:r>
     </w:p>
     <w:p>
       <w:r>
-        <w:t>This section provides an overview of different age groups and specific vulnerable groups of children in need.</w:t>
+        <w:t>Considering only the children in need, it is possible to explore the needs driving the severity.</w:t>
       </w:r>
     </w:p>
     <w:tbl>
       <w:tblPr>
         <w:tblW w:type="auto" w:w="0"/>
-        <w:tblLayout w:type="autofit"/>
         <w:tblLook w:firstColumn="1" w:firstRow="1" w:lastColumn="0" w:lastRow="0" w:noHBand="0" w:noVBand="1" w:val="04A0"/>
       </w:tblPr>
       <w:tblGrid>
-        <w:gridCol w:w="4320"/>
-        <w:gridCol w:w="4320"/>
+        <w:gridCol w:w="2880"/>
+        <w:gridCol w:w="2880"/>
+        <w:gridCol w:w="2880"/>
       </w:tblGrid>
       <w:tr>
+        <w:trPr>
+          <w:trHeight w:val="350" w:hRule="exact"/>
+        </w:trPr>
         <w:tc>
           <w:tcPr>
-            <w:tcW w:type="dxa" w:w="4320"/>
+            <w:tcW w:type="dxa" w:w="2880"/>
+            <w:tcW w:w="7500" w:type="dxa"/>
+            <w:shd w:fill="#DDEBF7"/>
           </w:tcPr>
           <w:p>
+            <w:pPr>
+              <w:jc w:val="left"/>
+            </w:pPr>
             <w:r>
-              <w:drawing>
-                <wp:inline xmlns:a="http://schemas.openxmlformats.org/drawingml/2006/main" xmlns:pic="http://schemas.openxmlformats.org/drawingml/2006/picture">
-                  <wp:extent cx="3200400" cy="1888979"/>
-                  <wp:docPr id="3" name="Picture 3"/>
-                  <wp:cNvGraphicFramePr>
-                    <a:graphicFrameLocks noChangeAspect="1"/>
-                  </wp:cNvGraphicFramePr>
-                  <a:graphic>
-                    <a:graphicData uri="http://schemas.openxmlformats.org/drawingml/2006/picture">
-                      <pic:pic>
-                        <pic:nvPicPr>
-                          <pic:cNvPr id="0" name="pie_chart_with_text_girl.jpeg"/>
-                          <pic:cNvPicPr/>
-                        </pic:nvPicPr>
-                        <pic:blipFill>
-                          <a:blip r:embed="rId11"/>
-                          <a:stretch>
-                            <a:fillRect/>
-                          </a:stretch>
-                        </pic:blipFill>
-                        <pic:spPr>
-                          <a:xfrm>
-                            <a:off x="0" y="0"/>
-                            <a:ext cx="3200400" cy="1888979"/>
-                          </a:xfrm>
-                          <a:prstGeom prst="rect"/>
-                        </pic:spPr>
-                      </pic:pic>
-                    </a:graphicData>
-                  </a:graphic>
-                </wp:inline>
-              </w:drawing>
+              <w:rPr>
+                <w:rFonts w:ascii="Calibri" w:hAnsi="Calibri"/>
+                <w:b/>
+                <w:sz w:val="24"/>
+              </w:rPr>
+              <w:t>Among the 1.1M all children in need:</w:t>
             </w:r>
           </w:p>
         </w:tc>
         <w:tc>
           <w:tcPr>
-            <w:tcW w:type="dxa" w:w="4320"/>
+            <w:tcW w:type="dxa" w:w="2880"/>
+            <w:tcW w:w="1000" w:type="dxa"/>
           </w:tcPr>
           <w:p>
+            <w:pPr>
+              <w:jc w:val="center"/>
+            </w:pPr>
             <w:r>
-              <w:drawing>
-                <wp:inline xmlns:a="http://schemas.openxmlformats.org/drawingml/2006/main" xmlns:pic="http://schemas.openxmlformats.org/drawingml/2006/picture">
-                  <wp:extent cx="3200400" cy="1888979"/>
-                  <wp:docPr id="4" name="Picture 4"/>
-                  <wp:cNvGraphicFramePr>
-                    <a:graphicFrameLocks noChangeAspect="1"/>
-                  </wp:cNvGraphicFramePr>
-                  <a:graphic>
-                    <a:graphicData uri="http://schemas.openxmlformats.org/drawingml/2006/picture">
-                      <pic:pic>
-                        <pic:nvPicPr>
-                          <pic:cNvPr id="0" name="pie_chart_with_text_boy.jpeg"/>
-                          <pic:cNvPicPr/>
-                        </pic:nvPicPr>
-                        <pic:blipFill>
-                          <a:blip r:embed="rId12"/>
-                          <a:stretch>
-                            <a:fillRect/>
-                          </a:stretch>
-                        </pic:blipFill>
-                        <pic:spPr>
-                          <a:xfrm>
-                            <a:off x="0" y="0"/>
-                            <a:ext cx="3200400" cy="1888979"/>
-                          </a:xfrm>
-                          <a:prstGeom prst="rect"/>
-                        </pic:spPr>
-                      </pic:pic>
-                    </a:graphicData>
-                  </a:graphic>
-                </wp:inline>
-              </w:drawing>
+              <w:rPr>
+                <w:rFonts w:ascii="Calibri" w:hAnsi="Calibri"/>
+                <w:sz w:val="24"/>
+              </w:rPr>
+              <w:t>%</w:t>
+            </w:r>
+          </w:p>
+        </w:tc>
+        <w:tc>
+          <w:tcPr>
+            <w:tcW w:type="dxa" w:w="2880"/>
+            <w:tcW w:w="1000" w:type="dxa"/>
+          </w:tcPr>
+          <w:p>
+            <w:pPr>
+              <w:jc w:val="center"/>
+            </w:pPr>
+            <w:r>
+              <w:rPr>
+                <w:rFonts w:ascii="Calibri" w:hAnsi="Calibri"/>
+                <w:sz w:val="24"/>
+              </w:rPr>
+              <w:t>#</w:t>
+            </w:r>
+          </w:p>
+        </w:tc>
+      </w:tr>
+      <w:tr>
+        <w:trPr>
+          <w:trHeight w:val="350" w:hRule="exact"/>
+        </w:trPr>
+        <w:tc>
+          <w:tcPr>
+            <w:tcW w:type="dxa" w:w="2880"/>
+            <w:tcW w:w="7500" w:type="dxa"/>
+          </w:tcPr>
+          <w:p>
+            <w:pPr>
+              <w:jc w:val="left"/>
+            </w:pPr>
+            <w:r>
+              <w:rPr>
+                <w:rFonts w:ascii="Calibri" w:hAnsi="Calibri"/>
+                <w:sz w:val="24"/>
+              </w:rPr>
+              <w:t>Lack access to school</w:t>
+            </w:r>
+          </w:p>
+        </w:tc>
+        <w:tc>
+          <w:tcPr>
+            <w:tcW w:type="dxa" w:w="2880"/>
+            <w:tcW w:w="1000" w:type="dxa"/>
+          </w:tcPr>
+          <w:p>
+            <w:pPr>
+              <w:jc w:val="center"/>
+            </w:pPr>
+            <w:r>
+              <w:rPr>
+                <w:rFonts w:ascii="Calibri" w:hAnsi="Calibri"/>
+                <w:sz w:val="24"/>
+              </w:rPr>
+              <w:t>74.7%</w:t>
+            </w:r>
+          </w:p>
+        </w:tc>
+        <w:tc>
+          <w:tcPr>
+            <w:tcW w:type="dxa" w:w="2880"/>
+            <w:tcW w:w="1000" w:type="dxa"/>
+          </w:tcPr>
+          <w:p>
+            <w:pPr>
+              <w:jc w:val="center"/>
+            </w:pPr>
+            <w:r>
+              <w:rPr>
+                <w:rFonts w:ascii="Calibri" w:hAnsi="Calibri"/>
+                <w:sz w:val="24"/>
+              </w:rPr>
+              <w:t>785K</w:t>
+            </w:r>
+          </w:p>
+        </w:tc>
+      </w:tr>
+      <w:tr>
+        <w:trPr>
+          <w:trHeight w:val="350" w:hRule="exact"/>
+        </w:trPr>
+        <w:tc>
+          <w:tcPr>
+            <w:tcW w:type="dxa" w:w="2880"/>
+            <w:tcW w:w="7500" w:type="dxa"/>
+          </w:tcPr>
+          <w:p>
+            <w:pPr>
+              <w:jc w:val="left"/>
+            </w:pPr>
+            <w:r>
+              <w:rPr>
+                <w:rFonts w:ascii="Calibri" w:hAnsi="Calibri"/>
+                <w:sz w:val="24"/>
+              </w:rPr>
+              <w:t>Face unacceptable learning conditions</w:t>
+            </w:r>
+          </w:p>
+        </w:tc>
+        <w:tc>
+          <w:tcPr>
+            <w:tcW w:type="dxa" w:w="2880"/>
+            <w:tcW w:w="1000" w:type="dxa"/>
+          </w:tcPr>
+          <w:p>
+            <w:pPr>
+              <w:jc w:val="center"/>
+            </w:pPr>
+            <w:r>
+              <w:rPr>
+                <w:rFonts w:ascii="Calibri" w:hAnsi="Calibri"/>
+                <w:sz w:val="24"/>
+              </w:rPr>
+              <w:t>10.6%</w:t>
+            </w:r>
+          </w:p>
+        </w:tc>
+        <w:tc>
+          <w:tcPr>
+            <w:tcW w:type="dxa" w:w="2880"/>
+            <w:tcW w:w="1000" w:type="dxa"/>
+          </w:tcPr>
+          <w:p>
+            <w:pPr>
+              <w:jc w:val="center"/>
+            </w:pPr>
+            <w:r>
+              <w:rPr>
+                <w:rFonts w:ascii="Calibri" w:hAnsi="Calibri"/>
+                <w:sz w:val="24"/>
+              </w:rPr>
+              <w:t>111K</w:t>
+            </w:r>
+          </w:p>
+        </w:tc>
+      </w:tr>
+      <w:tr>
+        <w:trPr>
+          <w:trHeight w:val="350" w:hRule="exact"/>
+        </w:trPr>
+        <w:tc>
+          <w:tcPr>
+            <w:tcW w:type="dxa" w:w="2880"/>
+            <w:tcW w:w="7500" w:type="dxa"/>
+          </w:tcPr>
+          <w:p>
+            <w:pPr>
+              <w:jc w:val="left"/>
+            </w:pPr>
+            <w:r>
+              <w:rPr>
+                <w:rFonts w:ascii="Calibri" w:hAnsi="Calibri"/>
+                <w:sz w:val="24"/>
+              </w:rPr>
+              <w:t>Live in an unprotected environment in relationship with education</w:t>
+            </w:r>
+          </w:p>
+        </w:tc>
+        <w:tc>
+          <w:tcPr>
+            <w:tcW w:type="dxa" w:w="2880"/>
+            <w:tcW w:w="1000" w:type="dxa"/>
+          </w:tcPr>
+          <w:p>
+            <w:pPr>
+              <w:jc w:val="center"/>
+            </w:pPr>
+            <w:r>
+              <w:rPr>
+                <w:rFonts w:ascii="Calibri" w:hAnsi="Calibri"/>
+                <w:sz w:val="24"/>
+              </w:rPr>
+              <w:t>3.8%</w:t>
+            </w:r>
+          </w:p>
+        </w:tc>
+        <w:tc>
+          <w:tcPr>
+            <w:tcW w:type="dxa" w:w="2880"/>
+            <w:tcW w:w="1000" w:type="dxa"/>
+          </w:tcPr>
+          <w:p>
+            <w:pPr>
+              <w:jc w:val="center"/>
+            </w:pPr>
+            <w:r>
+              <w:rPr>
+                <w:rFonts w:ascii="Calibri" w:hAnsi="Calibri"/>
+                <w:sz w:val="24"/>
+              </w:rPr>
+              <w:t>40K</w:t>
+            </w:r>
+          </w:p>
+        </w:tc>
+      </w:tr>
+      <w:tr>
+        <w:trPr>
+          <w:trHeight w:val="350" w:hRule="exact"/>
+        </w:trPr>
+        <w:tc>
+          <w:tcPr>
+            <w:tcW w:type="dxa" w:w="2880"/>
+            <w:tcW w:w="7500" w:type="dxa"/>
+          </w:tcPr>
+          <w:p>
+            <w:pPr>
+              <w:jc w:val="left"/>
+            </w:pPr>
+            <w:r>
+              <w:rPr>
+                <w:rFonts w:ascii="Calibri" w:hAnsi="Calibri"/>
+                <w:sz w:val="24"/>
+              </w:rPr>
+              <w:t>Face aggravating circumstances preventing their access to education</w:t>
+            </w:r>
+          </w:p>
+        </w:tc>
+        <w:tc>
+          <w:tcPr>
+            <w:tcW w:type="dxa" w:w="2880"/>
+            <w:tcW w:w="1000" w:type="dxa"/>
+          </w:tcPr>
+          <w:p>
+            <w:pPr>
+              <w:jc w:val="center"/>
+            </w:pPr>
+            <w:r>
+              <w:rPr>
+                <w:rFonts w:ascii="Calibri" w:hAnsi="Calibri"/>
+                <w:sz w:val="24"/>
+              </w:rPr>
+              <w:t>12.0%</w:t>
+            </w:r>
+          </w:p>
+        </w:tc>
+        <w:tc>
+          <w:tcPr>
+            <w:tcW w:type="dxa" w:w="2880"/>
+            <w:tcW w:w="1000" w:type="dxa"/>
+          </w:tcPr>
+          <w:p>
+            <w:pPr>
+              <w:jc w:val="center"/>
+            </w:pPr>
+            <w:r>
+              <w:rPr>
+                <w:rFonts w:ascii="Calibri" w:hAnsi="Calibri"/>
+                <w:sz w:val="24"/>
+              </w:rPr>
+              <w:t>114K</w:t>
+            </w:r>
+          </w:p>
+        </w:tc>
+      </w:tr>
+    </w:tbl>
+    <w:p/>
+    <w:tbl>
+      <w:tblPr>
+        <w:tblW w:type="auto" w:w="0"/>
+        <w:tblLook w:firstColumn="1" w:firstRow="1" w:lastColumn="0" w:lastRow="0" w:noHBand="0" w:noVBand="1" w:val="04A0"/>
+      </w:tblPr>
+      <w:tblGrid>
+        <w:gridCol w:w="2880"/>
+        <w:gridCol w:w="2880"/>
+        <w:gridCol w:w="2880"/>
+      </w:tblGrid>
+      <w:tr>
+        <w:trPr>
+          <w:trHeight w:val="250" w:hRule="exact"/>
+        </w:trPr>
+        <w:tc>
+          <w:tcPr>
+            <w:tcW w:type="dxa" w:w="2880"/>
+            <w:tcW w:w="6000" w:type="dxa"/>
+            <w:shd w:fill="#DDEBF7"/>
+          </w:tcPr>
+          <w:p>
+            <w:pPr>
+              <w:jc w:val="left"/>
+            </w:pPr>
+            <w:r>
+              <w:rPr>
+                <w:rFonts w:ascii="Calibri" w:hAnsi="Calibri"/>
+                <w:b/>
+                <w:sz w:val="18"/>
+              </w:rPr>
+              <w:t>Among the 827K OCAP children in need:</w:t>
+            </w:r>
+          </w:p>
+        </w:tc>
+        <w:tc>
+          <w:tcPr>
+            <w:tcW w:type="dxa" w:w="2880"/>
+            <w:tcW w:w="700" w:type="dxa"/>
+          </w:tcPr>
+          <w:p>
+            <w:pPr>
+              <w:jc w:val="center"/>
+            </w:pPr>
+            <w:r>
+              <w:rPr>
+                <w:rFonts w:ascii="Calibri" w:hAnsi="Calibri"/>
+                <w:sz w:val="18"/>
+              </w:rPr>
+              <w:t>%</w:t>
+            </w:r>
+          </w:p>
+        </w:tc>
+        <w:tc>
+          <w:tcPr>
+            <w:tcW w:type="dxa" w:w="2880"/>
+            <w:tcW w:w="700" w:type="dxa"/>
+          </w:tcPr>
+          <w:p>
+            <w:pPr>
+              <w:jc w:val="center"/>
+            </w:pPr>
+            <w:r>
+              <w:rPr>
+                <w:rFonts w:ascii="Calibri" w:hAnsi="Calibri"/>
+                <w:sz w:val="18"/>
+              </w:rPr>
+              <w:t>#</w:t>
+            </w:r>
+          </w:p>
+        </w:tc>
+      </w:tr>
+      <w:tr>
+        <w:trPr>
+          <w:trHeight w:val="250" w:hRule="exact"/>
+        </w:trPr>
+        <w:tc>
+          <w:tcPr>
+            <w:tcW w:type="dxa" w:w="2880"/>
+            <w:tcW w:w="6000" w:type="dxa"/>
+          </w:tcPr>
+          <w:p>
+            <w:pPr>
+              <w:jc w:val="left"/>
+            </w:pPr>
+            <w:r>
+              <w:rPr>
+                <w:rFonts w:ascii="Calibri" w:hAnsi="Calibri"/>
+                <w:sz w:val="18"/>
+              </w:rPr>
+              <w:t>Lack access to school</w:t>
+            </w:r>
+          </w:p>
+        </w:tc>
+        <w:tc>
+          <w:tcPr>
+            <w:tcW w:type="dxa" w:w="2880"/>
+            <w:tcW w:w="700" w:type="dxa"/>
+          </w:tcPr>
+          <w:p>
+            <w:pPr>
+              <w:jc w:val="center"/>
+            </w:pPr>
+            <w:r>
+              <w:rPr>
+                <w:rFonts w:ascii="Calibri" w:hAnsi="Calibri"/>
+                <w:sz w:val="18"/>
+              </w:rPr>
+              <w:t>73.0%</w:t>
+            </w:r>
+          </w:p>
+        </w:tc>
+        <w:tc>
+          <w:tcPr>
+            <w:tcW w:type="dxa" w:w="2880"/>
+            <w:tcW w:w="700" w:type="dxa"/>
+          </w:tcPr>
+          <w:p>
+            <w:pPr>
+              <w:jc w:val="center"/>
+            </w:pPr>
+            <w:r>
+              <w:rPr>
+                <w:rFonts w:ascii="Calibri" w:hAnsi="Calibri"/>
+                <w:sz w:val="18"/>
+              </w:rPr>
+              <w:t>603K</w:t>
+            </w:r>
+          </w:p>
+        </w:tc>
+      </w:tr>
+      <w:tr>
+        <w:trPr>
+          <w:trHeight w:val="250" w:hRule="exact"/>
+        </w:trPr>
+        <w:tc>
+          <w:tcPr>
+            <w:tcW w:type="dxa" w:w="2880"/>
+            <w:tcW w:w="6000" w:type="dxa"/>
+          </w:tcPr>
+          <w:p>
+            <w:pPr>
+              <w:jc w:val="left"/>
+            </w:pPr>
+            <w:r>
+              <w:rPr>
+                <w:rFonts w:ascii="Calibri" w:hAnsi="Calibri"/>
+                <w:sz w:val="18"/>
+              </w:rPr>
+              <w:t>Face unacceptable learning conditions</w:t>
+            </w:r>
+          </w:p>
+        </w:tc>
+        <w:tc>
+          <w:tcPr>
+            <w:tcW w:type="dxa" w:w="2880"/>
+            <w:tcW w:w="700" w:type="dxa"/>
+          </w:tcPr>
+          <w:p>
+            <w:pPr>
+              <w:jc w:val="center"/>
+            </w:pPr>
+            <w:r>
+              <w:rPr>
+                <w:rFonts w:ascii="Calibri" w:hAnsi="Calibri"/>
+                <w:sz w:val="18"/>
+              </w:rPr>
+              <w:t>12.1%</w:t>
+            </w:r>
+          </w:p>
+        </w:tc>
+        <w:tc>
+          <w:tcPr>
+            <w:tcW w:type="dxa" w:w="2880"/>
+            <w:tcW w:w="700" w:type="dxa"/>
+          </w:tcPr>
+          <w:p>
+            <w:pPr>
+              <w:jc w:val="center"/>
+            </w:pPr>
+            <w:r>
+              <w:rPr>
+                <w:rFonts w:ascii="Calibri" w:hAnsi="Calibri"/>
+                <w:sz w:val="18"/>
+              </w:rPr>
+              <w:t>100K</w:t>
+            </w:r>
+          </w:p>
+        </w:tc>
+      </w:tr>
+      <w:tr>
+        <w:trPr>
+          <w:trHeight w:val="250" w:hRule="exact"/>
+        </w:trPr>
+        <w:tc>
+          <w:tcPr>
+            <w:tcW w:type="dxa" w:w="2880"/>
+            <w:tcW w:w="6000" w:type="dxa"/>
+          </w:tcPr>
+          <w:p>
+            <w:pPr>
+              <w:jc w:val="left"/>
+            </w:pPr>
+            <w:r>
+              <w:rPr>
+                <w:rFonts w:ascii="Calibri" w:hAnsi="Calibri"/>
+                <w:sz w:val="18"/>
+              </w:rPr>
+              <w:t>Live in an unprotected environment in relationship with education</w:t>
+            </w:r>
+          </w:p>
+        </w:tc>
+        <w:tc>
+          <w:tcPr>
+            <w:tcW w:type="dxa" w:w="2880"/>
+            <w:tcW w:w="700" w:type="dxa"/>
+          </w:tcPr>
+          <w:p>
+            <w:pPr>
+              <w:jc w:val="center"/>
+            </w:pPr>
+            <w:r>
+              <w:rPr>
+                <w:rFonts w:ascii="Calibri" w:hAnsi="Calibri"/>
+                <w:sz w:val="18"/>
+              </w:rPr>
+              <w:t>3.1%</w:t>
+            </w:r>
+          </w:p>
+        </w:tc>
+        <w:tc>
+          <w:tcPr>
+            <w:tcW w:type="dxa" w:w="2880"/>
+            <w:tcW w:w="700" w:type="dxa"/>
+          </w:tcPr>
+          <w:p>
+            <w:pPr>
+              <w:jc w:val="center"/>
+            </w:pPr>
+            <w:r>
+              <w:rPr>
+                <w:rFonts w:ascii="Calibri" w:hAnsi="Calibri"/>
+                <w:sz w:val="18"/>
+              </w:rPr>
+              <w:t>26K</w:t>
+            </w:r>
+          </w:p>
+        </w:tc>
+      </w:tr>
+      <w:tr>
+        <w:trPr>
+          <w:trHeight w:val="250" w:hRule="exact"/>
+        </w:trPr>
+        <w:tc>
+          <w:tcPr>
+            <w:tcW w:type="dxa" w:w="2880"/>
+            <w:tcW w:w="6000" w:type="dxa"/>
+          </w:tcPr>
+          <w:p>
+            <w:pPr>
+              <w:jc w:val="left"/>
+            </w:pPr>
+            <w:r>
+              <w:rPr>
+                <w:rFonts w:ascii="Calibri" w:hAnsi="Calibri"/>
+                <w:sz w:val="18"/>
+              </w:rPr>
+              <w:t>Face aggravating circumstances preventing their access to education</w:t>
+            </w:r>
+          </w:p>
+        </w:tc>
+        <w:tc>
+          <w:tcPr>
+            <w:tcW w:type="dxa" w:w="2880"/>
+            <w:tcW w:w="700" w:type="dxa"/>
+          </w:tcPr>
+          <w:p>
+            <w:pPr>
+              <w:jc w:val="center"/>
+            </w:pPr>
+            <w:r>
+              <w:rPr>
+                <w:rFonts w:ascii="Calibri" w:hAnsi="Calibri"/>
+                <w:sz w:val="18"/>
+              </w:rPr>
+              <w:t>11.9%</w:t>
+            </w:r>
+          </w:p>
+        </w:tc>
+        <w:tc>
+          <w:tcPr>
+            <w:tcW w:type="dxa" w:w="2880"/>
+            <w:tcW w:w="700" w:type="dxa"/>
+          </w:tcPr>
+          <w:p>
+            <w:pPr>
+              <w:jc w:val="center"/>
+            </w:pPr>
+            <w:r>
+              <w:rPr>
+                <w:rFonts w:ascii="Calibri" w:hAnsi="Calibri"/>
+                <w:sz w:val="18"/>
+              </w:rPr>
+              <w:t>98K</w:t>
+            </w:r>
+          </w:p>
+        </w:tc>
+      </w:tr>
+    </w:tbl>
+    <w:p/>
+    <w:tbl>
+      <w:tblPr>
+        <w:tblW w:type="auto" w:w="0"/>
+        <w:tblLook w:firstColumn="1" w:firstRow="1" w:lastColumn="0" w:lastRow="0" w:noHBand="0" w:noVBand="1" w:val="04A0"/>
+      </w:tblPr>
+      <w:tblGrid>
+        <w:gridCol w:w="2880"/>
+        <w:gridCol w:w="2880"/>
+        <w:gridCol w:w="2880"/>
+      </w:tblGrid>
+      <w:tr>
+        <w:trPr>
+          <w:trHeight w:val="250" w:hRule="exact"/>
+        </w:trPr>
+        <w:tc>
+          <w:tcPr>
+            <w:tcW w:type="dxa" w:w="2880"/>
+            <w:tcW w:w="6000" w:type="dxa"/>
+            <w:shd w:fill="#DDEBF7"/>
+          </w:tcPr>
+          <w:p>
+            <w:pPr>
+              <w:jc w:val="left"/>
+            </w:pPr>
+            <w:r>
+              <w:rPr>
+                <w:rFonts w:ascii="Calibri" w:hAnsi="Calibri"/>
+                <w:b/>
+                <w:sz w:val="18"/>
+              </w:rPr>
+              <w:t>Among the 143K IDP children in need:</w:t>
+            </w:r>
+          </w:p>
+        </w:tc>
+        <w:tc>
+          <w:tcPr>
+            <w:tcW w:type="dxa" w:w="2880"/>
+            <w:tcW w:w="700" w:type="dxa"/>
+          </w:tcPr>
+          <w:p>
+            <w:pPr>
+              <w:jc w:val="center"/>
+            </w:pPr>
+            <w:r>
+              <w:rPr>
+                <w:rFonts w:ascii="Calibri" w:hAnsi="Calibri"/>
+                <w:sz w:val="18"/>
+              </w:rPr>
+              <w:t>%</w:t>
+            </w:r>
+          </w:p>
+        </w:tc>
+        <w:tc>
+          <w:tcPr>
+            <w:tcW w:type="dxa" w:w="2880"/>
+            <w:tcW w:w="700" w:type="dxa"/>
+          </w:tcPr>
+          <w:p>
+            <w:pPr>
+              <w:jc w:val="center"/>
+            </w:pPr>
+            <w:r>
+              <w:rPr>
+                <w:rFonts w:ascii="Calibri" w:hAnsi="Calibri"/>
+                <w:sz w:val="18"/>
+              </w:rPr>
+              <w:t>#</w:t>
+            </w:r>
+          </w:p>
+        </w:tc>
+      </w:tr>
+      <w:tr>
+        <w:trPr>
+          <w:trHeight w:val="250" w:hRule="exact"/>
+        </w:trPr>
+        <w:tc>
+          <w:tcPr>
+            <w:tcW w:type="dxa" w:w="2880"/>
+            <w:tcW w:w="6000" w:type="dxa"/>
+          </w:tcPr>
+          <w:p>
+            <w:pPr>
+              <w:jc w:val="left"/>
+            </w:pPr>
+            <w:r>
+              <w:rPr>
+                <w:rFonts w:ascii="Calibri" w:hAnsi="Calibri"/>
+                <w:sz w:val="18"/>
+              </w:rPr>
+              <w:t>Lack access to school</w:t>
+            </w:r>
+          </w:p>
+        </w:tc>
+        <w:tc>
+          <w:tcPr>
+            <w:tcW w:type="dxa" w:w="2880"/>
+            <w:tcW w:w="700" w:type="dxa"/>
+          </w:tcPr>
+          <w:p>
+            <w:pPr>
+              <w:jc w:val="center"/>
+            </w:pPr>
+            <w:r>
+              <w:rPr>
+                <w:rFonts w:ascii="Calibri" w:hAnsi="Calibri"/>
+                <w:sz w:val="18"/>
+              </w:rPr>
+              <w:t>81.3%</w:t>
+            </w:r>
+          </w:p>
+        </w:tc>
+        <w:tc>
+          <w:tcPr>
+            <w:tcW w:type="dxa" w:w="2880"/>
+            <w:tcW w:w="700" w:type="dxa"/>
+          </w:tcPr>
+          <w:p>
+            <w:pPr>
+              <w:jc w:val="center"/>
+            </w:pPr>
+            <w:r>
+              <w:rPr>
+                <w:rFonts w:ascii="Calibri" w:hAnsi="Calibri"/>
+                <w:sz w:val="18"/>
+              </w:rPr>
+              <w:t>117K</w:t>
+            </w:r>
+          </w:p>
+        </w:tc>
+      </w:tr>
+      <w:tr>
+        <w:trPr>
+          <w:trHeight w:val="250" w:hRule="exact"/>
+        </w:trPr>
+        <w:tc>
+          <w:tcPr>
+            <w:tcW w:type="dxa" w:w="2880"/>
+            <w:tcW w:w="6000" w:type="dxa"/>
+          </w:tcPr>
+          <w:p>
+            <w:pPr>
+              <w:jc w:val="left"/>
+            </w:pPr>
+            <w:r>
+              <w:rPr>
+                <w:rFonts w:ascii="Calibri" w:hAnsi="Calibri"/>
+                <w:sz w:val="18"/>
+              </w:rPr>
+              <w:t>Face unacceptable learning conditions</w:t>
+            </w:r>
+          </w:p>
+        </w:tc>
+        <w:tc>
+          <w:tcPr>
+            <w:tcW w:type="dxa" w:w="2880"/>
+            <w:tcW w:w="700" w:type="dxa"/>
+          </w:tcPr>
+          <w:p>
+            <w:pPr>
+              <w:jc w:val="center"/>
+            </w:pPr>
+            <w:r>
+              <w:rPr>
+                <w:rFonts w:ascii="Calibri" w:hAnsi="Calibri"/>
+                <w:sz w:val="18"/>
+              </w:rPr>
+              <w:t>5.4%</w:t>
+            </w:r>
+          </w:p>
+        </w:tc>
+        <w:tc>
+          <w:tcPr>
+            <w:tcW w:type="dxa" w:w="2880"/>
+            <w:tcW w:w="700" w:type="dxa"/>
+          </w:tcPr>
+          <w:p>
+            <w:pPr>
+              <w:jc w:val="center"/>
+            </w:pPr>
+            <w:r>
+              <w:rPr>
+                <w:rFonts w:ascii="Calibri" w:hAnsi="Calibri"/>
+                <w:sz w:val="18"/>
+              </w:rPr>
+              <w:t>8K</w:t>
+            </w:r>
+          </w:p>
+        </w:tc>
+      </w:tr>
+      <w:tr>
+        <w:trPr>
+          <w:trHeight w:val="250" w:hRule="exact"/>
+        </w:trPr>
+        <w:tc>
+          <w:tcPr>
+            <w:tcW w:type="dxa" w:w="2880"/>
+            <w:tcW w:w="6000" w:type="dxa"/>
+          </w:tcPr>
+          <w:p>
+            <w:pPr>
+              <w:jc w:val="left"/>
+            </w:pPr>
+            <w:r>
+              <w:rPr>
+                <w:rFonts w:ascii="Calibri" w:hAnsi="Calibri"/>
+                <w:sz w:val="18"/>
+              </w:rPr>
+              <w:t>Live in an unprotected environment in relationship with education</w:t>
+            </w:r>
+          </w:p>
+        </w:tc>
+        <w:tc>
+          <w:tcPr>
+            <w:tcW w:type="dxa" w:w="2880"/>
+            <w:tcW w:w="700" w:type="dxa"/>
+          </w:tcPr>
+          <w:p>
+            <w:pPr>
+              <w:jc w:val="center"/>
+            </w:pPr>
+            <w:r>
+              <w:rPr>
+                <w:rFonts w:ascii="Calibri" w:hAnsi="Calibri"/>
+                <w:sz w:val="18"/>
+              </w:rPr>
+              <w:t>8.2%</w:t>
+            </w:r>
+          </w:p>
+        </w:tc>
+        <w:tc>
+          <w:tcPr>
+            <w:tcW w:type="dxa" w:w="2880"/>
+            <w:tcW w:w="700" w:type="dxa"/>
+          </w:tcPr>
+          <w:p>
+            <w:pPr>
+              <w:jc w:val="center"/>
+            </w:pPr>
+            <w:r>
+              <w:rPr>
+                <w:rFonts w:ascii="Calibri" w:hAnsi="Calibri"/>
+                <w:sz w:val="18"/>
+              </w:rPr>
+              <w:t>12K</w:t>
+            </w:r>
+          </w:p>
+        </w:tc>
+      </w:tr>
+      <w:tr>
+        <w:trPr>
+          <w:trHeight w:val="250" w:hRule="exact"/>
+        </w:trPr>
+        <w:tc>
+          <w:tcPr>
+            <w:tcW w:type="dxa" w:w="2880"/>
+            <w:tcW w:w="6000" w:type="dxa"/>
+          </w:tcPr>
+          <w:p>
+            <w:pPr>
+              <w:jc w:val="left"/>
+            </w:pPr>
+            <w:r>
+              <w:rPr>
+                <w:rFonts w:ascii="Calibri" w:hAnsi="Calibri"/>
+                <w:sz w:val="18"/>
+              </w:rPr>
+              <w:t>Face aggravating circumstances preventing their access to education</w:t>
+            </w:r>
+          </w:p>
+        </w:tc>
+        <w:tc>
+          <w:tcPr>
+            <w:tcW w:type="dxa" w:w="2880"/>
+            <w:tcW w:w="700" w:type="dxa"/>
+          </w:tcPr>
+          <w:p>
+            <w:pPr>
+              <w:jc w:val="center"/>
+            </w:pPr>
+            <w:r>
+              <w:rPr>
+                <w:rFonts w:ascii="Calibri" w:hAnsi="Calibri"/>
+                <w:sz w:val="18"/>
+              </w:rPr>
+              <w:t>5.1%</w:t>
+            </w:r>
+          </w:p>
+        </w:tc>
+        <w:tc>
+          <w:tcPr>
+            <w:tcW w:type="dxa" w:w="2880"/>
+            <w:tcW w:w="700" w:type="dxa"/>
+          </w:tcPr>
+          <w:p>
+            <w:pPr>
+              <w:jc w:val="center"/>
+            </w:pPr>
+            <w:r>
+              <w:rPr>
+                <w:rFonts w:ascii="Calibri" w:hAnsi="Calibri"/>
+                <w:sz w:val="18"/>
+              </w:rPr>
+              <w:t>7K</w:t>
+            </w:r>
+          </w:p>
+        </w:tc>
+      </w:tr>
+    </w:tbl>
+    <w:p/>
+    <w:tbl>
+      <w:tblPr>
+        <w:tblW w:type="auto" w:w="0"/>
+        <w:tblLook w:firstColumn="1" w:firstRow="1" w:lastColumn="0" w:lastRow="0" w:noHBand="0" w:noVBand="1" w:val="04A0"/>
+      </w:tblPr>
+      <w:tblGrid>
+        <w:gridCol w:w="2880"/>
+        <w:gridCol w:w="2880"/>
+        <w:gridCol w:w="2880"/>
+      </w:tblGrid>
+      <w:tr>
+        <w:trPr>
+          <w:trHeight w:val="250" w:hRule="exact"/>
+        </w:trPr>
+        <w:tc>
+          <w:tcPr>
+            <w:tcW w:type="dxa" w:w="2880"/>
+            <w:tcW w:w="6000" w:type="dxa"/>
+            <w:shd w:fill="#DDEBF7"/>
+          </w:tcPr>
+          <w:p>
+            <w:pPr>
+              <w:jc w:val="left"/>
+            </w:pPr>
+            <w:r>
+              <w:rPr>
+                <w:rFonts w:ascii="Calibri" w:hAnsi="Calibri"/>
+                <w:b/>
+                <w:sz w:val="18"/>
+              </w:rPr>
+              <w:t>Among the 66K RET children in need:</w:t>
+            </w:r>
+          </w:p>
+        </w:tc>
+        <w:tc>
+          <w:tcPr>
+            <w:tcW w:type="dxa" w:w="2880"/>
+            <w:tcW w:w="700" w:type="dxa"/>
+          </w:tcPr>
+          <w:p>
+            <w:pPr>
+              <w:jc w:val="center"/>
+            </w:pPr>
+            <w:r>
+              <w:rPr>
+                <w:rFonts w:ascii="Calibri" w:hAnsi="Calibri"/>
+                <w:sz w:val="18"/>
+              </w:rPr>
+              <w:t>%</w:t>
+            </w:r>
+          </w:p>
+        </w:tc>
+        <w:tc>
+          <w:tcPr>
+            <w:tcW w:type="dxa" w:w="2880"/>
+            <w:tcW w:w="700" w:type="dxa"/>
+          </w:tcPr>
+          <w:p>
+            <w:pPr>
+              <w:jc w:val="center"/>
+            </w:pPr>
+            <w:r>
+              <w:rPr>
+                <w:rFonts w:ascii="Calibri" w:hAnsi="Calibri"/>
+                <w:sz w:val="18"/>
+              </w:rPr>
+              <w:t>#</w:t>
+            </w:r>
+          </w:p>
+        </w:tc>
+      </w:tr>
+      <w:tr>
+        <w:trPr>
+          <w:trHeight w:val="250" w:hRule="exact"/>
+        </w:trPr>
+        <w:tc>
+          <w:tcPr>
+            <w:tcW w:type="dxa" w:w="2880"/>
+            <w:tcW w:w="6000" w:type="dxa"/>
+          </w:tcPr>
+          <w:p>
+            <w:pPr>
+              <w:jc w:val="left"/>
+            </w:pPr>
+            <w:r>
+              <w:rPr>
+                <w:rFonts w:ascii="Calibri" w:hAnsi="Calibri"/>
+                <w:sz w:val="18"/>
+              </w:rPr>
+              <w:t>Lack access to school</w:t>
+            </w:r>
+          </w:p>
+        </w:tc>
+        <w:tc>
+          <w:tcPr>
+            <w:tcW w:type="dxa" w:w="2880"/>
+            <w:tcW w:w="700" w:type="dxa"/>
+          </w:tcPr>
+          <w:p>
+            <w:pPr>
+              <w:jc w:val="center"/>
+            </w:pPr>
+            <w:r>
+              <w:rPr>
+                <w:rFonts w:ascii="Calibri" w:hAnsi="Calibri"/>
+                <w:sz w:val="18"/>
+              </w:rPr>
+              <w:t>79.3%</w:t>
+            </w:r>
+          </w:p>
+        </w:tc>
+        <w:tc>
+          <w:tcPr>
+            <w:tcW w:type="dxa" w:w="2880"/>
+            <w:tcW w:w="700" w:type="dxa"/>
+          </w:tcPr>
+          <w:p>
+            <w:pPr>
+              <w:jc w:val="center"/>
+            </w:pPr>
+            <w:r>
+              <w:rPr>
+                <w:rFonts w:ascii="Calibri" w:hAnsi="Calibri"/>
+                <w:sz w:val="18"/>
+              </w:rPr>
+              <w:t>52K</w:t>
+            </w:r>
+          </w:p>
+        </w:tc>
+      </w:tr>
+      <w:tr>
+        <w:trPr>
+          <w:trHeight w:val="250" w:hRule="exact"/>
+        </w:trPr>
+        <w:tc>
+          <w:tcPr>
+            <w:tcW w:type="dxa" w:w="2880"/>
+            <w:tcW w:w="6000" w:type="dxa"/>
+          </w:tcPr>
+          <w:p>
+            <w:pPr>
+              <w:jc w:val="left"/>
+            </w:pPr>
+            <w:r>
+              <w:rPr>
+                <w:rFonts w:ascii="Calibri" w:hAnsi="Calibri"/>
+                <w:sz w:val="18"/>
+              </w:rPr>
+              <w:t>Face unacceptable learning conditions</w:t>
+            </w:r>
+          </w:p>
+        </w:tc>
+        <w:tc>
+          <w:tcPr>
+            <w:tcW w:type="dxa" w:w="2880"/>
+            <w:tcW w:w="700" w:type="dxa"/>
+          </w:tcPr>
+          <w:p>
+            <w:pPr>
+              <w:jc w:val="center"/>
+            </w:pPr>
+            <w:r>
+              <w:rPr>
+                <w:rFonts w:ascii="Calibri" w:hAnsi="Calibri"/>
+                <w:sz w:val="18"/>
+              </w:rPr>
+              <w:t>5.3%</w:t>
+            </w:r>
+          </w:p>
+        </w:tc>
+        <w:tc>
+          <w:tcPr>
+            <w:tcW w:type="dxa" w:w="2880"/>
+            <w:tcW w:w="700" w:type="dxa"/>
+          </w:tcPr>
+          <w:p>
+            <w:pPr>
+              <w:jc w:val="center"/>
+            </w:pPr>
+            <w:r>
+              <w:rPr>
+                <w:rFonts w:ascii="Calibri" w:hAnsi="Calibri"/>
+                <w:sz w:val="18"/>
+              </w:rPr>
+              <w:t>3K</w:t>
+            </w:r>
+          </w:p>
+        </w:tc>
+      </w:tr>
+      <w:tr>
+        <w:trPr>
+          <w:trHeight w:val="250" w:hRule="exact"/>
+        </w:trPr>
+        <w:tc>
+          <w:tcPr>
+            <w:tcW w:type="dxa" w:w="2880"/>
+            <w:tcW w:w="6000" w:type="dxa"/>
+          </w:tcPr>
+          <w:p>
+            <w:pPr>
+              <w:jc w:val="left"/>
+            </w:pPr>
+            <w:r>
+              <w:rPr>
+                <w:rFonts w:ascii="Calibri" w:hAnsi="Calibri"/>
+                <w:sz w:val="18"/>
+              </w:rPr>
+              <w:t>Live in an unprotected environment in relationship with education</w:t>
+            </w:r>
+          </w:p>
+        </w:tc>
+        <w:tc>
+          <w:tcPr>
+            <w:tcW w:type="dxa" w:w="2880"/>
+            <w:tcW w:w="700" w:type="dxa"/>
+          </w:tcPr>
+          <w:p>
+            <w:pPr>
+              <w:jc w:val="center"/>
+            </w:pPr>
+            <w:r>
+              <w:rPr>
+                <w:rFonts w:ascii="Calibri" w:hAnsi="Calibri"/>
+                <w:sz w:val="18"/>
+              </w:rPr>
+              <w:t>3.1%</w:t>
+            </w:r>
+          </w:p>
+        </w:tc>
+        <w:tc>
+          <w:tcPr>
+            <w:tcW w:type="dxa" w:w="2880"/>
+            <w:tcW w:w="700" w:type="dxa"/>
+          </w:tcPr>
+          <w:p>
+            <w:pPr>
+              <w:jc w:val="center"/>
+            </w:pPr>
+            <w:r>
+              <w:rPr>
+                <w:rFonts w:ascii="Calibri" w:hAnsi="Calibri"/>
+                <w:sz w:val="18"/>
+              </w:rPr>
+              <w:t>2K</w:t>
+            </w:r>
+          </w:p>
+        </w:tc>
+      </w:tr>
+      <w:tr>
+        <w:trPr>
+          <w:trHeight w:val="250" w:hRule="exact"/>
+        </w:trPr>
+        <w:tc>
+          <w:tcPr>
+            <w:tcW w:type="dxa" w:w="2880"/>
+            <w:tcW w:w="6000" w:type="dxa"/>
+          </w:tcPr>
+          <w:p>
+            <w:pPr>
+              <w:jc w:val="left"/>
+            </w:pPr>
+            <w:r>
+              <w:rPr>
+                <w:rFonts w:ascii="Calibri" w:hAnsi="Calibri"/>
+                <w:sz w:val="18"/>
+              </w:rPr>
+              <w:t>Face aggravating circumstances preventing their access to education</w:t>
+            </w:r>
+          </w:p>
+        </w:tc>
+        <w:tc>
+          <w:tcPr>
+            <w:tcW w:type="dxa" w:w="2880"/>
+            <w:tcW w:w="700" w:type="dxa"/>
+          </w:tcPr>
+          <w:p>
+            <w:pPr>
+              <w:jc w:val="center"/>
+            </w:pPr>
+            <w:r>
+              <w:rPr>
+                <w:rFonts w:ascii="Calibri" w:hAnsi="Calibri"/>
+                <w:sz w:val="18"/>
+              </w:rPr>
+              <w:t>12.3%</w:t>
+            </w:r>
+          </w:p>
+        </w:tc>
+        <w:tc>
+          <w:tcPr>
+            <w:tcW w:type="dxa" w:w="2880"/>
+            <w:tcW w:w="700" w:type="dxa"/>
+          </w:tcPr>
+          <w:p>
+            <w:pPr>
+              <w:jc w:val="center"/>
+            </w:pPr>
+            <w:r>
+              <w:rPr>
+                <w:rFonts w:ascii="Calibri" w:hAnsi="Calibri"/>
+                <w:sz w:val="18"/>
+              </w:rPr>
+              <w:t>8K</w:t>
+            </w:r>
+          </w:p>
+        </w:tc>
+      </w:tr>
+    </w:tbl>
+    <w:p/>
+    <w:tbl>
+      <w:tblPr>
+        <w:tblW w:type="auto" w:w="0"/>
+        <w:tblLook w:firstColumn="1" w:firstRow="1" w:lastColumn="0" w:lastRow="0" w:noHBand="0" w:noVBand="1" w:val="04A0"/>
+      </w:tblPr>
+      <w:tblGrid>
+        <w:gridCol w:w="2880"/>
+        <w:gridCol w:w="2880"/>
+        <w:gridCol w:w="2880"/>
+      </w:tblGrid>
+      <w:tr>
+        <w:trPr>
+          <w:trHeight w:val="250" w:hRule="exact"/>
+        </w:trPr>
+        <w:tc>
+          <w:tcPr>
+            <w:tcW w:type="dxa" w:w="2880"/>
+            <w:tcW w:w="6000" w:type="dxa"/>
+            <w:shd w:fill="#DDEBF7"/>
+          </w:tcPr>
+          <w:p>
+            <w:pPr>
+              <w:jc w:val="left"/>
+            </w:pPr>
+            <w:r>
+              <w:rPr>
+                <w:rFonts w:ascii="Calibri" w:hAnsi="Calibri"/>
+                <w:b/>
+                <w:sz w:val="18"/>
+              </w:rPr>
+              <w:t>Among the 15K NDSP children in need:</w:t>
+            </w:r>
+          </w:p>
+        </w:tc>
+        <w:tc>
+          <w:tcPr>
+            <w:tcW w:type="dxa" w:w="2880"/>
+            <w:tcW w:w="700" w:type="dxa"/>
+          </w:tcPr>
+          <w:p>
+            <w:pPr>
+              <w:jc w:val="center"/>
+            </w:pPr>
+            <w:r>
+              <w:rPr>
+                <w:rFonts w:ascii="Calibri" w:hAnsi="Calibri"/>
+                <w:sz w:val="18"/>
+              </w:rPr>
+              <w:t>%</w:t>
+            </w:r>
+          </w:p>
+        </w:tc>
+        <w:tc>
+          <w:tcPr>
+            <w:tcW w:type="dxa" w:w="2880"/>
+            <w:tcW w:w="700" w:type="dxa"/>
+          </w:tcPr>
+          <w:p>
+            <w:pPr>
+              <w:jc w:val="center"/>
+            </w:pPr>
+            <w:r>
+              <w:rPr>
+                <w:rFonts w:ascii="Calibri" w:hAnsi="Calibri"/>
+                <w:sz w:val="18"/>
+              </w:rPr>
+              <w:t>#</w:t>
+            </w:r>
+          </w:p>
+        </w:tc>
+      </w:tr>
+      <w:tr>
+        <w:trPr>
+          <w:trHeight w:val="250" w:hRule="exact"/>
+        </w:trPr>
+        <w:tc>
+          <w:tcPr>
+            <w:tcW w:type="dxa" w:w="2880"/>
+            <w:tcW w:w="6000" w:type="dxa"/>
+          </w:tcPr>
+          <w:p>
+            <w:pPr>
+              <w:jc w:val="left"/>
+            </w:pPr>
+            <w:r>
+              <w:rPr>
+                <w:rFonts w:ascii="Calibri" w:hAnsi="Calibri"/>
+                <w:sz w:val="18"/>
+              </w:rPr>
+              <w:t>Lack access to school</w:t>
+            </w:r>
+          </w:p>
+        </w:tc>
+        <w:tc>
+          <w:tcPr>
+            <w:tcW w:type="dxa" w:w="2880"/>
+            <w:tcW w:w="700" w:type="dxa"/>
+          </w:tcPr>
+          <w:p>
+            <w:pPr>
+              <w:jc w:val="center"/>
+            </w:pPr>
+            <w:r>
+              <w:rPr>
+                <w:rFonts w:ascii="Calibri" w:hAnsi="Calibri"/>
+                <w:sz w:val="18"/>
+              </w:rPr>
+              <w:t>88.2%</w:t>
+            </w:r>
+          </w:p>
+        </w:tc>
+        <w:tc>
+          <w:tcPr>
+            <w:tcW w:type="dxa" w:w="2880"/>
+            <w:tcW w:w="700" w:type="dxa"/>
+          </w:tcPr>
+          <w:p>
+            <w:pPr>
+              <w:jc w:val="center"/>
+            </w:pPr>
+            <w:r>
+              <w:rPr>
+                <w:rFonts w:ascii="Calibri" w:hAnsi="Calibri"/>
+                <w:sz w:val="18"/>
+              </w:rPr>
+              <w:t>13K</w:t>
+            </w:r>
+          </w:p>
+        </w:tc>
+      </w:tr>
+      <w:tr>
+        <w:trPr>
+          <w:trHeight w:val="250" w:hRule="exact"/>
+        </w:trPr>
+        <w:tc>
+          <w:tcPr>
+            <w:tcW w:type="dxa" w:w="2880"/>
+            <w:tcW w:w="6000" w:type="dxa"/>
+          </w:tcPr>
+          <w:p>
+            <w:pPr>
+              <w:jc w:val="left"/>
+            </w:pPr>
+            <w:r>
+              <w:rPr>
+                <w:rFonts w:ascii="Calibri" w:hAnsi="Calibri"/>
+                <w:sz w:val="18"/>
+              </w:rPr>
+              <w:t>Face unacceptable learning conditions</w:t>
+            </w:r>
+          </w:p>
+        </w:tc>
+        <w:tc>
+          <w:tcPr>
+            <w:tcW w:type="dxa" w:w="2880"/>
+            <w:tcW w:w="700" w:type="dxa"/>
+          </w:tcPr>
+          <w:p>
+            <w:pPr>
+              <w:jc w:val="center"/>
+            </w:pPr>
+            <w:r>
+              <w:rPr>
+                <w:rFonts w:ascii="Calibri" w:hAnsi="Calibri"/>
+                <w:sz w:val="18"/>
+              </w:rPr>
+              <w:t>1.4%</w:t>
+            </w:r>
+          </w:p>
+        </w:tc>
+        <w:tc>
+          <w:tcPr>
+            <w:tcW w:type="dxa" w:w="2880"/>
+            <w:tcW w:w="700" w:type="dxa"/>
+          </w:tcPr>
+          <w:p>
+            <w:pPr>
+              <w:jc w:val="center"/>
+            </w:pPr>
+            <w:r>
+              <w:rPr>
+                <w:rFonts w:ascii="Calibri" w:hAnsi="Calibri"/>
+                <w:sz w:val="18"/>
+              </w:rPr>
+              <w:t>205</w:t>
+            </w:r>
+          </w:p>
+        </w:tc>
+      </w:tr>
+      <w:tr>
+        <w:trPr>
+          <w:trHeight w:val="250" w:hRule="exact"/>
+        </w:trPr>
+        <w:tc>
+          <w:tcPr>
+            <w:tcW w:type="dxa" w:w="2880"/>
+            <w:tcW w:w="6000" w:type="dxa"/>
+          </w:tcPr>
+          <w:p>
+            <w:pPr>
+              <w:jc w:val="left"/>
+            </w:pPr>
+            <w:r>
+              <w:rPr>
+                <w:rFonts w:ascii="Calibri" w:hAnsi="Calibri"/>
+                <w:sz w:val="18"/>
+              </w:rPr>
+              <w:t>Live in an unprotected environment in relationship with education</w:t>
+            </w:r>
+          </w:p>
+        </w:tc>
+        <w:tc>
+          <w:tcPr>
+            <w:tcW w:type="dxa" w:w="2880"/>
+            <w:tcW w:w="700" w:type="dxa"/>
+          </w:tcPr>
+          <w:p>
+            <w:pPr>
+              <w:jc w:val="center"/>
+            </w:pPr>
+            <w:r>
+              <w:rPr>
+                <w:rFonts w:ascii="Calibri" w:hAnsi="Calibri"/>
+                <w:sz w:val="18"/>
+              </w:rPr>
+              <w:t>7.6%</w:t>
+            </w:r>
+          </w:p>
+        </w:tc>
+        <w:tc>
+          <w:tcPr>
+            <w:tcW w:type="dxa" w:w="2880"/>
+            <w:tcW w:w="700" w:type="dxa"/>
+          </w:tcPr>
+          <w:p>
+            <w:pPr>
+              <w:jc w:val="center"/>
+            </w:pPr>
+            <w:r>
+              <w:rPr>
+                <w:rFonts w:ascii="Calibri" w:hAnsi="Calibri"/>
+                <w:sz w:val="18"/>
+              </w:rPr>
+              <w:t>1K</w:t>
+            </w:r>
+          </w:p>
+        </w:tc>
+      </w:tr>
+      <w:tr>
+        <w:trPr>
+          <w:trHeight w:val="250" w:hRule="exact"/>
+        </w:trPr>
+        <w:tc>
+          <w:tcPr>
+            <w:tcW w:type="dxa" w:w="2880"/>
+            <w:tcW w:w="6000" w:type="dxa"/>
+          </w:tcPr>
+          <w:p>
+            <w:pPr>
+              <w:jc w:val="left"/>
+            </w:pPr>
+            <w:r>
+              <w:rPr>
+                <w:rFonts w:ascii="Calibri" w:hAnsi="Calibri"/>
+                <w:sz w:val="18"/>
+              </w:rPr>
+              <w:t>Face aggravating circumstances preventing their access to education</w:t>
+            </w:r>
+          </w:p>
+        </w:tc>
+        <w:tc>
+          <w:tcPr>
+            <w:tcW w:type="dxa" w:w="2880"/>
+            <w:tcW w:w="700" w:type="dxa"/>
+          </w:tcPr>
+          <w:p>
+            <w:pPr>
+              <w:jc w:val="center"/>
+            </w:pPr>
+            <w:r>
+              <w:rPr>
+                <w:rFonts w:ascii="Calibri" w:hAnsi="Calibri"/>
+                <w:sz w:val="18"/>
+              </w:rPr>
+              <w:t>2.8%</w:t>
+            </w:r>
+          </w:p>
+        </w:tc>
+        <w:tc>
+          <w:tcPr>
+            <w:tcW w:type="dxa" w:w="2880"/>
+            <w:tcW w:w="700" w:type="dxa"/>
+          </w:tcPr>
+          <w:p>
+            <w:pPr>
+              <w:jc w:val="center"/>
+            </w:pPr>
+            <w:r>
+              <w:rPr>
+                <w:rFonts w:ascii="Calibri" w:hAnsi="Calibri"/>
+                <w:sz w:val="18"/>
+              </w:rPr>
+              <w:t>418</w:t>
             </w:r>
           </w:p>
         </w:tc>
@@ -285,97 +2184,128 @@
     </w:tbl>
     <w:p/>
     <w:p>
+      <w:pPr>
+        <w:pStyle w:val="Heading3"/>
+      </w:pPr>
       <w:r>
-        <w:t>The numbers below reflect the estimated total number of children in need in each category.</w:t>
+        <w:rPr>
+          <w:rFonts w:ascii="Calibri" w:hAnsi="Calibri"/>
+          <w:sz w:val="36"/>
+        </w:rPr>
+        <w:t>Children's profile</w:t>
       </w:r>
     </w:p>
     <w:p>
       <w:r>
-        <w:t>5 y.o. children in need: 108K</w:t>
-        <w:br/>
-        <w:t>Primary school-aged children in need: 404K</w:t>
-        <w:br/>
-        <w:t>Upper Primary school-aged children in need: 323K</w:t>
-        <w:br/>
-        <w:t>Secondary school-aged children in need: 243K</w:t>
-        <w:br/>
-        <w:t>Children with disability in need: 105K</w:t>
+        <w:t>A comprehensive understanding of the profile of children in need can be achieved by examining the four primary dimensions of need: Access, Learning Conditions, Protected Environment, and Aggravating Circumstances.</w:t>
       </w:r>
     </w:p>
     <w:p>
       <w:r>
-        <w:br w:type="page"/>
-      </w:r>
-    </w:p>
-    <w:p>
-      <w:pPr>
-        <w:pStyle w:val="Heading2"/>
-        <w:jc w:val="left"/>
-      </w:pPr>
-      <w:r>
-        <w:rPr>
-          <w:rFonts w:ascii="Calibri" w:hAnsi="Calibri"/>
-          <w:b/>
-          <w:sz w:val="40"/>
-        </w:rPr>
-        <w:t>Profile of Needs in Myanmar</w:t>
-      </w:r>
-    </w:p>
-    <w:p/>
-    <w:p>
-      <w:r>
-        <w:t>By examining the four main dimensions of need—Access, Learning Conditions, Protected Environment, and Aggravating Circumstances—we can identify the most common needs and better understand the support required for children in need. Among children aged 5 to 17 years:</w:t>
-        <w:br/>
-        <w:t>27.7% lack access to school</w:t>
-        <w:br/>
-        <w:t>4.0% are affected by aggravating circumstances</w:t>
-        <w:br/>
-        <w:t>3.9% experience poor learning conditions</w:t>
-        <w:br/>
-        <w:t>1.4% attend school in unsafe environments.</w:t>
-        <w:br/>
+        <w:drawing>
+          <wp:inline xmlns:a="http://schemas.openxmlformats.org/drawingml/2006/main" xmlns:pic="http://schemas.openxmlformats.org/drawingml/2006/picture">
+            <wp:extent cx="5486400" cy="5172145"/>
+            <wp:docPr id="2" name="Picture 2"/>
+            <wp:cNvGraphicFramePr>
+              <a:graphicFrameLocks noChangeAspect="1"/>
+            </wp:cNvGraphicFramePr>
+            <a:graphic>
+              <a:graphicData uri="http://schemas.openxmlformats.org/drawingml/2006/picture">
+                <pic:pic>
+                  <pic:nvPicPr>
+                    <pic:cNvPr id="0" name="horizontal_stacked_bar_chart_high_bars.jpeg"/>
+                    <pic:cNvPicPr/>
+                  </pic:nvPicPr>
+                  <pic:blipFill>
+                    <a:blip r:embed="rId10"/>
+                    <a:stretch>
+                      <a:fillRect/>
+                    </a:stretch>
+                  </pic:blipFill>
+                  <pic:spPr>
+                    <a:xfrm>
+                      <a:off x="0" y="0"/>
+                      <a:ext cx="5486400" cy="5172145"/>
+                    </a:xfrm>
+                    <a:prstGeom prst="rect"/>
+                  </pic:spPr>
+                </pic:pic>
+              </a:graphicData>
+            </a:graphic>
+          </wp:inline>
+        </w:drawing>
       </w:r>
     </w:p>
     <w:p>
       <w:r>
-        <w:t>The variation in needs across different population groups is noteworthy:</w:t>
-      </w:r>
-    </w:p>
-    <w:p>
-      <w:pPr>
-        <w:pStyle w:val="ListBullet"/>
-      </w:pPr>
-      <w:r>
-        <w:t>ocap: 24.4% lack access to school, 24.4% face aggravating circumstances, 4.0% experience poor learning conditions, and 1.0% attend school in unsafe environments.</w:t>
-      </w:r>
-    </w:p>
-    <w:p>
-      <w:pPr>
-        <w:pStyle w:val="ListBullet"/>
-      </w:pPr>
-      <w:r>
-        <w:t>idp: 51.4% lack access to school, 51.4% face aggravating circumstances, 3.4% experience poor learning conditions, and 5.2% attend school in unsafe environments.</w:t>
-      </w:r>
-    </w:p>
-    <w:p>
-      <w:pPr>
-        <w:pStyle w:val="ListBullet"/>
-      </w:pPr>
-      <w:r>
-        <w:t>ret: 45.8% lack access to school, 45.8% face aggravating circumstances, 3.1% experience poor learning conditions, and 1.8% attend school in unsafe environments.</w:t>
-      </w:r>
-    </w:p>
-    <w:p>
-      <w:pPr>
-        <w:pStyle w:val="ListBullet"/>
-      </w:pPr>
-      <w:r>
-        <w:t>ndsp: 60.0% lack access to school, 60.0% face aggravating circumstances, 0.9% experience poor learning conditions, and 5.2% attend school in unsafe environments.</w:t>
+        <w:drawing>
+          <wp:inline xmlns:a="http://schemas.openxmlformats.org/drawingml/2006/main" xmlns:pic="http://schemas.openxmlformats.org/drawingml/2006/picture">
+            <wp:extent cx="5486400" cy="3383599"/>
+            <wp:docPr id="3" name="Picture 3"/>
+            <wp:cNvGraphicFramePr>
+              <a:graphicFrameLocks noChangeAspect="1"/>
+            </wp:cNvGraphicFramePr>
+            <a:graphic>
+              <a:graphicData uri="http://schemas.openxmlformats.org/drawingml/2006/picture">
+                <pic:pic>
+                  <pic:nvPicPr>
+                    <pic:cNvPr id="0" name="gender_need.jpeg"/>
+                    <pic:cNvPicPr/>
+                  </pic:nvPicPr>
+                  <pic:blipFill>
+                    <a:blip r:embed="rId11"/>
+                    <a:stretch>
+                      <a:fillRect/>
+                    </a:stretch>
+                  </pic:blipFill>
+                  <pic:spPr>
+                    <a:xfrm>
+                      <a:off x="0" y="0"/>
+                      <a:ext cx="5486400" cy="3383599"/>
+                    </a:xfrm>
+                    <a:prstGeom prst="rect"/>
+                  </pic:spPr>
+                </pic:pic>
+              </a:graphicData>
+            </a:graphic>
+          </wp:inline>
+        </w:drawing>
       </w:r>
     </w:p>
     <w:p>
       <w:r>
-        <w:t>This data highlights the differing educational needs among these vulnerable groups.</w:t>
+        <w:drawing>
+          <wp:inline xmlns:a="http://schemas.openxmlformats.org/drawingml/2006/main" xmlns:pic="http://schemas.openxmlformats.org/drawingml/2006/picture">
+            <wp:extent cx="5486400" cy="3383599"/>
+            <wp:docPr id="4" name="Picture 4"/>
+            <wp:cNvGraphicFramePr>
+              <a:graphicFrameLocks noChangeAspect="1"/>
+            </wp:cNvGraphicFramePr>
+            <a:graphic>
+              <a:graphicData uri="http://schemas.openxmlformats.org/drawingml/2006/picture">
+                <pic:pic>
+                  <pic:nvPicPr>
+                    <pic:cNvPr id="0" name="school_need.jpeg"/>
+                    <pic:cNvPicPr/>
+                  </pic:nvPicPr>
+                  <pic:blipFill>
+                    <a:blip r:embed="rId12"/>
+                    <a:stretch>
+                      <a:fillRect/>
+                    </a:stretch>
+                  </pic:blipFill>
+                  <pic:spPr>
+                    <a:xfrm>
+                      <a:off x="0" y="0"/>
+                      <a:ext cx="5486400" cy="3383599"/>
+                    </a:xfrm>
+                    <a:prstGeom prst="rect"/>
+                  </pic:spPr>
+                </pic:pic>
+              </a:graphicData>
+            </a:graphic>
+          </wp:inline>
+        </w:drawing>
       </w:r>
     </w:p>
     <w:sectPr>

</xml_diff>

<commit_message>
snapshot with MA comments
</commit_message>
<xml_diff>
--- a/output_validation/pin_snapshot_with_charts_and_text2.docx
+++ b/output_validation/pin_snapshot_with_charts_and_text2.docx
@@ -30,6 +30,7 @@
         <w:t>Children in Need (5-17 y.o.)</w:t>
       </w:r>
     </w:p>
+    <w:p/>
     <w:p>
       <w:r>
         <w:rPr>
@@ -37,28 +38,13 @@
           <w:color w:val="569697"/>
           <w:sz w:val="30"/>
         </w:rPr>
-        <w:t>66.9%</w:t>
+        <w:t>37.1% (i.e. 1.1M)</w:t>
       </w:r>
       <w:r>
         <w:rPr>
           <w:sz w:val="30"/>
         </w:rPr>
-        <w:t xml:space="preserve"> of school-aged children are in need:</w:t>
-      </w:r>
-      <w:r>
-        <w:rPr>
-          <w:b/>
-          <w:color w:val="569697"/>
-          <w:sz w:val="30"/>
-        </w:rPr>
-        <w:br/>
-        <w:t>2.4M</w:t>
-      </w:r>
-      <w:r>
-        <w:rPr>
-          <w:sz w:val="30"/>
-        </w:rPr>
-        <w:t xml:space="preserve"> children including:</w:t>
+        <w:t xml:space="preserve"> of school-aged children are in need. Among them:</w:t>
       </w:r>
     </w:p>
     <w:p>
@@ -69,9 +55,9 @@
       <w:r>
         <w:rPr>
           <w:rFonts w:ascii="Calibri" w:hAnsi="Calibri"/>
-          <w:sz w:val="24"/>
+          <w:sz w:val="26"/>
         </w:rPr>
-        <w:t>1.0M girls and 1.4M boys;</w:t>
+        <w:t>452K are girls and 599K are boys;</w:t>
       </w:r>
     </w:p>
     <w:p>
@@ -82,9 +68,9 @@
       <w:r>
         <w:rPr>
           <w:rFonts w:ascii="Calibri" w:hAnsi="Calibri"/>
-          <w:sz w:val="24"/>
+          <w:sz w:val="26"/>
         </w:rPr>
-        <w:t>2.0M are OCAP population group;</w:t>
+        <w:t>108K are 5 years old (ECE);</w:t>
       </w:r>
     </w:p>
     <w:p>
@@ -95,61 +81,280 @@
       <w:r>
         <w:rPr>
           <w:rFonts w:ascii="Calibri" w:hAnsi="Calibri"/>
-          <w:sz w:val="24"/>
+          <w:sz w:val="26"/>
         </w:rPr>
-        <w:t>178K are IDP population group;</w:t>
+        <w:t>105K are children with disability.</w:t>
       </w:r>
     </w:p>
+    <w:p/>
     <w:p>
-      <w:pPr>
-        <w:pStyle w:val="ListBullet"/>
-        <w:ind w:left="1440"/>
-      </w:pPr>
       <w:r>
-        <w:rPr>
-          <w:rFonts w:ascii="Calibri" w:hAnsi="Calibri"/>
-          <w:sz w:val="24"/>
-        </w:rPr>
-        <w:t>115K are RET population group;</w:t>
+        <w:t>School-aged children in need, according to population groups:</w:t>
       </w:r>
     </w:p>
+    <w:tbl>
+      <w:tblPr>
+        <w:tblStyle w:val="TableGrid"/>
+        <w:tblW w:type="auto" w:w="0"/>
+        <w:jc w:val="center"/>
+        <w:tblLook w:firstColumn="1" w:firstRow="1" w:lastColumn="0" w:lastRow="0" w:noHBand="0" w:noVBand="1" w:val="04A0"/>
+      </w:tblPr>
+      <w:tblGrid>
+        <w:gridCol w:w="4320"/>
+        <w:gridCol w:w="4320"/>
+      </w:tblGrid>
+      <w:tr>
+        <w:trPr>
+          <w:trHeight w:val="300" w:hRule="exact"/>
+          <w:trHeight w:val="300" w:hRule="exact"/>
+        </w:trPr>
+        <w:tc>
+          <w:tcPr>
+            <w:tcW w:type="dxa" w:w="4320"/>
+            <w:tcW w:w="1000" w:type="dxa"/>
+          </w:tcPr>
+          <w:p>
+            <w:pPr>
+              <w:jc w:val="center"/>
+            </w:pPr>
+            <w:r>
+              <w:rPr>
+                <w:rFonts w:ascii="Calibri" w:hAnsi="Calibri"/>
+                <w:sz w:val="20"/>
+              </w:rPr>
+              <w:t>Population groups</w:t>
+            </w:r>
+          </w:p>
+        </w:tc>
+        <w:tc>
+          <w:tcPr>
+            <w:tcW w:type="dxa" w:w="4320"/>
+            <w:tcW w:w="5000" w:type="dxa"/>
+          </w:tcPr>
+          <w:p>
+            <w:pPr>
+              <w:jc w:val="center"/>
+            </w:pPr>
+            <w:r>
+              <w:rPr>
+                <w:rFonts w:ascii="Calibri" w:hAnsi="Calibri"/>
+                <w:sz w:val="20"/>
+              </w:rPr>
+              <w:t>Number of school-aged children in need of education</w:t>
+            </w:r>
+          </w:p>
+        </w:tc>
+      </w:tr>
+      <w:tr>
+        <w:trPr>
+          <w:trHeight w:val="300" w:hRule="exact"/>
+        </w:trPr>
+        <w:tc>
+          <w:tcPr>
+            <w:tcW w:type="dxa" w:w="4320"/>
+            <w:tcW w:w="1000" w:type="dxa"/>
+          </w:tcPr>
+          <w:p>
+            <w:pPr>
+              <w:jc w:val="center"/>
+            </w:pPr>
+            <w:r>
+              <w:rPr>
+                <w:rFonts w:ascii="Calibri" w:hAnsi="Calibri"/>
+                <w:sz w:val="20"/>
+              </w:rPr>
+              <w:t>OCAP</w:t>
+            </w:r>
+          </w:p>
+        </w:tc>
+        <w:tc>
+          <w:tcPr>
+            <w:tcW w:type="dxa" w:w="4320"/>
+            <w:tcW w:w="5000" w:type="dxa"/>
+          </w:tcPr>
+          <w:p>
+            <w:pPr>
+              <w:jc w:val="center"/>
+            </w:pPr>
+            <w:r>
+              <w:rPr>
+                <w:rFonts w:ascii="Calibri" w:hAnsi="Calibri"/>
+                <w:sz w:val="20"/>
+              </w:rPr>
+              <w:t>827K</w:t>
+            </w:r>
+          </w:p>
+        </w:tc>
+      </w:tr>
+      <w:tr>
+        <w:trPr>
+          <w:trHeight w:val="300" w:hRule="exact"/>
+        </w:trPr>
+        <w:tc>
+          <w:tcPr>
+            <w:tcW w:type="dxa" w:w="4320"/>
+            <w:tcW w:w="1000" w:type="dxa"/>
+          </w:tcPr>
+          <w:p>
+            <w:pPr>
+              <w:jc w:val="center"/>
+            </w:pPr>
+            <w:r>
+              <w:rPr>
+                <w:rFonts w:ascii="Calibri" w:hAnsi="Calibri"/>
+                <w:sz w:val="20"/>
+              </w:rPr>
+              <w:t>IDP</w:t>
+            </w:r>
+          </w:p>
+        </w:tc>
+        <w:tc>
+          <w:tcPr>
+            <w:tcW w:type="dxa" w:w="4320"/>
+            <w:tcW w:w="5000" w:type="dxa"/>
+          </w:tcPr>
+          <w:p>
+            <w:pPr>
+              <w:jc w:val="center"/>
+            </w:pPr>
+            <w:r>
+              <w:rPr>
+                <w:rFonts w:ascii="Calibri" w:hAnsi="Calibri"/>
+                <w:sz w:val="20"/>
+              </w:rPr>
+              <w:t>143K</w:t>
+            </w:r>
+          </w:p>
+        </w:tc>
+      </w:tr>
+      <w:tr>
+        <w:trPr>
+          <w:trHeight w:val="300" w:hRule="exact"/>
+        </w:trPr>
+        <w:tc>
+          <w:tcPr>
+            <w:tcW w:type="dxa" w:w="4320"/>
+            <w:tcW w:w="1000" w:type="dxa"/>
+          </w:tcPr>
+          <w:p>
+            <w:pPr>
+              <w:jc w:val="center"/>
+            </w:pPr>
+            <w:r>
+              <w:rPr>
+                <w:rFonts w:ascii="Calibri" w:hAnsi="Calibri"/>
+                <w:sz w:val="20"/>
+              </w:rPr>
+              <w:t>RET</w:t>
+            </w:r>
+          </w:p>
+        </w:tc>
+        <w:tc>
+          <w:tcPr>
+            <w:tcW w:type="dxa" w:w="4320"/>
+            <w:tcW w:w="5000" w:type="dxa"/>
+          </w:tcPr>
+          <w:p>
+            <w:pPr>
+              <w:jc w:val="center"/>
+            </w:pPr>
+            <w:r>
+              <w:rPr>
+                <w:rFonts w:ascii="Calibri" w:hAnsi="Calibri"/>
+                <w:sz w:val="20"/>
+              </w:rPr>
+              <w:t>66K</w:t>
+            </w:r>
+          </w:p>
+        </w:tc>
+      </w:tr>
+      <w:tr>
+        <w:trPr>
+          <w:trHeight w:val="300" w:hRule="exact"/>
+        </w:trPr>
+        <w:tc>
+          <w:tcPr>
+            <w:tcW w:type="dxa" w:w="4320"/>
+            <w:tcW w:w="1000" w:type="dxa"/>
+          </w:tcPr>
+          <w:p>
+            <w:pPr>
+              <w:jc w:val="center"/>
+            </w:pPr>
+            <w:r>
+              <w:rPr>
+                <w:rFonts w:ascii="Calibri" w:hAnsi="Calibri"/>
+                <w:sz w:val="20"/>
+              </w:rPr>
+              <w:t>NDSP</w:t>
+            </w:r>
+          </w:p>
+        </w:tc>
+        <w:tc>
+          <w:tcPr>
+            <w:tcW w:type="dxa" w:w="4320"/>
+            <w:tcW w:w="5000" w:type="dxa"/>
+          </w:tcPr>
+          <w:p>
+            <w:pPr>
+              <w:jc w:val="center"/>
+            </w:pPr>
+            <w:r>
+              <w:rPr>
+                <w:rFonts w:ascii="Calibri" w:hAnsi="Calibri"/>
+                <w:sz w:val="20"/>
+              </w:rPr>
+              <w:t>15K</w:t>
+            </w:r>
+          </w:p>
+        </w:tc>
+      </w:tr>
+      <w:tr>
+        <w:trPr>
+          <w:trHeight w:val="300" w:hRule="exact"/>
+        </w:trPr>
+        <w:tc>
+          <w:tcPr>
+            <w:tcW w:type="dxa" w:w="4320"/>
+            <w:tcW w:w="1000" w:type="dxa"/>
+          </w:tcPr>
+          <w:p>
+            <w:pPr>
+              <w:jc w:val="center"/>
+            </w:pPr>
+            <w:r>
+              <w:rPr>
+                <w:rFonts w:ascii="Calibri" w:hAnsi="Calibri"/>
+                <w:sz w:val="24"/>
+              </w:rPr>
+              <w:t>TOTAL</w:t>
+            </w:r>
+          </w:p>
+        </w:tc>
+        <w:tc>
+          <w:tcPr>
+            <w:tcW w:type="dxa" w:w="4320"/>
+            <w:tcW w:w="5000" w:type="dxa"/>
+          </w:tcPr>
+          <w:p>
+            <w:pPr>
+              <w:jc w:val="center"/>
+            </w:pPr>
+            <w:r>
+              <w:rPr>
+                <w:rFonts w:ascii="Calibri" w:hAnsi="Calibri"/>
+                <w:sz w:val="24"/>
+              </w:rPr>
+              <w:t>1.1M</w:t>
+            </w:r>
+          </w:p>
+        </w:tc>
+      </w:tr>
+    </w:tbl>
+    <w:p/>
     <w:p>
-      <w:pPr>
-        <w:pStyle w:val="ListBullet"/>
-        <w:ind w:left="1440"/>
-      </w:pPr>
       <w:r>
-        <w:rPr>
-          <w:rFonts w:ascii="Calibri" w:hAnsi="Calibri"/>
-          <w:sz w:val="24"/>
-        </w:rPr>
-        <w:t>87K are NDSP population group;</w:t>
-      </w:r>
-    </w:p>
-    <w:p>
-      <w:pPr>
-        <w:pStyle w:val="ListBullet"/>
-        <w:ind w:left="1440"/>
-      </w:pPr>
-      <w:r>
-        <w:rPr>
-          <w:rFonts w:ascii="Calibri" w:hAnsi="Calibri"/>
-          <w:sz w:val="24"/>
-        </w:rPr>
-        <w:t>246K are 5 years old (ECE);</w:t>
-      </w:r>
-    </w:p>
-    <w:p>
-      <w:pPr>
-        <w:pStyle w:val="ListBullet"/>
-        <w:ind w:left="1440"/>
-      </w:pPr>
-      <w:r>
-        <w:rPr>
-          <w:rFonts w:ascii="Calibri" w:hAnsi="Calibri"/>
-          <w:sz w:val="24"/>
-        </w:rPr>
-        <w:t>243K children with disability.</w:t>
+        <w:t>Additionally, X of adults (teachers/educational staff) are in need of education assistance.</w:t>
       </w:r>
     </w:p>
     <w:p>
@@ -161,7 +366,7 @@
           <w:rFonts w:ascii="Calibri" w:hAnsi="Calibri"/>
           <w:sz w:val="36"/>
         </w:rPr>
-        <w:t>Severity Distribution</w:t>
+        <w:t>School-aged children severity distribution</w:t>
       </w:r>
     </w:p>
     <w:p/>
@@ -183,7 +388,72 @@
       </w:tblGrid>
       <w:tr>
         <w:trPr>
-          <w:trHeight w:val="400" w:hRule="exact"/>
+          <w:trHeight w:val="300" w:hRule="exact"/>
+        </w:trPr>
+        <w:tc>
+          <w:tcPr>
+            <w:tcW w:type="dxa" w:w="960"/>
+            <w:vAlign w:val="center"/>
+          </w:tcPr>
+          <w:p>
+            <w:pPr>
+              <w:jc w:val="center"/>
+            </w:pPr>
+          </w:p>
+        </w:tc>
+        <w:tc>
+          <w:tcPr>
+            <w:tcW w:type="dxa" w:w="960"/>
+            <w:vAlign w:val="center"/>
+          </w:tcPr>
+          <w:p>
+            <w:pPr>
+              <w:jc w:val="center"/>
+            </w:pPr>
+          </w:p>
+        </w:tc>
+        <w:tc>
+          <w:tcPr>
+            <w:tcW w:type="dxa" w:w="960"/>
+            <w:vAlign w:val="center"/>
+          </w:tcPr>
+          <w:p>
+            <w:pPr>
+              <w:jc w:val="center"/>
+            </w:pPr>
+          </w:p>
+        </w:tc>
+        <w:tc>
+          <w:tcPr>
+            <w:tcW w:type="dxa" w:w="5760"/>
+            <w:gridSpan w:val="6"/>
+            <w:vAlign w:val="center"/>
+            <w:shd w:fill="#ED7D31"/>
+            <w:shd w:fill="#ED7D31"/>
+            <w:vAlign w:val="center"/>
+            <w:vAlign w:val="center"/>
+            <w:vAlign w:val="center"/>
+            <w:vAlign w:val="center"/>
+            <w:vAlign w:val="center"/>
+            <w:vAlign w:val="center"/>
+          </w:tcPr>
+          <w:p>
+            <w:pPr>
+              <w:jc w:val="center"/>
+            </w:pPr>
+            <w:r>
+              <w:rPr>
+                <w:b w:val="0"/>
+                <w:sz w:val="22"/>
+              </w:rPr>
+              <w:t>School-aged children PiN</w:t>
+            </w:r>
+          </w:p>
+        </w:tc>
+      </w:tr>
+      <w:tr>
+        <w:trPr>
+          <w:trHeight w:val="300" w:hRule="exact"/>
         </w:trPr>
         <w:tc>
           <w:tcPr>
@@ -223,7 +493,7 @@
                 <w:b w:val="0"/>
                 <w:sz w:val="22"/>
               </w:rPr>
-              <w:t>Severity 1-2</w:t>
+              <w:t>Severity levels 1-2</w:t>
             </w:r>
           </w:p>
         </w:tc>
@@ -246,7 +516,7 @@
                 <w:b w:val="0"/>
                 <w:sz w:val="22"/>
               </w:rPr>
-              <w:t>Severity 3</w:t>
+              <w:t>Severity level 3</w:t>
             </w:r>
           </w:p>
         </w:tc>
@@ -269,7 +539,7 @@
                 <w:b w:val="0"/>
                 <w:sz w:val="22"/>
               </w:rPr>
-              <w:t>Severity 4</w:t>
+              <w:t>Severity level 4</w:t>
             </w:r>
           </w:p>
         </w:tc>
@@ -292,7 +562,7 @@
                 <w:b w:val="0"/>
                 <w:sz w:val="22"/>
               </w:rPr>
-              <w:t>Severity 5</w:t>
+              <w:t>Severity level 5</w:t>
             </w:r>
           </w:p>
         </w:tc>
@@ -447,7 +717,7 @@
               <w:jc w:val="center"/>
             </w:pPr>
             <w:r>
-              <w:t>3.6M</w:t>
+              <w:t>2.8M</w:t>
             </w:r>
           </w:p>
         </w:tc>
@@ -462,7 +732,7 @@
               <w:jc w:val="center"/>
             </w:pPr>
             <w:r>
-              <w:t>33.1</w:t>
+              <w:t>62.9</w:t>
             </w:r>
           </w:p>
         </w:tc>
@@ -477,7 +747,7 @@
               <w:jc w:val="center"/>
             </w:pPr>
             <w:r>
-              <w:t>1.2M</w:t>
+              <w:t>1.8M</w:t>
             </w:r>
           </w:p>
         </w:tc>
@@ -492,7 +762,7 @@
               <w:jc w:val="center"/>
             </w:pPr>
             <w:r>
-              <w:t>63.1</w:t>
+              <w:t>31.6</w:t>
             </w:r>
           </w:p>
         </w:tc>
@@ -507,7 +777,7 @@
               <w:jc w:val="center"/>
             </w:pPr>
             <w:r>
-              <w:t>2.3M</w:t>
+              <w:t>897K</w:t>
             </w:r>
           </w:p>
         </w:tc>
@@ -522,7 +792,7 @@
               <w:jc w:val="center"/>
             </w:pPr>
             <w:r>
-              <w:t>3.1</w:t>
+              <w:t>4.6</w:t>
             </w:r>
           </w:p>
         </w:tc>
@@ -537,7 +807,7 @@
               <w:jc w:val="center"/>
             </w:pPr>
             <w:r>
-              <w:t>114K</w:t>
+              <w:t>130K</w:t>
             </w:r>
           </w:p>
         </w:tc>
@@ -552,7 +822,7 @@
               <w:jc w:val="center"/>
             </w:pPr>
             <w:r>
-              <w:t>0.7</w:t>
+              <w:t>0.9</w:t>
             </w:r>
           </w:p>
         </w:tc>
@@ -567,7 +837,7 @@
               <w:jc w:val="center"/>
             </w:pPr>
             <w:r>
-              <w:t>26K</w:t>
+              <w:t>24K</w:t>
             </w:r>
           </w:p>
         </w:tc>
@@ -582,14 +852,14 @@
           <w:rFonts w:ascii="Calibri" w:hAnsi="Calibri"/>
           <w:sz w:val="36"/>
         </w:rPr>
-        <w:t>PiN by Severity and by Population Groups</w:t>
+        <w:t>Unpacking levels of severity for each population group</w:t>
       </w:r>
     </w:p>
     <w:p>
       <w:r>
         <w:drawing>
           <wp:inline xmlns:a="http://schemas.openxmlformats.org/drawingml/2006/main" xmlns:pic="http://schemas.openxmlformats.org/drawingml/2006/picture">
-            <wp:extent cx="5486400" cy="2764959"/>
+            <wp:extent cx="5486400" cy="2761300"/>
             <wp:docPr id="1" name="Picture 1"/>
             <wp:cNvGraphicFramePr>
               <a:graphicFrameLocks noChangeAspect="1"/>
@@ -610,7 +880,7 @@
                   <pic:spPr>
                     <a:xfrm>
                       <a:off x="0" y="0"/>
-                      <a:ext cx="5486400" cy="2764959"/>
+                      <a:ext cx="5486400" cy="2761300"/>
                     </a:xfrm>
                     <a:prstGeom prst="rect"/>
                   </pic:spPr>
@@ -630,7 +900,7 @@
           <w:rFonts w:ascii="Calibri" w:hAnsi="Calibri"/>
           <w:sz w:val="36"/>
         </w:rPr>
-        <w:t>Insights into the types of needs</w:t>
+        <w:t>Unpacking children needs</w:t>
       </w:r>
     </w:p>
     <w:p>
@@ -640,6 +910,7 @@
     </w:p>
     <w:tbl>
       <w:tblPr>
+        <w:tblStyle w:val="TableGrid"/>
         <w:tblW w:type="auto" w:w="0"/>
         <w:tblLook w:firstColumn="1" w:firstRow="1" w:lastColumn="0" w:lastRow="0" w:noHBand="0" w:noVBand="1" w:val="04A0"/>
       </w:tblPr>
@@ -668,7 +939,7 @@
                 <w:b/>
                 <w:sz w:val="24"/>
               </w:rPr>
-              <w:t>Among the 2.4M all children in need:</w:t>
+              <w:t>Among the all children in need (1.1M):</w:t>
             </w:r>
           </w:p>
         </w:tc>
@@ -735,6 +1006,7 @@
           <w:tcPr>
             <w:tcW w:type="dxa" w:w="2880"/>
             <w:tcW w:w="1000" w:type="dxa"/>
+            <w:shd w:fill="#f4a582"/>
           </w:tcPr>
           <w:p>
             <w:pPr>
@@ -745,7 +1017,7 @@
                 <w:rFonts w:ascii="Calibri" w:hAnsi="Calibri"/>
                 <w:sz w:val="24"/>
               </w:rPr>
-              <w:t>88.7%</w:t>
+              <w:t>74.7%</w:t>
             </w:r>
           </w:p>
         </w:tc>
@@ -753,6 +1025,7 @@
           <w:tcPr>
             <w:tcW w:type="dxa" w:w="2880"/>
             <w:tcW w:w="1000" w:type="dxa"/>
+            <w:shd w:fill="#f4a582"/>
           </w:tcPr>
           <w:p>
             <w:pPr>
@@ -763,7 +1036,7 @@
                 <w:rFonts w:ascii="Calibri" w:hAnsi="Calibri"/>
                 <w:sz w:val="24"/>
               </w:rPr>
-              <w:t>2.2M</w:t>
+              <w:t>785K</w:t>
             </w:r>
           </w:p>
         </w:tc>
@@ -786,7 +1059,7 @@
                 <w:rFonts w:ascii="Calibri" w:hAnsi="Calibri"/>
                 <w:sz w:val="24"/>
               </w:rPr>
-              <w:t>Face unacceptable learning conditions</w:t>
+              <w:t>Study in unacceptable basic learning conditions</w:t>
             </w:r>
           </w:p>
         </w:tc>
@@ -794,6 +1067,7 @@
           <w:tcPr>
             <w:tcW w:type="dxa" w:w="2880"/>
             <w:tcW w:w="1000" w:type="dxa"/>
+            <w:shd w:fill="#fee8c8"/>
           </w:tcPr>
           <w:p>
             <w:pPr>
@@ -804,7 +1078,7 @@
                 <w:rFonts w:ascii="Calibri" w:hAnsi="Calibri"/>
                 <w:sz w:val="24"/>
               </w:rPr>
-              <w:t>5.5%</w:t>
+              <w:t>10.6%</w:t>
             </w:r>
           </w:p>
         </w:tc>
@@ -812,6 +1086,7 @@
           <w:tcPr>
             <w:tcW w:type="dxa" w:w="2880"/>
             <w:tcW w:w="1000" w:type="dxa"/>
+            <w:shd w:fill="#fee8c8"/>
           </w:tcPr>
           <w:p>
             <w:pPr>
@@ -822,7 +1097,7 @@
                 <w:rFonts w:ascii="Calibri" w:hAnsi="Calibri"/>
                 <w:sz w:val="24"/>
               </w:rPr>
-              <w:t>134K</w:t>
+              <w:t>111K</w:t>
             </w:r>
           </w:p>
         </w:tc>
@@ -845,7 +1120,7 @@
                 <w:rFonts w:ascii="Calibri" w:hAnsi="Calibri"/>
                 <w:sz w:val="24"/>
               </w:rPr>
-              <w:t>Live in an unprotected environment in relationship with education</w:t>
+              <w:t>Evolve in a non-protective education environment</w:t>
             </w:r>
           </w:p>
         </w:tc>
@@ -853,6 +1128,7 @@
           <w:tcPr>
             <w:tcW w:type="dxa" w:w="2880"/>
             <w:tcW w:w="1000" w:type="dxa"/>
+            <w:shd w:fill="#fff7ec"/>
           </w:tcPr>
           <w:p>
             <w:pPr>
@@ -863,7 +1139,7 @@
                 <w:rFonts w:ascii="Calibri" w:hAnsi="Calibri"/>
                 <w:sz w:val="24"/>
               </w:rPr>
-              <w:t>2.5%</w:t>
+              <w:t>3.8%</w:t>
             </w:r>
           </w:p>
         </w:tc>
@@ -871,6 +1147,7 @@
           <w:tcPr>
             <w:tcW w:type="dxa" w:w="2880"/>
             <w:tcW w:w="1000" w:type="dxa"/>
+            <w:shd w:fill="#fff7ec"/>
           </w:tcPr>
           <w:p>
             <w:pPr>
@@ -881,7 +1158,7 @@
                 <w:rFonts w:ascii="Calibri" w:hAnsi="Calibri"/>
                 <w:sz w:val="24"/>
               </w:rPr>
-              <w:t>60K</w:t>
+              <w:t>40K</w:t>
             </w:r>
           </w:p>
         </w:tc>
@@ -912,6 +1189,7 @@
           <w:tcPr>
             <w:tcW w:type="dxa" w:w="2880"/>
             <w:tcW w:w="1000" w:type="dxa"/>
+            <w:shd w:fill="#fddbc7"/>
           </w:tcPr>
           <w:p>
             <w:pPr>
@@ -922,7 +1200,7 @@
                 <w:rFonts w:ascii="Calibri" w:hAnsi="Calibri"/>
                 <w:sz w:val="24"/>
               </w:rPr>
-              <w:t>10.0%</w:t>
+              <w:t>10.8%</w:t>
             </w:r>
           </w:p>
         </w:tc>
@@ -930,6 +1208,7 @@
           <w:tcPr>
             <w:tcW w:type="dxa" w:w="2880"/>
             <w:tcW w:w="1000" w:type="dxa"/>
+            <w:shd w:fill="#fddbc7"/>
           </w:tcPr>
           <w:p>
             <w:pPr>
@@ -940,7 +1219,7 @@
                 <w:rFonts w:ascii="Calibri" w:hAnsi="Calibri"/>
                 <w:sz w:val="24"/>
               </w:rPr>
-              <w:t>80K</w:t>
+              <w:t>114K</w:t>
             </w:r>
           </w:p>
         </w:tc>
@@ -949,6 +1228,7 @@
     <w:p/>
     <w:tbl>
       <w:tblPr>
+        <w:tblStyle w:val="TableGrid"/>
         <w:tblW w:type="auto" w:w="0"/>
         <w:tblLook w:firstColumn="1" w:firstRow="1" w:lastColumn="0" w:lastRow="0" w:noHBand="0" w:noVBand="1" w:val="04A0"/>
       </w:tblPr>
@@ -977,7 +1257,7 @@
                 <w:b/>
                 <w:sz w:val="18"/>
               </w:rPr>
-              <w:t>Among the 2.0M OCAP children in need:</w:t>
+              <w:t>Among the OCAP children in need (827K):</w:t>
             </w:r>
           </w:p>
         </w:tc>
@@ -1044,6 +1324,7 @@
           <w:tcPr>
             <w:tcW w:type="dxa" w:w="2880"/>
             <w:tcW w:w="700" w:type="dxa"/>
+            <w:shd w:fill="#f4a582"/>
           </w:tcPr>
           <w:p>
             <w:pPr>
@@ -1054,7 +1335,7 @@
                 <w:rFonts w:ascii="Calibri" w:hAnsi="Calibri"/>
                 <w:sz w:val="18"/>
               </w:rPr>
-              <w:t>89.3%</w:t>
+              <w:t>73.0%</w:t>
             </w:r>
           </w:p>
         </w:tc>
@@ -1062,6 +1343,7 @@
           <w:tcPr>
             <w:tcW w:type="dxa" w:w="2880"/>
             <w:tcW w:w="700" w:type="dxa"/>
+            <w:shd w:fill="#f4a582"/>
           </w:tcPr>
           <w:p>
             <w:pPr>
@@ -1072,7 +1354,7 @@
                 <w:rFonts w:ascii="Calibri" w:hAnsi="Calibri"/>
                 <w:sz w:val="18"/>
               </w:rPr>
-              <w:t>1.8M</w:t>
+              <w:t>603K</w:t>
             </w:r>
           </w:p>
         </w:tc>
@@ -1095,7 +1377,7 @@
                 <w:rFonts w:ascii="Calibri" w:hAnsi="Calibri"/>
                 <w:sz w:val="18"/>
               </w:rPr>
-              <w:t>Face unacceptable learning conditions</w:t>
+              <w:t>Study in unacceptable basic learning conditions</w:t>
             </w:r>
           </w:p>
         </w:tc>
@@ -1103,6 +1385,7 @@
           <w:tcPr>
             <w:tcW w:type="dxa" w:w="2880"/>
             <w:tcW w:w="700" w:type="dxa"/>
+            <w:shd w:fill="#fddbc7"/>
           </w:tcPr>
           <w:p>
             <w:pPr>
@@ -1113,7 +1396,7 @@
                 <w:rFonts w:ascii="Calibri" w:hAnsi="Calibri"/>
                 <w:sz w:val="18"/>
               </w:rPr>
-              <w:t>5.9%</w:t>
+              <w:t>12.1%</w:t>
             </w:r>
           </w:p>
         </w:tc>
@@ -1121,6 +1404,7 @@
           <w:tcPr>
             <w:tcW w:type="dxa" w:w="2880"/>
             <w:tcW w:w="700" w:type="dxa"/>
+            <w:shd w:fill="#fddbc7"/>
           </w:tcPr>
           <w:p>
             <w:pPr>
@@ -1131,7 +1415,7 @@
                 <w:rFonts w:ascii="Calibri" w:hAnsi="Calibri"/>
                 <w:sz w:val="18"/>
               </w:rPr>
-              <w:t>121K</w:t>
+              <w:t>100K</w:t>
             </w:r>
           </w:p>
         </w:tc>
@@ -1154,7 +1438,7 @@
                 <w:rFonts w:ascii="Calibri" w:hAnsi="Calibri"/>
                 <w:sz w:val="18"/>
               </w:rPr>
-              <w:t>Live in an unprotected environment in relationship with education</w:t>
+              <w:t>Evolve in a non-protective education environment</w:t>
             </w:r>
           </w:p>
         </w:tc>
@@ -1162,6 +1446,7 @@
           <w:tcPr>
             <w:tcW w:type="dxa" w:w="2880"/>
             <w:tcW w:w="700" w:type="dxa"/>
+            <w:shd w:fill="#fff7ec"/>
           </w:tcPr>
           <w:p>
             <w:pPr>
@@ -1172,7 +1457,7 @@
                 <w:rFonts w:ascii="Calibri" w:hAnsi="Calibri"/>
                 <w:sz w:val="18"/>
               </w:rPr>
-              <w:t>1.8%</w:t>
+              <w:t>3.1%</w:t>
             </w:r>
           </w:p>
         </w:tc>
@@ -1180,6 +1465,7 @@
           <w:tcPr>
             <w:tcW w:type="dxa" w:w="2880"/>
             <w:tcW w:w="700" w:type="dxa"/>
+            <w:shd w:fill="#fff7ec"/>
           </w:tcPr>
           <w:p>
             <w:pPr>
@@ -1190,7 +1476,7 @@
                 <w:rFonts w:ascii="Calibri" w:hAnsi="Calibri"/>
                 <w:sz w:val="18"/>
               </w:rPr>
-              <w:t>37K</w:t>
+              <w:t>26K</w:t>
             </w:r>
           </w:p>
         </w:tc>
@@ -1221,6 +1507,7 @@
           <w:tcPr>
             <w:tcW w:type="dxa" w:w="2880"/>
             <w:tcW w:w="700" w:type="dxa"/>
+            <w:shd w:fill="#fee8c8"/>
           </w:tcPr>
           <w:p>
             <w:pPr>
@@ -1231,7 +1518,7 @@
                 <w:rFonts w:ascii="Calibri" w:hAnsi="Calibri"/>
                 <w:sz w:val="18"/>
               </w:rPr>
-              <w:t>3.0%</w:t>
+              <w:t>11.9%</w:t>
             </w:r>
           </w:p>
         </w:tc>
@@ -1239,6 +1526,7 @@
           <w:tcPr>
             <w:tcW w:type="dxa" w:w="2880"/>
             <w:tcW w:w="700" w:type="dxa"/>
+            <w:shd w:fill="#fee8c8"/>
           </w:tcPr>
           <w:p>
             <w:pPr>
@@ -1249,7 +1537,7 @@
                 <w:rFonts w:ascii="Calibri" w:hAnsi="Calibri"/>
                 <w:sz w:val="18"/>
               </w:rPr>
-              <w:t>62K</w:t>
+              <w:t>98K</w:t>
             </w:r>
           </w:p>
         </w:tc>
@@ -1258,6 +1546,7 @@
     <w:p/>
     <w:tbl>
       <w:tblPr>
+        <w:tblStyle w:val="TableGrid"/>
         <w:tblW w:type="auto" w:w="0"/>
         <w:tblLook w:firstColumn="1" w:firstRow="1" w:lastColumn="0" w:lastRow="0" w:noHBand="0" w:noVBand="1" w:val="04A0"/>
       </w:tblPr>
@@ -1286,7 +1575,7 @@
                 <w:b/>
                 <w:sz w:val="18"/>
               </w:rPr>
-              <w:t>Among the 178K IDP children in need:</w:t>
+              <w:t>Among the IDP children in need (143K):</w:t>
             </w:r>
           </w:p>
         </w:tc>
@@ -1353,6 +1642,7 @@
           <w:tcPr>
             <w:tcW w:type="dxa" w:w="2880"/>
             <w:tcW w:w="700" w:type="dxa"/>
+            <w:shd w:fill="#f4a582"/>
           </w:tcPr>
           <w:p>
             <w:pPr>
@@ -1363,7 +1653,7 @@
                 <w:rFonts w:ascii="Calibri" w:hAnsi="Calibri"/>
                 <w:sz w:val="18"/>
               </w:rPr>
-              <w:t>84.8%</w:t>
+              <w:t>81.3%</w:t>
             </w:r>
           </w:p>
         </w:tc>
@@ -1371,6 +1661,7 @@
           <w:tcPr>
             <w:tcW w:type="dxa" w:w="2880"/>
             <w:tcW w:w="700" w:type="dxa"/>
+            <w:shd w:fill="#f4a582"/>
           </w:tcPr>
           <w:p>
             <w:pPr>
@@ -1381,7 +1672,7 @@
                 <w:rFonts w:ascii="Calibri" w:hAnsi="Calibri"/>
                 <w:sz w:val="18"/>
               </w:rPr>
-              <w:t>151K</w:t>
+              <w:t>117K</w:t>
             </w:r>
           </w:p>
         </w:tc>
@@ -1404,7 +1695,7 @@
                 <w:rFonts w:ascii="Calibri" w:hAnsi="Calibri"/>
                 <w:sz w:val="18"/>
               </w:rPr>
-              <w:t>Face unacceptable learning conditions</w:t>
+              <w:t>Study in unacceptable basic learning conditions</w:t>
             </w:r>
           </w:p>
         </w:tc>
@@ -1412,6 +1703,7 @@
           <w:tcPr>
             <w:tcW w:type="dxa" w:w="2880"/>
             <w:tcW w:w="700" w:type="dxa"/>
+            <w:shd w:fill="#fee8c8"/>
           </w:tcPr>
           <w:p>
             <w:pPr>
@@ -1422,7 +1714,7 @@
                 <w:rFonts w:ascii="Calibri" w:hAnsi="Calibri"/>
                 <w:sz w:val="18"/>
               </w:rPr>
-              <w:t>2.4%</w:t>
+              <w:t>5.4%</w:t>
             </w:r>
           </w:p>
         </w:tc>
@@ -1430,6 +1722,7 @@
           <w:tcPr>
             <w:tcW w:type="dxa" w:w="2880"/>
             <w:tcW w:w="700" w:type="dxa"/>
+            <w:shd w:fill="#fee8c8"/>
           </w:tcPr>
           <w:p>
             <w:pPr>
@@ -1440,7 +1733,7 @@
                 <w:rFonts w:ascii="Calibri" w:hAnsi="Calibri"/>
                 <w:sz w:val="18"/>
               </w:rPr>
-              <w:t>4K</w:t>
+              <w:t>8K</w:t>
             </w:r>
           </w:p>
         </w:tc>
@@ -1463,7 +1756,7 @@
                 <w:rFonts w:ascii="Calibri" w:hAnsi="Calibri"/>
                 <w:sz w:val="18"/>
               </w:rPr>
-              <w:t>Live in an unprotected environment in relationship with education</w:t>
+              <w:t>Evolve in a non-protective education environment</w:t>
             </w:r>
           </w:p>
         </w:tc>
@@ -1471,6 +1764,7 @@
           <w:tcPr>
             <w:tcW w:type="dxa" w:w="2880"/>
             <w:tcW w:w="700" w:type="dxa"/>
+            <w:shd w:fill="#fddbc7"/>
           </w:tcPr>
           <w:p>
             <w:pPr>
@@ -1481,7 +1775,7 @@
                 <w:rFonts w:ascii="Calibri" w:hAnsi="Calibri"/>
                 <w:sz w:val="18"/>
               </w:rPr>
-              <w:t>5.1%</w:t>
+              <w:t>8.2%</w:t>
             </w:r>
           </w:p>
         </w:tc>
@@ -1489,6 +1783,7 @@
           <w:tcPr>
             <w:tcW w:type="dxa" w:w="2880"/>
             <w:tcW w:w="700" w:type="dxa"/>
+            <w:shd w:fill="#fddbc7"/>
           </w:tcPr>
           <w:p>
             <w:pPr>
@@ -1499,7 +1794,7 @@
                 <w:rFonts w:ascii="Calibri" w:hAnsi="Calibri"/>
                 <w:sz w:val="18"/>
               </w:rPr>
-              <w:t>9K</w:t>
+              <w:t>12K</w:t>
             </w:r>
           </w:p>
         </w:tc>
@@ -1530,6 +1825,7 @@
           <w:tcPr>
             <w:tcW w:type="dxa" w:w="2880"/>
             <w:tcW w:w="700" w:type="dxa"/>
+            <w:shd w:fill="#fff7ec"/>
           </w:tcPr>
           <w:p>
             <w:pPr>
@@ -1540,7 +1836,7 @@
                 <w:rFonts w:ascii="Calibri" w:hAnsi="Calibri"/>
                 <w:sz w:val="18"/>
               </w:rPr>
-              <w:t>7.7%</w:t>
+              <w:t>5.1%</w:t>
             </w:r>
           </w:p>
         </w:tc>
@@ -1548,6 +1844,7 @@
           <w:tcPr>
             <w:tcW w:type="dxa" w:w="2880"/>
             <w:tcW w:w="700" w:type="dxa"/>
+            <w:shd w:fill="#fff7ec"/>
           </w:tcPr>
           <w:p>
             <w:pPr>
@@ -1558,7 +1855,7 @@
                 <w:rFonts w:ascii="Calibri" w:hAnsi="Calibri"/>
                 <w:sz w:val="18"/>
               </w:rPr>
-              <w:t>14K</w:t>
+              <w:t>7K</w:t>
             </w:r>
           </w:p>
         </w:tc>
@@ -1567,6 +1864,7 @@
     <w:p/>
     <w:tbl>
       <w:tblPr>
+        <w:tblStyle w:val="TableGrid"/>
         <w:tblW w:type="auto" w:w="0"/>
         <w:tblLook w:firstColumn="1" w:firstRow="1" w:lastColumn="0" w:lastRow="0" w:noHBand="0" w:noVBand="1" w:val="04A0"/>
       </w:tblPr>
@@ -1595,7 +1893,7 @@
                 <w:b/>
                 <w:sz w:val="18"/>
               </w:rPr>
-              <w:t>Among the 115K RET children in need:</w:t>
+              <w:t>Among the RET children in need (66K):</w:t>
             </w:r>
           </w:p>
         </w:tc>
@@ -1662,6 +1960,7 @@
           <w:tcPr>
             <w:tcW w:type="dxa" w:w="2880"/>
             <w:tcW w:w="700" w:type="dxa"/>
+            <w:shd w:fill="#f4a582"/>
           </w:tcPr>
           <w:p>
             <w:pPr>
@@ -1672,7 +1971,7 @@
                 <w:rFonts w:ascii="Calibri" w:hAnsi="Calibri"/>
                 <w:sz w:val="18"/>
               </w:rPr>
-              <w:t>87.8%</w:t>
+              <w:t>79.3%</w:t>
             </w:r>
           </w:p>
         </w:tc>
@@ -1680,6 +1979,7 @@
           <w:tcPr>
             <w:tcW w:type="dxa" w:w="2880"/>
             <w:tcW w:w="700" w:type="dxa"/>
+            <w:shd w:fill="#f4a582"/>
           </w:tcPr>
           <w:p>
             <w:pPr>
@@ -1690,7 +1990,7 @@
                 <w:rFonts w:ascii="Calibri" w:hAnsi="Calibri"/>
                 <w:sz w:val="18"/>
               </w:rPr>
-              <w:t>101K</w:t>
+              <w:t>52K</w:t>
             </w:r>
           </w:p>
         </w:tc>
@@ -1713,7 +2013,7 @@
                 <w:rFonts w:ascii="Calibri" w:hAnsi="Calibri"/>
                 <w:sz w:val="18"/>
               </w:rPr>
-              <w:t>Face unacceptable learning conditions</w:t>
+              <w:t>Study in unacceptable basic learning conditions</w:t>
             </w:r>
           </w:p>
         </w:tc>
@@ -1721,6 +2021,7 @@
           <w:tcPr>
             <w:tcW w:type="dxa" w:w="2880"/>
             <w:tcW w:w="700" w:type="dxa"/>
+            <w:shd w:fill="#fee8c8"/>
           </w:tcPr>
           <w:p>
             <w:pPr>
@@ -1731,7 +2032,7 @@
                 <w:rFonts w:ascii="Calibri" w:hAnsi="Calibri"/>
                 <w:sz w:val="18"/>
               </w:rPr>
-              <w:t>7.5%</w:t>
+              <w:t>5.3%</w:t>
             </w:r>
           </w:p>
         </w:tc>
@@ -1739,6 +2040,7 @@
           <w:tcPr>
             <w:tcW w:type="dxa" w:w="2880"/>
             <w:tcW w:w="700" w:type="dxa"/>
+            <w:shd w:fill="#fee8c8"/>
           </w:tcPr>
           <w:p>
             <w:pPr>
@@ -1749,7 +2051,7 @@
                 <w:rFonts w:ascii="Calibri" w:hAnsi="Calibri"/>
                 <w:sz w:val="18"/>
               </w:rPr>
-              <w:t>9K</w:t>
+              <w:t>3K</w:t>
             </w:r>
           </w:p>
         </w:tc>
@@ -1772,7 +2074,7 @@
                 <w:rFonts w:ascii="Calibri" w:hAnsi="Calibri"/>
                 <w:sz w:val="18"/>
               </w:rPr>
-              <w:t>Live in an unprotected environment in relationship with education</w:t>
+              <w:t>Evolve in a non-protective education environment</w:t>
             </w:r>
           </w:p>
         </w:tc>
@@ -1780,6 +2082,7 @@
           <w:tcPr>
             <w:tcW w:type="dxa" w:w="2880"/>
             <w:tcW w:w="700" w:type="dxa"/>
+            <w:shd w:fill="#fff7ec"/>
           </w:tcPr>
           <w:p>
             <w:pPr>
@@ -1790,7 +2093,7 @@
                 <w:rFonts w:ascii="Calibri" w:hAnsi="Calibri"/>
                 <w:sz w:val="18"/>
               </w:rPr>
-              <w:t>4.7%</w:t>
+              <w:t>3.1%</w:t>
             </w:r>
           </w:p>
         </w:tc>
@@ -1798,6 +2101,7 @@
           <w:tcPr>
             <w:tcW w:type="dxa" w:w="2880"/>
             <w:tcW w:w="700" w:type="dxa"/>
+            <w:shd w:fill="#fff7ec"/>
           </w:tcPr>
           <w:p>
             <w:pPr>
@@ -1808,7 +2112,7 @@
                 <w:rFonts w:ascii="Calibri" w:hAnsi="Calibri"/>
                 <w:sz w:val="18"/>
               </w:rPr>
-              <w:t>5K</w:t>
+              <w:t>2K</w:t>
             </w:r>
           </w:p>
         </w:tc>
@@ -1839,6 +2143,7 @@
           <w:tcPr>
             <w:tcW w:type="dxa" w:w="2880"/>
             <w:tcW w:w="700" w:type="dxa"/>
+            <w:shd w:fill="#fddbc7"/>
           </w:tcPr>
           <w:p>
             <w:pPr>
@@ -1849,7 +2154,7 @@
                 <w:rFonts w:ascii="Calibri" w:hAnsi="Calibri"/>
                 <w:sz w:val="18"/>
               </w:rPr>
-              <w:t>0.0%</w:t>
+              <w:t>12.3%</w:t>
             </w:r>
           </w:p>
         </w:tc>
@@ -1857,6 +2162,7 @@
           <w:tcPr>
             <w:tcW w:type="dxa" w:w="2880"/>
             <w:tcW w:w="700" w:type="dxa"/>
+            <w:shd w:fill="#fddbc7"/>
           </w:tcPr>
           <w:p>
             <w:pPr>
@@ -1867,7 +2173,7 @@
                 <w:rFonts w:ascii="Calibri" w:hAnsi="Calibri"/>
                 <w:sz w:val="18"/>
               </w:rPr>
-              <w:t>0</w:t>
+              <w:t>8K</w:t>
             </w:r>
           </w:p>
         </w:tc>
@@ -1876,6 +2182,7 @@
     <w:p/>
     <w:tbl>
       <w:tblPr>
+        <w:tblStyle w:val="TableGrid"/>
         <w:tblW w:type="auto" w:w="0"/>
         <w:tblLook w:firstColumn="1" w:firstRow="1" w:lastColumn="0" w:lastRow="0" w:noHBand="0" w:noVBand="1" w:val="04A0"/>
       </w:tblPr>
@@ -1904,7 +2211,7 @@
                 <w:b/>
                 <w:sz w:val="18"/>
               </w:rPr>
-              <w:t>Among the 87K NDSP children in need:</w:t>
+              <w:t>Among the NDSP children in need (15K):</w:t>
             </w:r>
           </w:p>
         </w:tc>
@@ -1971,6 +2278,7 @@
           <w:tcPr>
             <w:tcW w:type="dxa" w:w="2880"/>
             <w:tcW w:w="700" w:type="dxa"/>
+            <w:shd w:fill="#f4a582"/>
           </w:tcPr>
           <w:p>
             <w:pPr>
@@ -1981,7 +2289,7 @@
                 <w:rFonts w:ascii="Calibri" w:hAnsi="Calibri"/>
                 <w:sz w:val="18"/>
               </w:rPr>
-              <w:t>86.1%</w:t>
+              <w:t>88.2%</w:t>
             </w:r>
           </w:p>
         </w:tc>
@@ -1989,6 +2297,7 @@
           <w:tcPr>
             <w:tcW w:type="dxa" w:w="2880"/>
             <w:tcW w:w="700" w:type="dxa"/>
+            <w:shd w:fill="#f4a582"/>
           </w:tcPr>
           <w:p>
             <w:pPr>
@@ -1999,7 +2308,7 @@
                 <w:rFonts w:ascii="Calibri" w:hAnsi="Calibri"/>
                 <w:sz w:val="18"/>
               </w:rPr>
-              <w:t>75K</w:t>
+              <w:t>13K</w:t>
             </w:r>
           </w:p>
         </w:tc>
@@ -2022,7 +2331,7 @@
                 <w:rFonts w:ascii="Calibri" w:hAnsi="Calibri"/>
                 <w:sz w:val="18"/>
               </w:rPr>
-              <w:t>Face unacceptable learning conditions</w:t>
+              <w:t>Study in unacceptable basic learning conditions</w:t>
             </w:r>
           </w:p>
         </w:tc>
@@ -2030,6 +2339,7 @@
           <w:tcPr>
             <w:tcW w:type="dxa" w:w="2880"/>
             <w:tcW w:w="700" w:type="dxa"/>
+            <w:shd w:fill="#fff7ec"/>
           </w:tcPr>
           <w:p>
             <w:pPr>
@@ -2040,7 +2350,7 @@
                 <w:rFonts w:ascii="Calibri" w:hAnsi="Calibri"/>
                 <w:sz w:val="18"/>
               </w:rPr>
-              <w:t>0.0%</w:t>
+              <w:t>1.4%</w:t>
             </w:r>
           </w:p>
         </w:tc>
@@ -2048,6 +2358,7 @@
           <w:tcPr>
             <w:tcW w:type="dxa" w:w="2880"/>
             <w:tcW w:w="700" w:type="dxa"/>
+            <w:shd w:fill="#fff7ec"/>
           </w:tcPr>
           <w:p>
             <w:pPr>
@@ -2058,7 +2369,7 @@
                 <w:rFonts w:ascii="Calibri" w:hAnsi="Calibri"/>
                 <w:sz w:val="18"/>
               </w:rPr>
-              <w:t>0</w:t>
+              <w:t>205</w:t>
             </w:r>
           </w:p>
         </w:tc>
@@ -2081,7 +2392,7 @@
                 <w:rFonts w:ascii="Calibri" w:hAnsi="Calibri"/>
                 <w:sz w:val="18"/>
               </w:rPr>
-              <w:t>Live in an unprotected environment in relationship with education</w:t>
+              <w:t>Evolve in a non-protective education environment</w:t>
             </w:r>
           </w:p>
         </w:tc>
@@ -2089,6 +2400,7 @@
           <w:tcPr>
             <w:tcW w:type="dxa" w:w="2880"/>
             <w:tcW w:w="700" w:type="dxa"/>
+            <w:shd w:fill="#fddbc7"/>
           </w:tcPr>
           <w:p>
             <w:pPr>
@@ -2099,7 +2411,7 @@
                 <w:rFonts w:ascii="Calibri" w:hAnsi="Calibri"/>
                 <w:sz w:val="18"/>
               </w:rPr>
-              <w:t>8.8%</w:t>
+              <w:t>7.6%</w:t>
             </w:r>
           </w:p>
         </w:tc>
@@ -2107,6 +2419,7 @@
           <w:tcPr>
             <w:tcW w:type="dxa" w:w="2880"/>
             <w:tcW w:w="700" w:type="dxa"/>
+            <w:shd w:fill="#fddbc7"/>
           </w:tcPr>
           <w:p>
             <w:pPr>
@@ -2117,7 +2430,7 @@
                 <w:rFonts w:ascii="Calibri" w:hAnsi="Calibri"/>
                 <w:sz w:val="18"/>
               </w:rPr>
-              <w:t>8K</w:t>
+              <w:t>1K</w:t>
             </w:r>
           </w:p>
         </w:tc>
@@ -2148,6 +2461,7 @@
           <w:tcPr>
             <w:tcW w:type="dxa" w:w="2880"/>
             <w:tcW w:w="700" w:type="dxa"/>
+            <w:shd w:fill="#fee8c8"/>
           </w:tcPr>
           <w:p>
             <w:pPr>
@@ -2158,7 +2472,7 @@
                 <w:rFonts w:ascii="Calibri" w:hAnsi="Calibri"/>
                 <w:sz w:val="18"/>
               </w:rPr>
-              <w:t>5.1%</w:t>
+              <w:t>2.8%</w:t>
             </w:r>
           </w:p>
         </w:tc>
@@ -2166,6 +2480,7 @@
           <w:tcPr>
             <w:tcW w:type="dxa" w:w="2880"/>
             <w:tcW w:w="700" w:type="dxa"/>
+            <w:shd w:fill="#fee8c8"/>
           </w:tcPr>
           <w:p>
             <w:pPr>
@@ -2176,13 +2491,18 @@
                 <w:rFonts w:ascii="Calibri" w:hAnsi="Calibri"/>
                 <w:sz w:val="18"/>
               </w:rPr>
-              <w:t>4K</w:t>
+              <w:t>418</w:t>
             </w:r>
           </w:p>
         </w:tc>
       </w:tr>
     </w:tbl>
     <w:p/>
+    <w:p>
+      <w:r>
+        <w:br w:type="page"/>
+      </w:r>
+    </w:p>
     <w:p>
       <w:pPr>
         <w:pStyle w:val="Heading3"/>
@@ -2192,19 +2512,19 @@
           <w:rFonts w:ascii="Calibri" w:hAnsi="Calibri"/>
           <w:sz w:val="36"/>
         </w:rPr>
-        <w:t>Children's profile</w:t>
+        <w:t>Children's profile (from MSNA, HH survey)</w:t>
       </w:r>
     </w:p>
     <w:p>
       <w:r>
-        <w:t>A comprehensive understanding of the profile of children in need can be achieved by examining the four primary dimensions of need: Access, Learning Conditions, Protected Environment, and Aggravating Circumstances.</w:t>
+        <w:t>The graphics below shows school-aged children profile, relying on the 4 dimensions of the education PiN (ALPA, Access to education, Learning conditions, Protection level in or on the way to school and Aggravating circumstances).</w:t>
       </w:r>
     </w:p>
     <w:p>
       <w:r>
         <w:drawing>
           <wp:inline xmlns:a="http://schemas.openxmlformats.org/drawingml/2006/main" xmlns:pic="http://schemas.openxmlformats.org/drawingml/2006/picture">
-            <wp:extent cx="5486400" cy="5172145"/>
+            <wp:extent cx="5486400" cy="6527707"/>
             <wp:docPr id="2" name="Picture 2"/>
             <wp:cNvGraphicFramePr>
               <a:graphicFrameLocks noChangeAspect="1"/>
@@ -2213,7 +2533,7 @@
               <a:graphicData uri="http://schemas.openxmlformats.org/drawingml/2006/picture">
                 <pic:pic>
                   <pic:nvPicPr>
-                    <pic:cNvPr id="0" name="horizontal_stacked_bar_chart_high_bars.jpeg"/>
+                    <pic:cNvPr id="0" name="snapshot_grouped_horizontal_bar_chart.jpeg"/>
                     <pic:cNvPicPr/>
                   </pic:nvPicPr>
                   <pic:blipFill>
@@ -2225,7 +2545,7 @@
                   <pic:spPr>
                     <a:xfrm>
                       <a:off x="0" y="0"/>
-                      <a:ext cx="5486400" cy="5172145"/>
+                      <a:ext cx="5486400" cy="6527707"/>
                     </a:xfrm>
                     <a:prstGeom prst="rect"/>
                   </pic:spPr>
@@ -2240,7 +2560,7 @@
       <w:r>
         <w:drawing>
           <wp:inline xmlns:a="http://schemas.openxmlformats.org/drawingml/2006/main" xmlns:pic="http://schemas.openxmlformats.org/drawingml/2006/picture">
-            <wp:extent cx="5486400" cy="3383599"/>
+            <wp:extent cx="5486400" cy="3290844"/>
             <wp:docPr id="3" name="Picture 3"/>
             <wp:cNvGraphicFramePr>
               <a:graphicFrameLocks noChangeAspect="1"/>
@@ -2261,7 +2581,7 @@
                   <pic:spPr>
                     <a:xfrm>
                       <a:off x="0" y="0"/>
-                      <a:ext cx="5486400" cy="3383599"/>
+                      <a:ext cx="5486400" cy="3290844"/>
                     </a:xfrm>
                     <a:prstGeom prst="rect"/>
                   </pic:spPr>
@@ -2276,7 +2596,7 @@
       <w:r>
         <w:drawing>
           <wp:inline xmlns:a="http://schemas.openxmlformats.org/drawingml/2006/main" xmlns:pic="http://schemas.openxmlformats.org/drawingml/2006/picture">
-            <wp:extent cx="5486400" cy="3383599"/>
+            <wp:extent cx="5486400" cy="3290844"/>
             <wp:docPr id="4" name="Picture 4"/>
             <wp:cNvGraphicFramePr>
               <a:graphicFrameLocks noChangeAspect="1"/>
@@ -2297,7 +2617,7 @@
                   <pic:spPr>
                     <a:xfrm>
                       <a:off x="0" y="0"/>
-                      <a:ext cx="5486400" cy="3383599"/>
+                      <a:ext cx="5486400" cy="3290844"/>
                     </a:xfrm>
                     <a:prstGeom prst="rect"/>
                   </pic:spPr>

</xml_diff>

<commit_message>
Implement nicolas comments on the EN output
</commit_message>
<xml_diff>
--- a/output_validation/pin_snapshot_with_charts_and_text2.docx
+++ b/output_validation/pin_snapshot_with_charts_and_text2.docx
@@ -12,10 +12,161 @@
           <w:b/>
           <w:sz w:val="48"/>
         </w:rPr>
-        <w:t>Myanmar – PiN insight</w:t>
+        <w:t>Burkina_Faso – PiN insight</w:t>
       </w:r>
     </w:p>
-    <w:p/>
+    <w:tbl>
+      <w:tblPr>
+        <w:tblW w:type="auto" w:w="0"/>
+        <w:jc w:val="center"/>
+        <w:tblLayout w:type="fixed"/>
+        <w:tblLook w:firstColumn="1" w:firstRow="1" w:lastColumn="0" w:lastRow="0" w:noHBand="0" w:noVBand="1" w:val="04A0"/>
+      </w:tblPr>
+      <w:tblGrid>
+        <w:gridCol w:w="9360"/>
+      </w:tblGrid>
+      <w:tr>
+        <w:tc>
+          <w:tcPr>
+            <w:tcW w:type="dxa" w:w="8640"/>
+            <w:shd w:fill="e0e0e0"/>
+          </w:tcPr>
+          <w:p/>
+          <w:p>
+            <w:pPr>
+              <w:spacing w:before="0" w:after="0" w:line="240" w:lineRule="exact"/>
+            </w:pPr>
+            <w:r>
+              <w:rPr>
+                <w:rFonts w:ascii="Calibri" w:hAnsi="Calibri"/>
+                <w:b/>
+                <w:sz w:val="20"/>
+              </w:rPr>
+              <w:t>Education PiN definition</w:t>
+            </w:r>
+            <w:r>
+              <w:rPr>
+                <w:rFonts w:ascii="Calibri" w:hAnsi="Calibri"/>
+                <w:sz w:val="20"/>
+              </w:rPr>
+              <w:br/>
+              <w:t>The definition agreed globally and as part of the JIAF of a child in need is the following:</w:t>
+              <w:br/>
+              <w:t>Number of school-aged children and youths in the areas affected by crisis who do not have access to protective education and acceptable learning conditions, which can negatively impact:</w:t>
+              <w:br/>
+            </w:r>
+          </w:p>
+          <w:p>
+            <w:pPr>
+              <w:pStyle w:val="ListBullet"/>
+              <w:spacing w:before="0" w:after="0" w:line="240" w:lineRule="exact"/>
+            </w:pPr>
+            <w:r>
+              <w:rPr>
+                <w:rFonts w:ascii="Calibri" w:hAnsi="Calibri"/>
+                <w:sz w:val="20"/>
+              </w:rPr>
+              <w:t>(i) their physical and psychosocial wellbeing</w:t>
+            </w:r>
+          </w:p>
+          <w:p>
+            <w:pPr>
+              <w:pStyle w:val="ListBullet"/>
+              <w:spacing w:before="0" w:after="0" w:line="240" w:lineRule="exact"/>
+            </w:pPr>
+            <w:r>
+              <w:rPr>
+                <w:rFonts w:ascii="Calibri" w:hAnsi="Calibri"/>
+                <w:sz w:val="20"/>
+              </w:rPr>
+              <w:t>(ii) cognitive development</w:t>
+            </w:r>
+          </w:p>
+          <w:p>
+            <w:pPr>
+              <w:pStyle w:val="ListBullet"/>
+              <w:spacing w:before="0" w:after="0" w:line="240" w:lineRule="exact"/>
+            </w:pPr>
+            <w:r>
+              <w:rPr>
+                <w:rFonts w:ascii="Calibri" w:hAnsi="Calibri"/>
+                <w:sz w:val="20"/>
+              </w:rPr>
+              <w:t>(iii) ability to meet their future needs.</w:t>
+            </w:r>
+          </w:p>
+          <w:p>
+            <w:pPr>
+              <w:spacing w:before="0" w:after="0" w:line="240" w:lineRule="exact"/>
+            </w:pPr>
+            <w:r>
+              <w:rPr>
+                <w:rFonts w:ascii="Calibri" w:hAnsi="Calibri"/>
+                <w:sz w:val="20"/>
+              </w:rPr>
+              <w:br/>
+              <w:t>The severity of the situation for Education is computed based on 4 dimensions (ALPA):</w:t>
+              <w:br/>
+              <w:t>1) Access to education</w:t>
+              <w:br/>
+              <w:t>2) Learning conditions</w:t>
+              <w:br/>
+              <w:t>3) Protection level in or on the way to school</w:t>
+              <w:br/>
+              <w:t>4) Aggravating circumstances (at individual level)</w:t>
+              <w:br/>
+              <w:br/>
+              <w:t>The table below recaps some examples of indicators falling under each of these dimensions and the main data sources usually available in countries where clusters are activated. The list is not exhaustive, and other indicators deemed appropriate at country level can be used.</w:t>
+            </w:r>
+          </w:p>
+          <w:p>
+            <w:r>
+              <w:rPr>
+                <w:rFonts w:ascii="Calibri" w:hAnsi="Calibri"/>
+                <w:sz w:val="20"/>
+              </w:rPr>
+              <w:drawing>
+                <wp:inline xmlns:a="http://schemas.openxmlformats.org/drawingml/2006/main" xmlns:pic="http://schemas.openxmlformats.org/drawingml/2006/picture">
+                  <wp:extent cx="5486400" cy="2331720"/>
+                  <wp:docPr id="1" name="Picture 1"/>
+                  <wp:cNvGraphicFramePr>
+                    <a:graphicFrameLocks noChangeAspect="1"/>
+                  </wp:cNvGraphicFramePr>
+                  <a:graphic>
+                    <a:graphicData uri="http://schemas.openxmlformats.org/drawingml/2006/picture">
+                      <pic:pic>
+                        <pic:nvPicPr>
+                          <pic:cNvPr id="0" name="pin_table.jpg"/>
+                          <pic:cNvPicPr/>
+                        </pic:nvPicPr>
+                        <pic:blipFill>
+                          <a:blip r:embed="rId9"/>
+                          <a:stretch>
+                            <a:fillRect/>
+                          </a:stretch>
+                        </pic:blipFill>
+                        <pic:spPr>
+                          <a:xfrm>
+                            <a:off x="0" y="0"/>
+                            <a:ext cx="5486400" cy="2331720"/>
+                          </a:xfrm>
+                          <a:prstGeom prst="rect"/>
+                        </pic:spPr>
+                      </pic:pic>
+                    </a:graphicData>
+                  </a:graphic>
+                </wp:inline>
+              </w:drawing>
+            </w:r>
+          </w:p>
+        </w:tc>
+      </w:tr>
+    </w:tbl>
+    <w:p>
+      <w:r>
+        <w:br w:type="page"/>
+      </w:r>
+    </w:p>
     <w:p>
       <w:pPr>
         <w:pStyle w:val="Heading2"/>
@@ -27,7 +178,7 @@
           <w:b/>
           <w:sz w:val="40"/>
         </w:rPr>
-        <w:t>Children in Need (5-17 y.o.)</w:t>
+        <w:t>Children in Need (5-17 y.o.) in Burkina_Faso</w:t>
       </w:r>
     </w:p>
     <w:p/>
@@ -39,7 +190,7 @@
           <w:color w:val="569697"/>
           <w:sz w:val="32"/>
         </w:rPr>
-        <w:t>37.1% (i.e. 1.1M)</w:t>
+        <w:t>34.4% (i.e. 23.6M)</w:t>
       </w:r>
       <w:r>
         <w:rPr>
@@ -59,7 +210,7 @@
           <w:rFonts w:ascii="Calibri" w:hAnsi="Calibri"/>
           <w:sz w:val="32"/>
         </w:rPr>
-        <w:t>452K are girls and 599K are boys;</w:t>
+        <w:t>10.4M are girls and 13.2M are boys;</w:t>
       </w:r>
     </w:p>
     <w:p>
@@ -72,7 +223,7 @@
           <w:rFonts w:ascii="Calibri" w:hAnsi="Calibri"/>
           <w:sz w:val="32"/>
         </w:rPr>
-        <w:t>108K are 5 years old (ECE);</w:t>
+        <w:t>2.4M are 5 years old (ECE);</w:t>
       </w:r>
     </w:p>
     <w:p>
@@ -85,7 +236,20 @@
           <w:rFonts w:ascii="Calibri" w:hAnsi="Calibri"/>
           <w:sz w:val="32"/>
         </w:rPr>
-        <w:t>105K are children with disability.</w:t>
+        <w:t>21.2M are between 6 and 17 years old;</w:t>
+      </w:r>
+    </w:p>
+    <w:p>
+      <w:pPr>
+        <w:pStyle w:val="ListBullet"/>
+        <w:ind w:left="1440"/>
+      </w:pPr>
+      <w:r>
+        <w:rPr>
+          <w:rFonts w:ascii="Calibri" w:hAnsi="Calibri"/>
+          <w:sz w:val="32"/>
+        </w:rPr>
+        <w:t>2.4M are children with disability.</w:t>
       </w:r>
     </w:p>
     <w:p/>
@@ -169,7 +333,7 @@
                 <w:rFonts w:ascii="Calibri" w:hAnsi="Calibri"/>
                 <w:sz w:val="24"/>
               </w:rPr>
-              <w:t>OCAP</w:t>
+              <w:t>NON_PDI</w:t>
             </w:r>
           </w:p>
         </w:tc>
@@ -187,7 +351,7 @@
                 <w:rFonts w:ascii="Calibri" w:hAnsi="Calibri"/>
                 <w:sz w:val="24"/>
               </w:rPr>
-              <w:t>827K</w:t>
+              <w:t>12.5M</w:t>
             </w:r>
           </w:p>
         </w:tc>
@@ -210,7 +374,7 @@
                 <w:rFonts w:ascii="Calibri" w:hAnsi="Calibri"/>
                 <w:sz w:val="24"/>
               </w:rPr>
-              <w:t>IDP</w:t>
+              <w:t>PDI</w:t>
             </w:r>
           </w:p>
         </w:tc>
@@ -228,89 +392,7 @@
                 <w:rFonts w:ascii="Calibri" w:hAnsi="Calibri"/>
                 <w:sz w:val="24"/>
               </w:rPr>
-              <w:t>143K</w:t>
-            </w:r>
-          </w:p>
-        </w:tc>
-      </w:tr>
-      <w:tr>
-        <w:trPr>
-          <w:trHeight w:val="300" w:hRule="exact"/>
-        </w:trPr>
-        <w:tc>
-          <w:tcPr>
-            <w:tcW w:type="dxa" w:w="4320"/>
-            <w:tcW w:w="1000" w:type="dxa"/>
-          </w:tcPr>
-          <w:p>
-            <w:pPr>
-              <w:jc w:val="center"/>
-            </w:pPr>
-            <w:r>
-              <w:rPr>
-                <w:rFonts w:ascii="Calibri" w:hAnsi="Calibri"/>
-                <w:sz w:val="24"/>
-              </w:rPr>
-              <w:t>RET</w:t>
-            </w:r>
-          </w:p>
-        </w:tc>
-        <w:tc>
-          <w:tcPr>
-            <w:tcW w:type="dxa" w:w="4320"/>
-            <w:tcW w:w="5000" w:type="dxa"/>
-          </w:tcPr>
-          <w:p>
-            <w:pPr>
-              <w:jc w:val="center"/>
-            </w:pPr>
-            <w:r>
-              <w:rPr>
-                <w:rFonts w:ascii="Calibri" w:hAnsi="Calibri"/>
-                <w:sz w:val="24"/>
-              </w:rPr>
-              <w:t>66K</w:t>
-            </w:r>
-          </w:p>
-        </w:tc>
-      </w:tr>
-      <w:tr>
-        <w:trPr>
-          <w:trHeight w:val="300" w:hRule="exact"/>
-        </w:trPr>
-        <w:tc>
-          <w:tcPr>
-            <w:tcW w:type="dxa" w:w="4320"/>
-            <w:tcW w:w="1000" w:type="dxa"/>
-          </w:tcPr>
-          <w:p>
-            <w:pPr>
-              <w:jc w:val="center"/>
-            </w:pPr>
-            <w:r>
-              <w:rPr>
-                <w:rFonts w:ascii="Calibri" w:hAnsi="Calibri"/>
-                <w:sz w:val="24"/>
-              </w:rPr>
-              <w:t>NDSP</w:t>
-            </w:r>
-          </w:p>
-        </w:tc>
-        <w:tc>
-          <w:tcPr>
-            <w:tcW w:type="dxa" w:w="4320"/>
-            <w:tcW w:w="5000" w:type="dxa"/>
-          </w:tcPr>
-          <w:p>
-            <w:pPr>
-              <w:jc w:val="center"/>
-            </w:pPr>
-            <w:r>
-              <w:rPr>
-                <w:rFonts w:ascii="Calibri" w:hAnsi="Calibri"/>
-                <w:sz w:val="24"/>
-              </w:rPr>
-              <w:t>15K</w:t>
+              <w:t>11.1M</w:t>
             </w:r>
           </w:p>
         </w:tc>
@@ -351,7 +433,7 @@
                 <w:rFonts w:ascii="Calibri" w:hAnsi="Calibri"/>
                 <w:sz w:val="24"/>
               </w:rPr>
-              <w:t>1.1M</w:t>
+              <w:t>23.6M</w:t>
             </w:r>
           </w:p>
         </w:tc>
@@ -733,7 +815,7 @@
               <w:jc w:val="center"/>
             </w:pPr>
             <w:r>
-              <w:t>2.8M</w:t>
+              <w:t>68.7M</w:t>
             </w:r>
           </w:p>
         </w:tc>
@@ -748,7 +830,7 @@
               <w:jc w:val="center"/>
             </w:pPr>
             <w:r>
-              <w:t>62.9</w:t>
+              <w:t>65.6</w:t>
             </w:r>
           </w:p>
         </w:tc>
@@ -763,7 +845,7 @@
               <w:jc w:val="center"/>
             </w:pPr>
             <w:r>
-              <w:t>1.8M</w:t>
+              <w:t>45.1M</w:t>
             </w:r>
           </w:p>
         </w:tc>
@@ -778,7 +860,7 @@
               <w:jc w:val="center"/>
             </w:pPr>
             <w:r>
-              <w:t>31.6</w:t>
+              <w:t>33.4</w:t>
             </w:r>
           </w:p>
         </w:tc>
@@ -793,7 +875,7 @@
               <w:jc w:val="center"/>
             </w:pPr>
             <w:r>
-              <w:t>897K</w:t>
+              <w:t>22.9M</w:t>
             </w:r>
           </w:p>
         </w:tc>
@@ -808,7 +890,7 @@
               <w:jc w:val="center"/>
             </w:pPr>
             <w:r>
-              <w:t>4.6</w:t>
+              <w:t>1.0</w:t>
             </w:r>
           </w:p>
         </w:tc>
@@ -823,7 +905,7 @@
               <w:jc w:val="center"/>
             </w:pPr>
             <w:r>
-              <w:t>130K</w:t>
+              <w:t>666K</w:t>
             </w:r>
           </w:p>
         </w:tc>
@@ -838,7 +920,7 @@
               <w:jc w:val="center"/>
             </w:pPr>
             <w:r>
-              <w:t>0.9</w:t>
+              <w:t>0.0</w:t>
             </w:r>
           </w:p>
         </w:tc>
@@ -853,7 +935,7 @@
               <w:jc w:val="center"/>
             </w:pPr>
             <w:r>
-              <w:t>24K</w:t>
+              <w:t>8K</w:t>
             </w:r>
           </w:p>
         </w:tc>
@@ -875,8 +957,8 @@
       <w:r>
         <w:drawing>
           <wp:inline xmlns:a="http://schemas.openxmlformats.org/drawingml/2006/main" xmlns:pic="http://schemas.openxmlformats.org/drawingml/2006/picture">
-            <wp:extent cx="5486400" cy="2965280"/>
-            <wp:docPr id="1" name="Picture 1"/>
+            <wp:extent cx="5486400" cy="2800893"/>
+            <wp:docPr id="2" name="Picture 2"/>
             <wp:cNvGraphicFramePr>
               <a:graphicFrameLocks noChangeAspect="1"/>
             </wp:cNvGraphicFramePr>
@@ -888,7 +970,7 @@
                     <pic:cNvPicPr/>
                   </pic:nvPicPr>
                   <pic:blipFill>
-                    <a:blip r:embed="rId9"/>
+                    <a:blip r:embed="rId10"/>
                     <a:stretch>
                       <a:fillRect/>
                     </a:stretch>
@@ -896,7 +978,7 @@
                   <pic:spPr>
                     <a:xfrm>
                       <a:off x="0" y="0"/>
-                      <a:ext cx="5486400" cy="2965280"/>
+                      <a:ext cx="5486400" cy="2800893"/>
                     </a:xfrm>
                     <a:prstGeom prst="rect"/>
                   </pic:spPr>
@@ -928,6 +1010,63 @@
         <w:t>What is driving the severity of children in needs?</w:t>
       </w:r>
     </w:p>
+    <w:p>
+      <w:r>
+        <w:rPr>
+          <w:rFonts w:ascii="Calibri" w:hAnsi="Calibri"/>
+          <w:sz w:val="24"/>
+        </w:rPr>
+        <w:t>Children in need are categorized based on four key dimensions of the Education People in Need (PiN) framework: Access to education, Learning conditions, Protection level in or on the way to school, and Aggravating circumstances. These dimensions determine their severity level:</w:t>
+      </w:r>
+    </w:p>
+    <w:p>
+      <w:pPr>
+        <w:pStyle w:val="ListBullet"/>
+      </w:pPr>
+      <w:r>
+        <w:rPr>
+          <w:rFonts w:ascii="Calibri" w:hAnsi="Calibri"/>
+          <w:sz w:val="24"/>
+        </w:rPr>
+        <w:t>Lack of access to school: This applies to children who fall into severity 3 and are not accessing school at all.</w:t>
+      </w:r>
+    </w:p>
+    <w:p>
+      <w:pPr>
+        <w:pStyle w:val="ListBullet"/>
+      </w:pPr>
+      <w:r>
+        <w:rPr>
+          <w:rFonts w:ascii="Calibri" w:hAnsi="Calibri"/>
+          <w:sz w:val="24"/>
+        </w:rPr>
+        <w:t>Studying in unacceptable basic learning conditions: These children are assigned to severity 3, but they do have access to school. However, the quality of their learning environment is extremely poor and inadequate.</w:t>
+      </w:r>
+    </w:p>
+    <w:p>
+      <w:pPr>
+        <w:pStyle w:val="ListBullet"/>
+      </w:pPr>
+      <w:r>
+        <w:rPr>
+          <w:rFonts w:ascii="Calibri" w:hAnsi="Calibri"/>
+          <w:sz w:val="24"/>
+        </w:rPr>
+        <w:t>Evolve in a non-protective education environment: Children assigned to severity 4 who are attending school but in an environment that does not ensure their safety or protection.</w:t>
+      </w:r>
+    </w:p>
+    <w:p>
+      <w:pPr>
+        <w:pStyle w:val="ListBullet"/>
+      </w:pPr>
+      <w:r>
+        <w:rPr>
+          <w:rFonts w:ascii="Calibri" w:hAnsi="Calibri"/>
+          <w:sz w:val="24"/>
+        </w:rPr>
+        <w:t>Face aggravating circumstances preventing their access to education: Children assigned to either severity 4 or 5, where external factors significantly affect their ability to attend school, leading to a lack of access to education.</w:t>
+      </w:r>
+    </w:p>
     <w:tbl>
       <w:tblPr>
         <w:tblStyle w:val="TableGrid"/>
@@ -941,12 +1080,12 @@
       </w:tblGrid>
       <w:tr>
         <w:trPr>
-          <w:trHeight w:val="350" w:hRule="exact"/>
+          <w:trHeight w:val="250" w:hRule="exact"/>
         </w:trPr>
         <w:tc>
           <w:tcPr>
             <w:tcW w:type="dxa" w:w="2880"/>
-            <w:tcW w:w="7500" w:type="dxa"/>
+            <w:tcW w:w="6000" w:type="dxa"/>
             <w:shd w:fill="#DDEBF7"/>
           </w:tcPr>
           <w:p>
@@ -957,16 +1096,16 @@
               <w:rPr>
                 <w:rFonts w:ascii="Calibri" w:hAnsi="Calibri"/>
                 <w:b/>
-                <w:sz w:val="24"/>
+                <w:sz w:val="22"/>
               </w:rPr>
-              <w:t>Among all children in need (1.1M):</w:t>
+              <w:t>Among all children in need (23.6M):</w:t>
             </w:r>
           </w:p>
         </w:tc>
         <w:tc>
           <w:tcPr>
             <w:tcW w:type="dxa" w:w="2880"/>
-            <w:tcW w:w="1000" w:type="dxa"/>
+            <w:tcW w:w="700" w:type="dxa"/>
           </w:tcPr>
           <w:p>
             <w:pPr>
@@ -975,7 +1114,7 @@
             <w:r>
               <w:rPr>
                 <w:rFonts w:ascii="Calibri" w:hAnsi="Calibri"/>
-                <w:sz w:val="24"/>
+                <w:sz w:val="22"/>
               </w:rPr>
               <w:t>%</w:t>
             </w:r>
@@ -984,7 +1123,7 @@
         <w:tc>
           <w:tcPr>
             <w:tcW w:type="dxa" w:w="2880"/>
-            <w:tcW w:w="1000" w:type="dxa"/>
+            <w:tcW w:w="700" w:type="dxa"/>
           </w:tcPr>
           <w:p>
             <w:pPr>
@@ -993,7 +1132,7 @@
             <w:r>
               <w:rPr>
                 <w:rFonts w:ascii="Calibri" w:hAnsi="Calibri"/>
-                <w:sz w:val="24"/>
+                <w:sz w:val="22"/>
               </w:rPr>
               <w:t>#</w:t>
             </w:r>
@@ -1002,12 +1141,12 @@
       </w:tr>
       <w:tr>
         <w:trPr>
-          <w:trHeight w:val="350" w:hRule="exact"/>
+          <w:trHeight w:val="250" w:hRule="exact"/>
         </w:trPr>
         <w:tc>
           <w:tcPr>
             <w:tcW w:type="dxa" w:w="2880"/>
-            <w:tcW w:w="7500" w:type="dxa"/>
+            <w:tcW w:w="6000" w:type="dxa"/>
           </w:tcPr>
           <w:p>
             <w:pPr>
@@ -1016,7 +1155,7 @@
             <w:r>
               <w:rPr>
                 <w:rFonts w:ascii="Calibri" w:hAnsi="Calibri"/>
-                <w:sz w:val="24"/>
+                <w:sz w:val="22"/>
               </w:rPr>
               <w:t>Lack access to school</w:t>
             </w:r>
@@ -1025,7 +1164,7 @@
         <w:tc>
           <w:tcPr>
             <w:tcW w:type="dxa" w:w="2880"/>
-            <w:tcW w:w="1000" w:type="dxa"/>
+            <w:tcW w:w="700" w:type="dxa"/>
             <w:shd w:fill="#f4a582"/>
           </w:tcPr>
           <w:p>
@@ -1035,16 +1174,16 @@
             <w:r>
               <w:rPr>
                 <w:rFonts w:ascii="Calibri" w:hAnsi="Calibri"/>
-                <w:sz w:val="24"/>
+                <w:sz w:val="22"/>
               </w:rPr>
-              <w:t>74.7%</w:t>
+              <w:t>95.9%</w:t>
             </w:r>
           </w:p>
         </w:tc>
         <w:tc>
           <w:tcPr>
             <w:tcW w:type="dxa" w:w="2880"/>
-            <w:tcW w:w="1000" w:type="dxa"/>
+            <w:tcW w:w="700" w:type="dxa"/>
             <w:shd w:fill="#f4a582"/>
           </w:tcPr>
           <w:p>
@@ -1054,21 +1193,21 @@
             <w:r>
               <w:rPr>
                 <w:rFonts w:ascii="Calibri" w:hAnsi="Calibri"/>
-                <w:sz w:val="24"/>
+                <w:sz w:val="22"/>
               </w:rPr>
-              <w:t>785K</w:t>
+              <w:t>22.6M</w:t>
             </w:r>
           </w:p>
         </w:tc>
       </w:tr>
       <w:tr>
         <w:trPr>
-          <w:trHeight w:val="350" w:hRule="exact"/>
+          <w:trHeight w:val="250" w:hRule="exact"/>
         </w:trPr>
         <w:tc>
           <w:tcPr>
             <w:tcW w:type="dxa" w:w="2880"/>
-            <w:tcW w:w="7500" w:type="dxa"/>
+            <w:tcW w:w="6000" w:type="dxa"/>
           </w:tcPr>
           <w:p>
             <w:pPr>
@@ -1077,7 +1216,7 @@
             <w:r>
               <w:rPr>
                 <w:rFonts w:ascii="Calibri" w:hAnsi="Calibri"/>
-                <w:sz w:val="24"/>
+                <w:sz w:val="22"/>
               </w:rPr>
               <w:t>Study in unacceptable basic learning conditions</w:t>
             </w:r>
@@ -1086,7 +1225,7 @@
         <w:tc>
           <w:tcPr>
             <w:tcW w:type="dxa" w:w="2880"/>
-            <w:tcW w:w="1000" w:type="dxa"/>
+            <w:tcW w:w="700" w:type="dxa"/>
             <w:shd w:fill="#fee8c8"/>
           </w:tcPr>
           <w:p>
@@ -1096,16 +1235,16 @@
             <w:r>
               <w:rPr>
                 <w:rFonts w:ascii="Calibri" w:hAnsi="Calibri"/>
-                <w:sz w:val="24"/>
+                <w:sz w:val="22"/>
               </w:rPr>
-              <w:t>10.6%</w:t>
+              <w:t>1.2%</w:t>
             </w:r>
           </w:p>
         </w:tc>
         <w:tc>
           <w:tcPr>
             <w:tcW w:type="dxa" w:w="2880"/>
-            <w:tcW w:w="1000" w:type="dxa"/>
+            <w:tcW w:w="700" w:type="dxa"/>
             <w:shd w:fill="#fee8c8"/>
           </w:tcPr>
           <w:p>
@@ -1115,21 +1254,21 @@
             <w:r>
               <w:rPr>
                 <w:rFonts w:ascii="Calibri" w:hAnsi="Calibri"/>
-                <w:sz w:val="24"/>
+                <w:sz w:val="22"/>
               </w:rPr>
-              <w:t>111K</w:t>
+              <w:t>286K</w:t>
             </w:r>
           </w:p>
         </w:tc>
       </w:tr>
       <w:tr>
         <w:trPr>
-          <w:trHeight w:val="350" w:hRule="exact"/>
+          <w:trHeight w:val="250" w:hRule="exact"/>
         </w:trPr>
         <w:tc>
           <w:tcPr>
             <w:tcW w:type="dxa" w:w="2880"/>
-            <w:tcW w:w="7500" w:type="dxa"/>
+            <w:tcW w:w="6000" w:type="dxa"/>
           </w:tcPr>
           <w:p>
             <w:pPr>
@@ -1138,7 +1277,7 @@
             <w:r>
               <w:rPr>
                 <w:rFonts w:ascii="Calibri" w:hAnsi="Calibri"/>
-                <w:sz w:val="24"/>
+                <w:sz w:val="22"/>
               </w:rPr>
               <w:t>Evolve in a non-protective education environment</w:t>
             </w:r>
@@ -1147,7 +1286,68 @@
         <w:tc>
           <w:tcPr>
             <w:tcW w:type="dxa" w:w="2880"/>
-            <w:tcW w:w="1000" w:type="dxa"/>
+            <w:tcW w:w="700" w:type="dxa"/>
+            <w:shd w:fill="#fddbc7"/>
+          </w:tcPr>
+          <w:p>
+            <w:pPr>
+              <w:jc w:val="center"/>
+            </w:pPr>
+            <w:r>
+              <w:rPr>
+                <w:rFonts w:ascii="Calibri" w:hAnsi="Calibri"/>
+                <w:sz w:val="22"/>
+              </w:rPr>
+              <w:t>2.5%</w:t>
+            </w:r>
+          </w:p>
+        </w:tc>
+        <w:tc>
+          <w:tcPr>
+            <w:tcW w:type="dxa" w:w="2880"/>
+            <w:tcW w:w="700" w:type="dxa"/>
+            <w:shd w:fill="#fddbc7"/>
+          </w:tcPr>
+          <w:p>
+            <w:pPr>
+              <w:jc w:val="center"/>
+            </w:pPr>
+            <w:r>
+              <w:rPr>
+                <w:rFonts w:ascii="Calibri" w:hAnsi="Calibri"/>
+                <w:sz w:val="22"/>
+              </w:rPr>
+              <w:t>598K</w:t>
+            </w:r>
+          </w:p>
+        </w:tc>
+      </w:tr>
+      <w:tr>
+        <w:trPr>
+          <w:trHeight w:val="250" w:hRule="exact"/>
+        </w:trPr>
+        <w:tc>
+          <w:tcPr>
+            <w:tcW w:type="dxa" w:w="2880"/>
+            <w:tcW w:w="6000" w:type="dxa"/>
+          </w:tcPr>
+          <w:p>
+            <w:pPr>
+              <w:jc w:val="left"/>
+            </w:pPr>
+            <w:r>
+              <w:rPr>
+                <w:rFonts w:ascii="Calibri" w:hAnsi="Calibri"/>
+                <w:sz w:val="22"/>
+              </w:rPr>
+              <w:t>Face aggravating circumstances preventing their access to education</w:t>
+            </w:r>
+          </w:p>
+        </w:tc>
+        <w:tc>
+          <w:tcPr>
+            <w:tcW w:type="dxa" w:w="2880"/>
+            <w:tcW w:w="700" w:type="dxa"/>
             <w:shd w:fill="#fff7ec"/>
           </w:tcPr>
           <w:p>
@@ -1157,16 +1357,16 @@
             <w:r>
               <w:rPr>
                 <w:rFonts w:ascii="Calibri" w:hAnsi="Calibri"/>
-                <w:sz w:val="24"/>
+                <w:sz w:val="22"/>
               </w:rPr>
-              <w:t>3.8%</w:t>
+              <w:t>0.3%</w:t>
             </w:r>
           </w:p>
         </w:tc>
         <w:tc>
           <w:tcPr>
             <w:tcW w:type="dxa" w:w="2880"/>
-            <w:tcW w:w="1000" w:type="dxa"/>
+            <w:tcW w:w="700" w:type="dxa"/>
             <w:shd w:fill="#fff7ec"/>
           </w:tcPr>
           <w:p>
@@ -1176,70 +1376,9 @@
             <w:r>
               <w:rPr>
                 <w:rFonts w:ascii="Calibri" w:hAnsi="Calibri"/>
-                <w:sz w:val="24"/>
+                <w:sz w:val="22"/>
               </w:rPr>
-              <w:t>40K</w:t>
-            </w:r>
-          </w:p>
-        </w:tc>
-      </w:tr>
-      <w:tr>
-        <w:trPr>
-          <w:trHeight w:val="350" w:hRule="exact"/>
-        </w:trPr>
-        <w:tc>
-          <w:tcPr>
-            <w:tcW w:type="dxa" w:w="2880"/>
-            <w:tcW w:w="7500" w:type="dxa"/>
-          </w:tcPr>
-          <w:p>
-            <w:pPr>
-              <w:jc w:val="left"/>
-            </w:pPr>
-            <w:r>
-              <w:rPr>
-                <w:rFonts w:ascii="Calibri" w:hAnsi="Calibri"/>
-                <w:sz w:val="24"/>
-              </w:rPr>
-              <w:t>Face aggravating circumstances preventing their access to education</w:t>
-            </w:r>
-          </w:p>
-        </w:tc>
-        <w:tc>
-          <w:tcPr>
-            <w:tcW w:type="dxa" w:w="2880"/>
-            <w:tcW w:w="1000" w:type="dxa"/>
-            <w:shd w:fill="#fddbc7"/>
-          </w:tcPr>
-          <w:p>
-            <w:pPr>
-              <w:jc w:val="center"/>
-            </w:pPr>
-            <w:r>
-              <w:rPr>
-                <w:rFonts w:ascii="Calibri" w:hAnsi="Calibri"/>
-                <w:sz w:val="24"/>
-              </w:rPr>
-              <w:t>10.8%</w:t>
-            </w:r>
-          </w:p>
-        </w:tc>
-        <w:tc>
-          <w:tcPr>
-            <w:tcW w:type="dxa" w:w="2880"/>
-            <w:tcW w:w="1000" w:type="dxa"/>
-            <w:shd w:fill="#fddbc7"/>
-          </w:tcPr>
-          <w:p>
-            <w:pPr>
-              <w:jc w:val="center"/>
-            </w:pPr>
-            <w:r>
-              <w:rPr>
-                <w:rFonts w:ascii="Calibri" w:hAnsi="Calibri"/>
-                <w:sz w:val="24"/>
-              </w:rPr>
-              <w:t>114K</w:t>
+              <w:t>75K</w:t>
             </w:r>
           </w:p>
         </w:tc>
@@ -1277,7 +1416,7 @@
                 <w:b/>
                 <w:sz w:val="18"/>
               </w:rPr>
-              <w:t>Among OCAP children in need (827K):</w:t>
+              <w:t>Among NON_PDI children in need (12.5M):</w:t>
             </w:r>
           </w:p>
         </w:tc>
@@ -1355,7 +1494,7 @@
                 <w:rFonts w:ascii="Calibri" w:hAnsi="Calibri"/>
                 <w:sz w:val="18"/>
               </w:rPr>
-              <w:t>73.0%</w:t>
+              <w:t>94.4%</w:t>
             </w:r>
           </w:p>
         </w:tc>
@@ -1374,7 +1513,7 @@
                 <w:rFonts w:ascii="Calibri" w:hAnsi="Calibri"/>
                 <w:sz w:val="18"/>
               </w:rPr>
-              <w:t>603K</w:t>
+              <w:t>11.8M</w:t>
             </w:r>
           </w:p>
         </w:tc>
@@ -1405,7 +1544,7 @@
           <w:tcPr>
             <w:tcW w:type="dxa" w:w="2880"/>
             <w:tcW w:w="700" w:type="dxa"/>
-            <w:shd w:fill="#fddbc7"/>
+            <w:shd w:fill="#fee8c8"/>
           </w:tcPr>
           <w:p>
             <w:pPr>
@@ -1416,7 +1555,7 @@
                 <w:rFonts w:ascii="Calibri" w:hAnsi="Calibri"/>
                 <w:sz w:val="18"/>
               </w:rPr>
-              <w:t>12.1%</w:t>
+              <w:t>1.8%</w:t>
             </w:r>
           </w:p>
         </w:tc>
@@ -1424,7 +1563,7 @@
           <w:tcPr>
             <w:tcW w:type="dxa" w:w="2880"/>
             <w:tcW w:w="700" w:type="dxa"/>
-            <w:shd w:fill="#fddbc7"/>
+            <w:shd w:fill="#fee8c8"/>
           </w:tcPr>
           <w:p>
             <w:pPr>
@@ -1435,7 +1574,7 @@
                 <w:rFonts w:ascii="Calibri" w:hAnsi="Calibri"/>
                 <w:sz w:val="18"/>
               </w:rPr>
-              <w:t>100K</w:t>
+              <w:t>227K</w:t>
             </w:r>
           </w:p>
         </w:tc>
@@ -1466,7 +1605,7 @@
           <w:tcPr>
             <w:tcW w:type="dxa" w:w="2880"/>
             <w:tcW w:w="700" w:type="dxa"/>
-            <w:shd w:fill="#fff7ec"/>
+            <w:shd w:fill="#fddbc7"/>
           </w:tcPr>
           <w:p>
             <w:pPr>
@@ -1477,7 +1616,7 @@
                 <w:rFonts w:ascii="Calibri" w:hAnsi="Calibri"/>
                 <w:sz w:val="18"/>
               </w:rPr>
-              <w:t>3.1%</w:t>
+              <w:t>3.4%</w:t>
             </w:r>
           </w:p>
         </w:tc>
@@ -1485,7 +1624,7 @@
           <w:tcPr>
             <w:tcW w:type="dxa" w:w="2880"/>
             <w:tcW w:w="700" w:type="dxa"/>
-            <w:shd w:fill="#fff7ec"/>
+            <w:shd w:fill="#fddbc7"/>
           </w:tcPr>
           <w:p>
             <w:pPr>
@@ -1496,7 +1635,7 @@
                 <w:rFonts w:ascii="Calibri" w:hAnsi="Calibri"/>
                 <w:sz w:val="18"/>
               </w:rPr>
-              <w:t>26K</w:t>
+              <w:t>423K</w:t>
             </w:r>
           </w:p>
         </w:tc>
@@ -1527,7 +1666,7 @@
           <w:tcPr>
             <w:tcW w:type="dxa" w:w="2880"/>
             <w:tcW w:w="700" w:type="dxa"/>
-            <w:shd w:fill="#fee8c8"/>
+            <w:shd w:fill="#fff7ec"/>
           </w:tcPr>
           <w:p>
             <w:pPr>
@@ -1538,7 +1677,7 @@
                 <w:rFonts w:ascii="Calibri" w:hAnsi="Calibri"/>
                 <w:sz w:val="18"/>
               </w:rPr>
-              <w:t>11.9%</w:t>
+              <w:t>0.4%</w:t>
             </w:r>
           </w:p>
         </w:tc>
@@ -1546,7 +1685,7 @@
           <w:tcPr>
             <w:tcW w:type="dxa" w:w="2880"/>
             <w:tcW w:w="700" w:type="dxa"/>
-            <w:shd w:fill="#fee8c8"/>
+            <w:shd w:fill="#fff7ec"/>
           </w:tcPr>
           <w:p>
             <w:pPr>
@@ -1557,7 +1696,7 @@
                 <w:rFonts w:ascii="Calibri" w:hAnsi="Calibri"/>
                 <w:sz w:val="18"/>
               </w:rPr>
-              <w:t>98K</w:t>
+              <w:t>52K</w:t>
             </w:r>
           </w:p>
         </w:tc>
@@ -1595,7 +1734,7 @@
                 <w:b/>
                 <w:sz w:val="18"/>
               </w:rPr>
-              <w:t>Among IDP children in need (143K):</w:t>
+              <w:t>Among PDI children in need (11.1M):</w:t>
             </w:r>
           </w:p>
         </w:tc>
@@ -1673,7 +1812,7 @@
                 <w:rFonts w:ascii="Calibri" w:hAnsi="Calibri"/>
                 <w:sz w:val="18"/>
               </w:rPr>
-              <w:t>81.3%</w:t>
+              <w:t>97.7%</w:t>
             </w:r>
           </w:p>
         </w:tc>
@@ -1692,7 +1831,7 @@
                 <w:rFonts w:ascii="Calibri" w:hAnsi="Calibri"/>
                 <w:sz w:val="18"/>
               </w:rPr>
-              <w:t>117K</w:t>
+              <w:t>10.8M</w:t>
             </w:r>
           </w:p>
         </w:tc>
@@ -1734,7 +1873,7 @@
                 <w:rFonts w:ascii="Calibri" w:hAnsi="Calibri"/>
                 <w:sz w:val="18"/>
               </w:rPr>
-              <w:t>5.4%</w:t>
+              <w:t>0.5%</w:t>
             </w:r>
           </w:p>
         </w:tc>
@@ -1753,7 +1892,7 @@
                 <w:rFonts w:ascii="Calibri" w:hAnsi="Calibri"/>
                 <w:sz w:val="18"/>
               </w:rPr>
-              <w:t>8K</w:t>
+              <w:t>59K</w:t>
             </w:r>
           </w:p>
         </w:tc>
@@ -1795,7 +1934,7 @@
                 <w:rFonts w:ascii="Calibri" w:hAnsi="Calibri"/>
                 <w:sz w:val="18"/>
               </w:rPr>
-              <w:t>8.2%</w:t>
+              <w:t>1.6%</w:t>
             </w:r>
           </w:p>
         </w:tc>
@@ -1814,7 +1953,7 @@
                 <w:rFonts w:ascii="Calibri" w:hAnsi="Calibri"/>
                 <w:sz w:val="18"/>
               </w:rPr>
-              <w:t>12K</w:t>
+              <w:t>175K</w:t>
             </w:r>
           </w:p>
         </w:tc>
@@ -1856,7 +1995,7 @@
                 <w:rFonts w:ascii="Calibri" w:hAnsi="Calibri"/>
                 <w:sz w:val="18"/>
               </w:rPr>
-              <w:t>5.1%</w:t>
+              <w:t>0.2%</w:t>
             </w:r>
           </w:p>
         </w:tc>
@@ -1875,654 +2014,13 @@
                 <w:rFonts w:ascii="Calibri" w:hAnsi="Calibri"/>
                 <w:sz w:val="18"/>
               </w:rPr>
-              <w:t>7K</w:t>
+              <w:t>23K</w:t>
             </w:r>
           </w:p>
         </w:tc>
       </w:tr>
     </w:tbl>
     <w:p/>
-    <w:tbl>
-      <w:tblPr>
-        <w:tblStyle w:val="TableGrid"/>
-        <w:tblW w:type="auto" w:w="0"/>
-        <w:tblLook w:firstColumn="1" w:firstRow="1" w:lastColumn="0" w:lastRow="0" w:noHBand="0" w:noVBand="1" w:val="04A0"/>
-      </w:tblPr>
-      <w:tblGrid>
-        <w:gridCol w:w="2880"/>
-        <w:gridCol w:w="2880"/>
-        <w:gridCol w:w="2880"/>
-      </w:tblGrid>
-      <w:tr>
-        <w:trPr>
-          <w:trHeight w:val="250" w:hRule="exact"/>
-        </w:trPr>
-        <w:tc>
-          <w:tcPr>
-            <w:tcW w:type="dxa" w:w="2880"/>
-            <w:tcW w:w="6000" w:type="dxa"/>
-            <w:shd w:fill="#DDEBF7"/>
-          </w:tcPr>
-          <w:p>
-            <w:pPr>
-              <w:jc w:val="left"/>
-            </w:pPr>
-            <w:r>
-              <w:rPr>
-                <w:rFonts w:ascii="Calibri" w:hAnsi="Calibri"/>
-                <w:b/>
-                <w:sz w:val="18"/>
-              </w:rPr>
-              <w:t>Among RET children in need (66K):</w:t>
-            </w:r>
-          </w:p>
-        </w:tc>
-        <w:tc>
-          <w:tcPr>
-            <w:tcW w:type="dxa" w:w="2880"/>
-            <w:tcW w:w="700" w:type="dxa"/>
-          </w:tcPr>
-          <w:p>
-            <w:pPr>
-              <w:jc w:val="center"/>
-            </w:pPr>
-            <w:r>
-              <w:rPr>
-                <w:rFonts w:ascii="Calibri" w:hAnsi="Calibri"/>
-                <w:sz w:val="18"/>
-              </w:rPr>
-              <w:t>%</w:t>
-            </w:r>
-          </w:p>
-        </w:tc>
-        <w:tc>
-          <w:tcPr>
-            <w:tcW w:type="dxa" w:w="2880"/>
-            <w:tcW w:w="700" w:type="dxa"/>
-          </w:tcPr>
-          <w:p>
-            <w:pPr>
-              <w:jc w:val="center"/>
-            </w:pPr>
-            <w:r>
-              <w:rPr>
-                <w:rFonts w:ascii="Calibri" w:hAnsi="Calibri"/>
-                <w:sz w:val="18"/>
-              </w:rPr>
-              <w:t>#</w:t>
-            </w:r>
-          </w:p>
-        </w:tc>
-      </w:tr>
-      <w:tr>
-        <w:trPr>
-          <w:trHeight w:val="250" w:hRule="exact"/>
-        </w:trPr>
-        <w:tc>
-          <w:tcPr>
-            <w:tcW w:type="dxa" w:w="2880"/>
-            <w:tcW w:w="6000" w:type="dxa"/>
-          </w:tcPr>
-          <w:p>
-            <w:pPr>
-              <w:jc w:val="left"/>
-            </w:pPr>
-            <w:r>
-              <w:rPr>
-                <w:rFonts w:ascii="Calibri" w:hAnsi="Calibri"/>
-                <w:sz w:val="18"/>
-              </w:rPr>
-              <w:t>Lack access to school</w:t>
-            </w:r>
-          </w:p>
-        </w:tc>
-        <w:tc>
-          <w:tcPr>
-            <w:tcW w:type="dxa" w:w="2880"/>
-            <w:tcW w:w="700" w:type="dxa"/>
-            <w:shd w:fill="#f4a582"/>
-          </w:tcPr>
-          <w:p>
-            <w:pPr>
-              <w:jc w:val="center"/>
-            </w:pPr>
-            <w:r>
-              <w:rPr>
-                <w:rFonts w:ascii="Calibri" w:hAnsi="Calibri"/>
-                <w:sz w:val="18"/>
-              </w:rPr>
-              <w:t>79.3%</w:t>
-            </w:r>
-          </w:p>
-        </w:tc>
-        <w:tc>
-          <w:tcPr>
-            <w:tcW w:type="dxa" w:w="2880"/>
-            <w:tcW w:w="700" w:type="dxa"/>
-            <w:shd w:fill="#f4a582"/>
-          </w:tcPr>
-          <w:p>
-            <w:pPr>
-              <w:jc w:val="center"/>
-            </w:pPr>
-            <w:r>
-              <w:rPr>
-                <w:rFonts w:ascii="Calibri" w:hAnsi="Calibri"/>
-                <w:sz w:val="18"/>
-              </w:rPr>
-              <w:t>52K</w:t>
-            </w:r>
-          </w:p>
-        </w:tc>
-      </w:tr>
-      <w:tr>
-        <w:trPr>
-          <w:trHeight w:val="250" w:hRule="exact"/>
-        </w:trPr>
-        <w:tc>
-          <w:tcPr>
-            <w:tcW w:type="dxa" w:w="2880"/>
-            <w:tcW w:w="6000" w:type="dxa"/>
-          </w:tcPr>
-          <w:p>
-            <w:pPr>
-              <w:jc w:val="left"/>
-            </w:pPr>
-            <w:r>
-              <w:rPr>
-                <w:rFonts w:ascii="Calibri" w:hAnsi="Calibri"/>
-                <w:sz w:val="18"/>
-              </w:rPr>
-              <w:t>Study in unacceptable basic learning conditions</w:t>
-            </w:r>
-          </w:p>
-        </w:tc>
-        <w:tc>
-          <w:tcPr>
-            <w:tcW w:type="dxa" w:w="2880"/>
-            <w:tcW w:w="700" w:type="dxa"/>
-            <w:shd w:fill="#fee8c8"/>
-          </w:tcPr>
-          <w:p>
-            <w:pPr>
-              <w:jc w:val="center"/>
-            </w:pPr>
-            <w:r>
-              <w:rPr>
-                <w:rFonts w:ascii="Calibri" w:hAnsi="Calibri"/>
-                <w:sz w:val="18"/>
-              </w:rPr>
-              <w:t>5.3%</w:t>
-            </w:r>
-          </w:p>
-        </w:tc>
-        <w:tc>
-          <w:tcPr>
-            <w:tcW w:type="dxa" w:w="2880"/>
-            <w:tcW w:w="700" w:type="dxa"/>
-            <w:shd w:fill="#fee8c8"/>
-          </w:tcPr>
-          <w:p>
-            <w:pPr>
-              <w:jc w:val="center"/>
-            </w:pPr>
-            <w:r>
-              <w:rPr>
-                <w:rFonts w:ascii="Calibri" w:hAnsi="Calibri"/>
-                <w:sz w:val="18"/>
-              </w:rPr>
-              <w:t>3K</w:t>
-            </w:r>
-          </w:p>
-        </w:tc>
-      </w:tr>
-      <w:tr>
-        <w:trPr>
-          <w:trHeight w:val="250" w:hRule="exact"/>
-        </w:trPr>
-        <w:tc>
-          <w:tcPr>
-            <w:tcW w:type="dxa" w:w="2880"/>
-            <w:tcW w:w="6000" w:type="dxa"/>
-          </w:tcPr>
-          <w:p>
-            <w:pPr>
-              <w:jc w:val="left"/>
-            </w:pPr>
-            <w:r>
-              <w:rPr>
-                <w:rFonts w:ascii="Calibri" w:hAnsi="Calibri"/>
-                <w:sz w:val="18"/>
-              </w:rPr>
-              <w:t>Evolve in a non-protective education environment</w:t>
-            </w:r>
-          </w:p>
-        </w:tc>
-        <w:tc>
-          <w:tcPr>
-            <w:tcW w:type="dxa" w:w="2880"/>
-            <w:tcW w:w="700" w:type="dxa"/>
-            <w:shd w:fill="#fff7ec"/>
-          </w:tcPr>
-          <w:p>
-            <w:pPr>
-              <w:jc w:val="center"/>
-            </w:pPr>
-            <w:r>
-              <w:rPr>
-                <w:rFonts w:ascii="Calibri" w:hAnsi="Calibri"/>
-                <w:sz w:val="18"/>
-              </w:rPr>
-              <w:t>3.1%</w:t>
-            </w:r>
-          </w:p>
-        </w:tc>
-        <w:tc>
-          <w:tcPr>
-            <w:tcW w:type="dxa" w:w="2880"/>
-            <w:tcW w:w="700" w:type="dxa"/>
-            <w:shd w:fill="#fff7ec"/>
-          </w:tcPr>
-          <w:p>
-            <w:pPr>
-              <w:jc w:val="center"/>
-            </w:pPr>
-            <w:r>
-              <w:rPr>
-                <w:rFonts w:ascii="Calibri" w:hAnsi="Calibri"/>
-                <w:sz w:val="18"/>
-              </w:rPr>
-              <w:t>2K</w:t>
-            </w:r>
-          </w:p>
-        </w:tc>
-      </w:tr>
-      <w:tr>
-        <w:trPr>
-          <w:trHeight w:val="250" w:hRule="exact"/>
-        </w:trPr>
-        <w:tc>
-          <w:tcPr>
-            <w:tcW w:type="dxa" w:w="2880"/>
-            <w:tcW w:w="6000" w:type="dxa"/>
-          </w:tcPr>
-          <w:p>
-            <w:pPr>
-              <w:jc w:val="left"/>
-            </w:pPr>
-            <w:r>
-              <w:rPr>
-                <w:rFonts w:ascii="Calibri" w:hAnsi="Calibri"/>
-                <w:sz w:val="18"/>
-              </w:rPr>
-              <w:t>Face aggravating circumstances preventing their access to education</w:t>
-            </w:r>
-          </w:p>
-        </w:tc>
-        <w:tc>
-          <w:tcPr>
-            <w:tcW w:type="dxa" w:w="2880"/>
-            <w:tcW w:w="700" w:type="dxa"/>
-            <w:shd w:fill="#fddbc7"/>
-          </w:tcPr>
-          <w:p>
-            <w:pPr>
-              <w:jc w:val="center"/>
-            </w:pPr>
-            <w:r>
-              <w:rPr>
-                <w:rFonts w:ascii="Calibri" w:hAnsi="Calibri"/>
-                <w:sz w:val="18"/>
-              </w:rPr>
-              <w:t>12.3%</w:t>
-            </w:r>
-          </w:p>
-        </w:tc>
-        <w:tc>
-          <w:tcPr>
-            <w:tcW w:type="dxa" w:w="2880"/>
-            <w:tcW w:w="700" w:type="dxa"/>
-            <w:shd w:fill="#fddbc7"/>
-          </w:tcPr>
-          <w:p>
-            <w:pPr>
-              <w:jc w:val="center"/>
-            </w:pPr>
-            <w:r>
-              <w:rPr>
-                <w:rFonts w:ascii="Calibri" w:hAnsi="Calibri"/>
-                <w:sz w:val="18"/>
-              </w:rPr>
-              <w:t>8K</w:t>
-            </w:r>
-          </w:p>
-        </w:tc>
-      </w:tr>
-    </w:tbl>
-    <w:p/>
-    <w:tbl>
-      <w:tblPr>
-        <w:tblStyle w:val="TableGrid"/>
-        <w:tblW w:type="auto" w:w="0"/>
-        <w:tblLook w:firstColumn="1" w:firstRow="1" w:lastColumn="0" w:lastRow="0" w:noHBand="0" w:noVBand="1" w:val="04A0"/>
-      </w:tblPr>
-      <w:tblGrid>
-        <w:gridCol w:w="2880"/>
-        <w:gridCol w:w="2880"/>
-        <w:gridCol w:w="2880"/>
-      </w:tblGrid>
-      <w:tr>
-        <w:trPr>
-          <w:trHeight w:val="250" w:hRule="exact"/>
-        </w:trPr>
-        <w:tc>
-          <w:tcPr>
-            <w:tcW w:type="dxa" w:w="2880"/>
-            <w:tcW w:w="6000" w:type="dxa"/>
-            <w:shd w:fill="#DDEBF7"/>
-          </w:tcPr>
-          <w:p>
-            <w:pPr>
-              <w:jc w:val="left"/>
-            </w:pPr>
-            <w:r>
-              <w:rPr>
-                <w:rFonts w:ascii="Calibri" w:hAnsi="Calibri"/>
-                <w:b/>
-                <w:sz w:val="18"/>
-              </w:rPr>
-              <w:t>Among NDSP children in need (15K):</w:t>
-            </w:r>
-          </w:p>
-        </w:tc>
-        <w:tc>
-          <w:tcPr>
-            <w:tcW w:type="dxa" w:w="2880"/>
-            <w:tcW w:w="700" w:type="dxa"/>
-          </w:tcPr>
-          <w:p>
-            <w:pPr>
-              <w:jc w:val="center"/>
-            </w:pPr>
-            <w:r>
-              <w:rPr>
-                <w:rFonts w:ascii="Calibri" w:hAnsi="Calibri"/>
-                <w:sz w:val="18"/>
-              </w:rPr>
-              <w:t>%</w:t>
-            </w:r>
-          </w:p>
-        </w:tc>
-        <w:tc>
-          <w:tcPr>
-            <w:tcW w:type="dxa" w:w="2880"/>
-            <w:tcW w:w="700" w:type="dxa"/>
-          </w:tcPr>
-          <w:p>
-            <w:pPr>
-              <w:jc w:val="center"/>
-            </w:pPr>
-            <w:r>
-              <w:rPr>
-                <w:rFonts w:ascii="Calibri" w:hAnsi="Calibri"/>
-                <w:sz w:val="18"/>
-              </w:rPr>
-              <w:t>#</w:t>
-            </w:r>
-          </w:p>
-        </w:tc>
-      </w:tr>
-      <w:tr>
-        <w:trPr>
-          <w:trHeight w:val="250" w:hRule="exact"/>
-        </w:trPr>
-        <w:tc>
-          <w:tcPr>
-            <w:tcW w:type="dxa" w:w="2880"/>
-            <w:tcW w:w="6000" w:type="dxa"/>
-          </w:tcPr>
-          <w:p>
-            <w:pPr>
-              <w:jc w:val="left"/>
-            </w:pPr>
-            <w:r>
-              <w:rPr>
-                <w:rFonts w:ascii="Calibri" w:hAnsi="Calibri"/>
-                <w:sz w:val="18"/>
-              </w:rPr>
-              <w:t>Lack access to school</w:t>
-            </w:r>
-          </w:p>
-        </w:tc>
-        <w:tc>
-          <w:tcPr>
-            <w:tcW w:type="dxa" w:w="2880"/>
-            <w:tcW w:w="700" w:type="dxa"/>
-            <w:shd w:fill="#f4a582"/>
-          </w:tcPr>
-          <w:p>
-            <w:pPr>
-              <w:jc w:val="center"/>
-            </w:pPr>
-            <w:r>
-              <w:rPr>
-                <w:rFonts w:ascii="Calibri" w:hAnsi="Calibri"/>
-                <w:sz w:val="18"/>
-              </w:rPr>
-              <w:t>88.2%</w:t>
-            </w:r>
-          </w:p>
-        </w:tc>
-        <w:tc>
-          <w:tcPr>
-            <w:tcW w:type="dxa" w:w="2880"/>
-            <w:tcW w:w="700" w:type="dxa"/>
-            <w:shd w:fill="#f4a582"/>
-          </w:tcPr>
-          <w:p>
-            <w:pPr>
-              <w:jc w:val="center"/>
-            </w:pPr>
-            <w:r>
-              <w:rPr>
-                <w:rFonts w:ascii="Calibri" w:hAnsi="Calibri"/>
-                <w:sz w:val="18"/>
-              </w:rPr>
-              <w:t>13K</w:t>
-            </w:r>
-          </w:p>
-        </w:tc>
-      </w:tr>
-      <w:tr>
-        <w:trPr>
-          <w:trHeight w:val="250" w:hRule="exact"/>
-        </w:trPr>
-        <w:tc>
-          <w:tcPr>
-            <w:tcW w:type="dxa" w:w="2880"/>
-            <w:tcW w:w="6000" w:type="dxa"/>
-          </w:tcPr>
-          <w:p>
-            <w:pPr>
-              <w:jc w:val="left"/>
-            </w:pPr>
-            <w:r>
-              <w:rPr>
-                <w:rFonts w:ascii="Calibri" w:hAnsi="Calibri"/>
-                <w:sz w:val="18"/>
-              </w:rPr>
-              <w:t>Study in unacceptable basic learning conditions</w:t>
-            </w:r>
-          </w:p>
-        </w:tc>
-        <w:tc>
-          <w:tcPr>
-            <w:tcW w:type="dxa" w:w="2880"/>
-            <w:tcW w:w="700" w:type="dxa"/>
-            <w:shd w:fill="#fff7ec"/>
-          </w:tcPr>
-          <w:p>
-            <w:pPr>
-              <w:jc w:val="center"/>
-            </w:pPr>
-            <w:r>
-              <w:rPr>
-                <w:rFonts w:ascii="Calibri" w:hAnsi="Calibri"/>
-                <w:sz w:val="18"/>
-              </w:rPr>
-              <w:t>1.4%</w:t>
-            </w:r>
-          </w:p>
-        </w:tc>
-        <w:tc>
-          <w:tcPr>
-            <w:tcW w:type="dxa" w:w="2880"/>
-            <w:tcW w:w="700" w:type="dxa"/>
-            <w:shd w:fill="#fff7ec"/>
-          </w:tcPr>
-          <w:p>
-            <w:pPr>
-              <w:jc w:val="center"/>
-            </w:pPr>
-            <w:r>
-              <w:rPr>
-                <w:rFonts w:ascii="Calibri" w:hAnsi="Calibri"/>
-                <w:sz w:val="18"/>
-              </w:rPr>
-              <w:t>205</w:t>
-            </w:r>
-          </w:p>
-        </w:tc>
-      </w:tr>
-      <w:tr>
-        <w:trPr>
-          <w:trHeight w:val="250" w:hRule="exact"/>
-        </w:trPr>
-        <w:tc>
-          <w:tcPr>
-            <w:tcW w:type="dxa" w:w="2880"/>
-            <w:tcW w:w="6000" w:type="dxa"/>
-          </w:tcPr>
-          <w:p>
-            <w:pPr>
-              <w:jc w:val="left"/>
-            </w:pPr>
-            <w:r>
-              <w:rPr>
-                <w:rFonts w:ascii="Calibri" w:hAnsi="Calibri"/>
-                <w:sz w:val="18"/>
-              </w:rPr>
-              <w:t>Evolve in a non-protective education environment</w:t>
-            </w:r>
-          </w:p>
-        </w:tc>
-        <w:tc>
-          <w:tcPr>
-            <w:tcW w:type="dxa" w:w="2880"/>
-            <w:tcW w:w="700" w:type="dxa"/>
-            <w:shd w:fill="#fddbc7"/>
-          </w:tcPr>
-          <w:p>
-            <w:pPr>
-              <w:jc w:val="center"/>
-            </w:pPr>
-            <w:r>
-              <w:rPr>
-                <w:rFonts w:ascii="Calibri" w:hAnsi="Calibri"/>
-                <w:sz w:val="18"/>
-              </w:rPr>
-              <w:t>7.6%</w:t>
-            </w:r>
-          </w:p>
-        </w:tc>
-        <w:tc>
-          <w:tcPr>
-            <w:tcW w:type="dxa" w:w="2880"/>
-            <w:tcW w:w="700" w:type="dxa"/>
-            <w:shd w:fill="#fddbc7"/>
-          </w:tcPr>
-          <w:p>
-            <w:pPr>
-              <w:jc w:val="center"/>
-            </w:pPr>
-            <w:r>
-              <w:rPr>
-                <w:rFonts w:ascii="Calibri" w:hAnsi="Calibri"/>
-                <w:sz w:val="18"/>
-              </w:rPr>
-              <w:t>1K</w:t>
-            </w:r>
-          </w:p>
-        </w:tc>
-      </w:tr>
-      <w:tr>
-        <w:trPr>
-          <w:trHeight w:val="250" w:hRule="exact"/>
-        </w:trPr>
-        <w:tc>
-          <w:tcPr>
-            <w:tcW w:type="dxa" w:w="2880"/>
-            <w:tcW w:w="6000" w:type="dxa"/>
-          </w:tcPr>
-          <w:p>
-            <w:pPr>
-              <w:jc w:val="left"/>
-            </w:pPr>
-            <w:r>
-              <w:rPr>
-                <w:rFonts w:ascii="Calibri" w:hAnsi="Calibri"/>
-                <w:sz w:val="18"/>
-              </w:rPr>
-              <w:t>Face aggravating circumstances preventing their access to education</w:t>
-            </w:r>
-          </w:p>
-        </w:tc>
-        <w:tc>
-          <w:tcPr>
-            <w:tcW w:type="dxa" w:w="2880"/>
-            <w:tcW w:w="700" w:type="dxa"/>
-            <w:shd w:fill="#fee8c8"/>
-          </w:tcPr>
-          <w:p>
-            <w:pPr>
-              <w:jc w:val="center"/>
-            </w:pPr>
-            <w:r>
-              <w:rPr>
-                <w:rFonts w:ascii="Calibri" w:hAnsi="Calibri"/>
-                <w:sz w:val="18"/>
-              </w:rPr>
-              <w:t>2.8%</w:t>
-            </w:r>
-          </w:p>
-        </w:tc>
-        <w:tc>
-          <w:tcPr>
-            <w:tcW w:type="dxa" w:w="2880"/>
-            <w:tcW w:w="700" w:type="dxa"/>
-            <w:shd w:fill="#fee8c8"/>
-          </w:tcPr>
-          <w:p>
-            <w:pPr>
-              <w:jc w:val="center"/>
-            </w:pPr>
-            <w:r>
-              <w:rPr>
-                <w:rFonts w:ascii="Calibri" w:hAnsi="Calibri"/>
-                <w:sz w:val="18"/>
-              </w:rPr>
-              <w:t>418</w:t>
-            </w:r>
-          </w:p>
-        </w:tc>
-      </w:tr>
-    </w:tbl>
-    <w:p/>
-    <w:p>
-      <w:r>
-        <w:br w:type="page"/>
-      </w:r>
-    </w:p>
     <w:p>
       <w:pPr>
         <w:pStyle w:val="Heading3"/>
@@ -2539,7 +2037,7 @@
       <w:r>
         <w:rPr>
           <w:rFonts w:ascii="Calibri" w:hAnsi="Calibri"/>
-          <w:sz w:val="32"/>
+          <w:sz w:val="24"/>
         </w:rPr>
         <w:t>The graphics below show school-aged children profiles, relying on the 4 dimensions of the education PiN (ALPA, Access to education, Learning conditions, Protection level in or on the way to school and Aggravating circumstances).</w:t>
       </w:r>
@@ -2548,8 +2046,8 @@
       <w:r>
         <w:drawing>
           <wp:inline xmlns:a="http://schemas.openxmlformats.org/drawingml/2006/main" xmlns:pic="http://schemas.openxmlformats.org/drawingml/2006/picture">
-            <wp:extent cx="5486400" cy="7151087"/>
-            <wp:docPr id="2" name="Picture 2"/>
+            <wp:extent cx="4572000" cy="5959239"/>
+            <wp:docPr id="3" name="Picture 3"/>
             <wp:cNvGraphicFramePr>
               <a:graphicFrameLocks noChangeAspect="1"/>
             </wp:cNvGraphicFramePr>
@@ -2561,7 +2059,7 @@
                     <pic:cNvPicPr/>
                   </pic:nvPicPr>
                   <pic:blipFill>
-                    <a:blip r:embed="rId10"/>
+                    <a:blip r:embed="rId11"/>
                     <a:stretch>
                       <a:fillRect/>
                     </a:stretch>
@@ -2569,7 +2067,7 @@
                   <pic:spPr>
                     <a:xfrm>
                       <a:off x="0" y="0"/>
-                      <a:ext cx="5486400" cy="7151087"/>
+                      <a:ext cx="4572000" cy="5959239"/>
                     </a:xfrm>
                     <a:prstGeom prst="rect"/>
                   </pic:spPr>
@@ -2584,8 +2082,8 @@
       <w:r>
         <w:drawing>
           <wp:inline xmlns:a="http://schemas.openxmlformats.org/drawingml/2006/main" xmlns:pic="http://schemas.openxmlformats.org/drawingml/2006/picture">
-            <wp:extent cx="5486400" cy="3496666"/>
-            <wp:docPr id="3" name="Picture 3"/>
+            <wp:extent cx="4572000" cy="2913888"/>
+            <wp:docPr id="4" name="Picture 4"/>
             <wp:cNvGraphicFramePr>
               <a:graphicFrameLocks noChangeAspect="1"/>
             </wp:cNvGraphicFramePr>
@@ -2597,7 +2095,7 @@
                     <pic:cNvPicPr/>
                   </pic:nvPicPr>
                   <pic:blipFill>
-                    <a:blip r:embed="rId11"/>
+                    <a:blip r:embed="rId12"/>
                     <a:stretch>
                       <a:fillRect/>
                     </a:stretch>
@@ -2605,7 +2103,7 @@
                   <pic:spPr>
                     <a:xfrm>
                       <a:off x="0" y="0"/>
-                      <a:ext cx="5486400" cy="3496666"/>
+                      <a:ext cx="4572000" cy="2913888"/>
                     </a:xfrm>
                     <a:prstGeom prst="rect"/>
                   </pic:spPr>
@@ -2620,8 +2118,8 @@
       <w:r>
         <w:drawing>
           <wp:inline xmlns:a="http://schemas.openxmlformats.org/drawingml/2006/main" xmlns:pic="http://schemas.openxmlformats.org/drawingml/2006/picture">
-            <wp:extent cx="5486400" cy="3496666"/>
-            <wp:docPr id="4" name="Picture 4"/>
+            <wp:extent cx="4572000" cy="2913888"/>
+            <wp:docPr id="5" name="Picture 5"/>
             <wp:cNvGraphicFramePr>
               <a:graphicFrameLocks noChangeAspect="1"/>
             </wp:cNvGraphicFramePr>
@@ -2633,7 +2131,7 @@
                     <pic:cNvPicPr/>
                   </pic:nvPicPr>
                   <pic:blipFill>
-                    <a:blip r:embed="rId12"/>
+                    <a:blip r:embed="rId13"/>
                     <a:stretch>
                       <a:fillRect/>
                     </a:stretch>
@@ -2641,7 +2139,7 @@
                   <pic:spPr>
                     <a:xfrm>
                       <a:off x="0" y="0"/>
-                      <a:ext cx="5486400" cy="3496666"/>
+                      <a:ext cx="4572000" cy="2913888"/>
                     </a:xfrm>
                     <a:prstGeom prst="rect"/>
                   </pic:spPr>

</xml_diff>

<commit_message>
cleaning folder and adding src/
</commit_message>
<xml_diff>
--- a/output_validation/pin_snapshot_with_charts_and_text2.docx
+++ b/output_validation/pin_snapshot_with_charts_and_text2.docx
@@ -12,7 +12,7 @@
           <w:b/>
           <w:sz w:val="48"/>
         </w:rPr>
-        <w:t>Burkina_Faso – L'aperçu du PiN</w:t>
+        <w:t>Central_African_Republic – L'aperçu du PiN</w:t>
       </w:r>
     </w:p>
     <w:tbl>
@@ -178,7 +178,7 @@
           <w:b/>
           <w:sz w:val="40"/>
         </w:rPr>
-        <w:t>Enfants dans le besoin (âgés de 5 à 17 ans) au Burkina_Faso</w:t>
+        <w:t>Enfants dans le besoin (âgés de 5 à 17 ans) au Central_African_Republic</w:t>
       </w:r>
     </w:p>
     <w:p/>
@@ -190,7 +190,7 @@
           <w:color w:val="569697"/>
           <w:sz w:val="32"/>
         </w:rPr>
-        <w:t>34.4% (soit 23.6M)</w:t>
+        <w:t>52.5% (soit 1.2M)</w:t>
       </w:r>
       <w:r>
         <w:rPr>
@@ -210,7 +210,7 @@
           <w:rFonts w:ascii="Calibri" w:hAnsi="Calibri"/>
           <w:sz w:val="32"/>
         </w:rPr>
-        <w:t>10.4M  sont des filles et 13.2M sont des garçons;</w:t>
+        <w:t>618.2K  sont des filles et 594.0K sont des garçons;</w:t>
       </w:r>
     </w:p>
     <w:p>
@@ -223,7 +223,7 @@
           <w:rFonts w:ascii="Calibri" w:hAnsi="Calibri"/>
           <w:sz w:val="32"/>
         </w:rPr>
-        <w:t>2.4M ont 5 ans (petite enfance);</w:t>
+        <w:t>71.6K ont 5 ans (petite enfance);</w:t>
       </w:r>
     </w:p>
     <w:p>
@@ -236,7 +236,7 @@
           <w:rFonts w:ascii="Calibri" w:hAnsi="Calibri"/>
           <w:sz w:val="32"/>
         </w:rPr>
-        <w:t>21.2M ont entre 6 et 17 ans ;</w:t>
+        <w:t>1.1M ont entre 6 et 17 ans ;</w:t>
       </w:r>
     </w:p>
     <w:p>
@@ -249,7 +249,7 @@
           <w:rFonts w:ascii="Calibri" w:hAnsi="Calibri"/>
           <w:sz w:val="32"/>
         </w:rPr>
-        <w:t>2.4M sont des enfants en situation de handicap.</w:t>
+        <w:t>121.2K sont des enfants en situation de handicap.</w:t>
       </w:r>
     </w:p>
     <w:p/>
@@ -333,7 +333,7 @@
                 <w:rFonts w:ascii="Calibri" w:hAnsi="Calibri"/>
                 <w:sz w:val="24"/>
               </w:rPr>
-              <w:t>NON_PDI (5-17 Y.O.)</w:t>
+              <w:t>HOTE (5-17 Y.O.)</w:t>
             </w:r>
           </w:p>
         </w:tc>
@@ -351,7 +351,7 @@
                 <w:rFonts w:ascii="Calibri" w:hAnsi="Calibri"/>
                 <w:sz w:val="24"/>
               </w:rPr>
-              <w:t>12.5M</w:t>
+              <w:t>1.1M</w:t>
             </w:r>
           </w:p>
         </w:tc>
@@ -374,7 +374,7 @@
                 <w:rFonts w:ascii="Calibri" w:hAnsi="Calibri"/>
                 <w:sz w:val="24"/>
               </w:rPr>
-              <w:t>PDI (5-17 Y.O.)</w:t>
+              <w:t>IDP_HOST (5-17 Y.O.)</w:t>
             </w:r>
           </w:p>
         </w:tc>
@@ -392,7 +392,89 @@
                 <w:rFonts w:ascii="Calibri" w:hAnsi="Calibri"/>
                 <w:sz w:val="24"/>
               </w:rPr>
-              <w:t>11.1M</w:t>
+              <w:t>66.7K</w:t>
+            </w:r>
+          </w:p>
+        </w:tc>
+      </w:tr>
+      <w:tr>
+        <w:trPr>
+          <w:trHeight w:val="300" w:hRule="exact"/>
+        </w:trPr>
+        <w:tc>
+          <w:tcPr>
+            <w:tcW w:type="dxa" w:w="4320"/>
+            <w:tcW w:w="1000" w:type="dxa"/>
+          </w:tcPr>
+          <w:p>
+            <w:pPr>
+              <w:jc w:val="center"/>
+            </w:pPr>
+            <w:r>
+              <w:rPr>
+                <w:rFonts w:ascii="Calibri" w:hAnsi="Calibri"/>
+                <w:sz w:val="24"/>
+              </w:rPr>
+              <w:t>RETOURNE (5-17 Y.O.)</w:t>
+            </w:r>
+          </w:p>
+        </w:tc>
+        <w:tc>
+          <w:tcPr>
+            <w:tcW w:type="dxa" w:w="4320"/>
+            <w:tcW w:w="5000" w:type="dxa"/>
+          </w:tcPr>
+          <w:p>
+            <w:pPr>
+              <w:jc w:val="center"/>
+            </w:pPr>
+            <w:r>
+              <w:rPr>
+                <w:rFonts w:ascii="Calibri" w:hAnsi="Calibri"/>
+                <w:sz w:val="24"/>
+              </w:rPr>
+              <w:t>49.4K</w:t>
+            </w:r>
+          </w:p>
+        </w:tc>
+      </w:tr>
+      <w:tr>
+        <w:trPr>
+          <w:trHeight w:val="300" w:hRule="exact"/>
+        </w:trPr>
+        <w:tc>
+          <w:tcPr>
+            <w:tcW w:type="dxa" w:w="4320"/>
+            <w:tcW w:w="1000" w:type="dxa"/>
+          </w:tcPr>
+          <w:p>
+            <w:pPr>
+              <w:jc w:val="center"/>
+            </w:pPr>
+            <w:r>
+              <w:rPr>
+                <w:rFonts w:ascii="Calibri" w:hAnsi="Calibri"/>
+                <w:sz w:val="24"/>
+              </w:rPr>
+              <w:t>IDP_SITE (5-17 Y.O.)</w:t>
+            </w:r>
+          </w:p>
+        </w:tc>
+        <w:tc>
+          <w:tcPr>
+            <w:tcW w:type="dxa" w:w="4320"/>
+            <w:tcW w:w="5000" w:type="dxa"/>
+          </w:tcPr>
+          <w:p>
+            <w:pPr>
+              <w:jc w:val="center"/>
+            </w:pPr>
+            <w:r>
+              <w:rPr>
+                <w:rFonts w:ascii="Calibri" w:hAnsi="Calibri"/>
+                <w:sz w:val="24"/>
+              </w:rPr>
+              <w:t>17.0K</w:t>
             </w:r>
           </w:p>
         </w:tc>
@@ -433,7 +515,7 @@
                 <w:rFonts w:ascii="Calibri" w:hAnsi="Calibri"/>
                 <w:sz w:val="24"/>
               </w:rPr>
-              <w:t>23.6M</w:t>
+              <w:t>1.2M</w:t>
             </w:r>
           </w:p>
         </w:tc>
@@ -806,7 +888,7 @@
               <w:jc w:val="center"/>
             </w:pPr>
             <w:r>
-              <w:t>68.7M</w:t>
+              <w:t>2.3M</w:t>
             </w:r>
           </w:p>
         </w:tc>
@@ -821,7 +903,7 @@
               <w:jc w:val="center"/>
             </w:pPr>
             <w:r>
-              <w:t>65.6</w:t>
+              <w:t>47.5</w:t>
             </w:r>
           </w:p>
         </w:tc>
@@ -836,7 +918,7 @@
               <w:jc w:val="center"/>
             </w:pPr>
             <w:r>
-              <w:t>45.1M</w:t>
+              <w:t>1.1M</w:t>
             </w:r>
           </w:p>
         </w:tc>
@@ -851,7 +933,7 @@
               <w:jc w:val="center"/>
             </w:pPr>
             <w:r>
-              <w:t>33.4</w:t>
+              <w:t>47.4</w:t>
             </w:r>
           </w:p>
         </w:tc>
@@ -866,7 +948,7 @@
               <w:jc w:val="center"/>
             </w:pPr>
             <w:r>
-              <w:t>22.9M</w:t>
+              <w:t>1.1M</w:t>
             </w:r>
           </w:p>
         </w:tc>
@@ -881,7 +963,7 @@
               <w:jc w:val="center"/>
             </w:pPr>
             <w:r>
-              <w:t>1.0</w:t>
+              <w:t>4.2</w:t>
             </w:r>
           </w:p>
         </w:tc>
@@ -896,7 +978,7 @@
               <w:jc w:val="center"/>
             </w:pPr>
             <w:r>
-              <w:t>666K</w:t>
+              <w:t>97.3K</w:t>
             </w:r>
           </w:p>
         </w:tc>
@@ -911,7 +993,7 @@
               <w:jc w:val="center"/>
             </w:pPr>
             <w:r>
-              <w:t>0.0</w:t>
+              <w:t>0.9</w:t>
             </w:r>
           </w:p>
         </w:tc>
@@ -926,7 +1008,7 @@
               <w:jc w:val="center"/>
             </w:pPr>
             <w:r>
-              <w:t>8K</w:t>
+              <w:t>20.3K</w:t>
             </w:r>
           </w:p>
         </w:tc>
@@ -948,7 +1030,7 @@
       <w:r>
         <w:drawing>
           <wp:inline xmlns:a="http://schemas.openxmlformats.org/drawingml/2006/main" xmlns:pic="http://schemas.openxmlformats.org/drawingml/2006/picture">
-            <wp:extent cx="5486400" cy="2903794"/>
+            <wp:extent cx="5486400" cy="2915265"/>
             <wp:docPr id="2" name="Picture 2"/>
             <wp:cNvGraphicFramePr>
               <a:graphicFrameLocks noChangeAspect="1"/>
@@ -969,7 +1051,7 @@
                   <pic:spPr>
                     <a:xfrm>
                       <a:off x="0" y="0"/>
-                      <a:ext cx="5486400" cy="2903794"/>
+                      <a:ext cx="5486400" cy="2915265"/>
                     </a:xfrm>
                     <a:prstGeom prst="rect"/>
                   </pic:spPr>
@@ -1089,7 +1171,7 @@
                 <w:b/>
                 <w:sz w:val="22"/>
               </w:rPr>
-              <w:t>Parmi tous les  enfants dans le besoin (23.6M):</w:t>
+              <w:t>Parmi tous les  enfants dans le besoin (1.2M):</w:t>
             </w:r>
           </w:p>
         </w:tc>
@@ -1156,7 +1238,7 @@
           <w:tcPr>
             <w:tcW w:type="dxa" w:w="2880"/>
             <w:tcW w:w="700" w:type="dxa"/>
-            <w:shd w:fill="#f4a582"/>
+            <w:shd w:fill="#fddbc7"/>
           </w:tcPr>
           <w:p>
             <w:pPr>
@@ -1167,7 +1249,7 @@
                 <w:rFonts w:ascii="Calibri" w:hAnsi="Calibri"/>
                 <w:sz w:val="22"/>
               </w:rPr>
-              <w:t>95.9%</w:t>
+              <w:t>40.5%</w:t>
             </w:r>
           </w:p>
         </w:tc>
@@ -1175,7 +1257,7 @@
           <w:tcPr>
             <w:tcW w:type="dxa" w:w="2880"/>
             <w:tcW w:w="700" w:type="dxa"/>
-            <w:shd w:fill="#f4a582"/>
+            <w:shd w:fill="#fddbc7"/>
           </w:tcPr>
           <w:p>
             <w:pPr>
@@ -1186,7 +1268,7 @@
                 <w:rFonts w:ascii="Calibri" w:hAnsi="Calibri"/>
                 <w:sz w:val="22"/>
               </w:rPr>
-              <w:t>22.6M</w:t>
+              <w:t>491.1K</w:t>
             </w:r>
           </w:p>
         </w:tc>
@@ -1217,7 +1299,7 @@
           <w:tcPr>
             <w:tcW w:type="dxa" w:w="2880"/>
             <w:tcW w:w="700" w:type="dxa"/>
-            <w:shd w:fill="#fee8c8"/>
+            <w:shd w:fill="#f4a582"/>
           </w:tcPr>
           <w:p>
             <w:pPr>
@@ -1228,7 +1310,7 @@
                 <w:rFonts w:ascii="Calibri" w:hAnsi="Calibri"/>
                 <w:sz w:val="22"/>
               </w:rPr>
-              <w:t>1.2%</w:t>
+              <w:t>49.8%</w:t>
             </w:r>
           </w:p>
         </w:tc>
@@ -1236,7 +1318,7 @@
           <w:tcPr>
             <w:tcW w:type="dxa" w:w="2880"/>
             <w:tcW w:w="700" w:type="dxa"/>
-            <w:shd w:fill="#fee8c8"/>
+            <w:shd w:fill="#f4a582"/>
           </w:tcPr>
           <w:p>
             <w:pPr>
@@ -1247,7 +1329,7 @@
                 <w:rFonts w:ascii="Calibri" w:hAnsi="Calibri"/>
                 <w:sz w:val="22"/>
               </w:rPr>
-              <w:t>286K</w:t>
+              <w:t>603.5K</w:t>
             </w:r>
           </w:p>
         </w:tc>
@@ -1278,7 +1360,7 @@
           <w:tcPr>
             <w:tcW w:type="dxa" w:w="2880"/>
             <w:tcW w:w="700" w:type="dxa"/>
-            <w:shd w:fill="#fddbc7"/>
+            <w:shd w:fill="#fee8c8"/>
           </w:tcPr>
           <w:p>
             <w:pPr>
@@ -1289,7 +1371,7 @@
                 <w:rFonts w:ascii="Calibri" w:hAnsi="Calibri"/>
                 <w:sz w:val="22"/>
               </w:rPr>
-              <w:t>2.5%</w:t>
+              <w:t>5.6%</w:t>
             </w:r>
           </w:p>
         </w:tc>
@@ -1297,7 +1379,7 @@
           <w:tcPr>
             <w:tcW w:type="dxa" w:w="2880"/>
             <w:tcW w:w="700" w:type="dxa"/>
-            <w:shd w:fill="#fddbc7"/>
+            <w:shd w:fill="#fee8c8"/>
           </w:tcPr>
           <w:p>
             <w:pPr>
@@ -1308,7 +1390,7 @@
                 <w:rFonts w:ascii="Calibri" w:hAnsi="Calibri"/>
                 <w:sz w:val="22"/>
               </w:rPr>
-              <w:t>598K</w:t>
+              <w:t>67.7K</w:t>
             </w:r>
           </w:p>
         </w:tc>
@@ -1350,7 +1432,7 @@
                 <w:rFonts w:ascii="Calibri" w:hAnsi="Calibri"/>
                 <w:sz w:val="22"/>
               </w:rPr>
-              <w:t>0.3%</w:t>
+              <w:t>4.1%</w:t>
             </w:r>
           </w:p>
         </w:tc>
@@ -1369,7 +1451,7 @@
                 <w:rFonts w:ascii="Calibri" w:hAnsi="Calibri"/>
                 <w:sz w:val="22"/>
               </w:rPr>
-              <w:t>75K</w:t>
+              <w:t>49.9K</w:t>
             </w:r>
           </w:p>
         </w:tc>
@@ -1407,7 +1489,961 @@
                 <w:b/>
                 <w:sz w:val="18"/>
               </w:rPr>
-              <w:t>Parmi tous les NON_PDI enfants dans le besoin (12.5M):</w:t>
+              <w:t>Parmi tous les HOTE enfants dans le besoin (1.1M):</w:t>
+            </w:r>
+          </w:p>
+        </w:tc>
+        <w:tc>
+          <w:tcPr>
+            <w:tcW w:type="dxa" w:w="2880"/>
+            <w:tcW w:w="700" w:type="dxa"/>
+          </w:tcPr>
+          <w:p>
+            <w:pPr>
+              <w:jc w:val="center"/>
+            </w:pPr>
+            <w:r>
+              <w:rPr>
+                <w:rFonts w:ascii="Calibri" w:hAnsi="Calibri"/>
+                <w:sz w:val="18"/>
+              </w:rPr>
+              <w:t>%</w:t>
+            </w:r>
+          </w:p>
+        </w:tc>
+        <w:tc>
+          <w:tcPr>
+            <w:tcW w:type="dxa" w:w="2880"/>
+            <w:tcW w:w="700" w:type="dxa"/>
+          </w:tcPr>
+          <w:p>
+            <w:pPr>
+              <w:jc w:val="center"/>
+            </w:pPr>
+            <w:r>
+              <w:rPr>
+                <w:rFonts w:ascii="Calibri" w:hAnsi="Calibri"/>
+                <w:sz w:val="18"/>
+              </w:rPr>
+              <w:t>#</w:t>
+            </w:r>
+          </w:p>
+        </w:tc>
+      </w:tr>
+      <w:tr>
+        <w:trPr>
+          <w:trHeight w:val="250" w:hRule="exact"/>
+        </w:trPr>
+        <w:tc>
+          <w:tcPr>
+            <w:tcW w:type="dxa" w:w="2880"/>
+            <w:tcW w:w="6000" w:type="dxa"/>
+          </w:tcPr>
+          <w:p>
+            <w:pPr>
+              <w:jc w:val="left"/>
+            </w:pPr>
+            <w:r>
+              <w:rPr>
+                <w:rFonts w:ascii="Calibri" w:hAnsi="Calibri"/>
+                <w:sz w:val="18"/>
+              </w:rPr>
+              <w:t>N’ont pas accès à l’école</w:t>
+            </w:r>
+          </w:p>
+        </w:tc>
+        <w:tc>
+          <w:tcPr>
+            <w:tcW w:type="dxa" w:w="2880"/>
+            <w:tcW w:w="700" w:type="dxa"/>
+            <w:shd w:fill="#fddbc7"/>
+          </w:tcPr>
+          <w:p>
+            <w:pPr>
+              <w:jc w:val="center"/>
+            </w:pPr>
+            <w:r>
+              <w:rPr>
+                <w:rFonts w:ascii="Calibri" w:hAnsi="Calibri"/>
+                <w:sz w:val="18"/>
+              </w:rPr>
+              <w:t>40.3%</w:t>
+            </w:r>
+          </w:p>
+        </w:tc>
+        <w:tc>
+          <w:tcPr>
+            <w:tcW w:type="dxa" w:w="2880"/>
+            <w:tcW w:w="700" w:type="dxa"/>
+            <w:shd w:fill="#fddbc7"/>
+          </w:tcPr>
+          <w:p>
+            <w:pPr>
+              <w:jc w:val="center"/>
+            </w:pPr>
+            <w:r>
+              <w:rPr>
+                <w:rFonts w:ascii="Calibri" w:hAnsi="Calibri"/>
+                <w:sz w:val="18"/>
+              </w:rPr>
+              <w:t>434.6K</w:t>
+            </w:r>
+          </w:p>
+        </w:tc>
+      </w:tr>
+      <w:tr>
+        <w:trPr>
+          <w:trHeight w:val="250" w:hRule="exact"/>
+        </w:trPr>
+        <w:tc>
+          <w:tcPr>
+            <w:tcW w:type="dxa" w:w="2880"/>
+            <w:tcW w:w="6000" w:type="dxa"/>
+          </w:tcPr>
+          <w:p>
+            <w:pPr>
+              <w:jc w:val="left"/>
+            </w:pPr>
+            <w:r>
+              <w:rPr>
+                <w:rFonts w:ascii="Calibri" w:hAnsi="Calibri"/>
+                <w:sz w:val="18"/>
+              </w:rPr>
+              <w:t xml:space="preserve">Étudient dans des conditions inacceptables </w:t>
+            </w:r>
+          </w:p>
+        </w:tc>
+        <w:tc>
+          <w:tcPr>
+            <w:tcW w:type="dxa" w:w="2880"/>
+            <w:tcW w:w="700" w:type="dxa"/>
+            <w:shd w:fill="#f4a582"/>
+          </w:tcPr>
+          <w:p>
+            <w:pPr>
+              <w:jc w:val="center"/>
+            </w:pPr>
+            <w:r>
+              <w:rPr>
+                <w:rFonts w:ascii="Calibri" w:hAnsi="Calibri"/>
+                <w:sz w:val="18"/>
+              </w:rPr>
+              <w:t>50.1%</w:t>
+            </w:r>
+          </w:p>
+        </w:tc>
+        <w:tc>
+          <w:tcPr>
+            <w:tcW w:type="dxa" w:w="2880"/>
+            <w:tcW w:w="700" w:type="dxa"/>
+            <w:shd w:fill="#f4a582"/>
+          </w:tcPr>
+          <w:p>
+            <w:pPr>
+              <w:jc w:val="center"/>
+            </w:pPr>
+            <w:r>
+              <w:rPr>
+                <w:rFonts w:ascii="Calibri" w:hAnsi="Calibri"/>
+                <w:sz w:val="18"/>
+              </w:rPr>
+              <w:t>540.7K</w:t>
+            </w:r>
+          </w:p>
+        </w:tc>
+      </w:tr>
+      <w:tr>
+        <w:trPr>
+          <w:trHeight w:val="250" w:hRule="exact"/>
+        </w:trPr>
+        <w:tc>
+          <w:tcPr>
+            <w:tcW w:type="dxa" w:w="2880"/>
+            <w:tcW w:w="6000" w:type="dxa"/>
+          </w:tcPr>
+          <w:p>
+            <w:pPr>
+              <w:jc w:val="left"/>
+            </w:pPr>
+            <w:r>
+              <w:rPr>
+                <w:rFonts w:ascii="Calibri" w:hAnsi="Calibri"/>
+                <w:sz w:val="18"/>
+              </w:rPr>
+              <w:t>Évoluent dans un environnement éducatif non protecteur</w:t>
+            </w:r>
+          </w:p>
+        </w:tc>
+        <w:tc>
+          <w:tcPr>
+            <w:tcW w:type="dxa" w:w="2880"/>
+            <w:tcW w:w="700" w:type="dxa"/>
+            <w:shd w:fill="#fee8c8"/>
+          </w:tcPr>
+          <w:p>
+            <w:pPr>
+              <w:jc w:val="center"/>
+            </w:pPr>
+            <w:r>
+              <w:rPr>
+                <w:rFonts w:ascii="Calibri" w:hAnsi="Calibri"/>
+                <w:sz w:val="18"/>
+              </w:rPr>
+              <w:t>5.5%</w:t>
+            </w:r>
+          </w:p>
+        </w:tc>
+        <w:tc>
+          <w:tcPr>
+            <w:tcW w:type="dxa" w:w="2880"/>
+            <w:tcW w:w="700" w:type="dxa"/>
+            <w:shd w:fill="#fee8c8"/>
+          </w:tcPr>
+          <w:p>
+            <w:pPr>
+              <w:jc w:val="center"/>
+            </w:pPr>
+            <w:r>
+              <w:rPr>
+                <w:rFonts w:ascii="Calibri" w:hAnsi="Calibri"/>
+                <w:sz w:val="18"/>
+              </w:rPr>
+              <w:t>59.8K</w:t>
+            </w:r>
+          </w:p>
+        </w:tc>
+      </w:tr>
+      <w:tr>
+        <w:trPr>
+          <w:trHeight w:val="250" w:hRule="exact"/>
+        </w:trPr>
+        <w:tc>
+          <w:tcPr>
+            <w:tcW w:type="dxa" w:w="2880"/>
+            <w:tcW w:w="6000" w:type="dxa"/>
+          </w:tcPr>
+          <w:p>
+            <w:pPr>
+              <w:jc w:val="left"/>
+            </w:pPr>
+            <w:r>
+              <w:rPr>
+                <w:rFonts w:ascii="Calibri" w:hAnsi="Calibri"/>
+                <w:sz w:val="18"/>
+              </w:rPr>
+              <w:t>Font face à des circonstances aggravantes empêchant l'accès à l'éducation</w:t>
+            </w:r>
+          </w:p>
+        </w:tc>
+        <w:tc>
+          <w:tcPr>
+            <w:tcW w:type="dxa" w:w="2880"/>
+            <w:tcW w:w="700" w:type="dxa"/>
+            <w:shd w:fill="#fff7ec"/>
+          </w:tcPr>
+          <w:p>
+            <w:pPr>
+              <w:jc w:val="center"/>
+            </w:pPr>
+            <w:r>
+              <w:rPr>
+                <w:rFonts w:ascii="Calibri" w:hAnsi="Calibri"/>
+                <w:sz w:val="18"/>
+              </w:rPr>
+              <w:t>4.1%</w:t>
+            </w:r>
+          </w:p>
+        </w:tc>
+        <w:tc>
+          <w:tcPr>
+            <w:tcW w:type="dxa" w:w="2880"/>
+            <w:tcW w:w="700" w:type="dxa"/>
+            <w:shd w:fill="#fff7ec"/>
+          </w:tcPr>
+          <w:p>
+            <w:pPr>
+              <w:jc w:val="center"/>
+            </w:pPr>
+            <w:r>
+              <w:rPr>
+                <w:rFonts w:ascii="Calibri" w:hAnsi="Calibri"/>
+                <w:sz w:val="18"/>
+              </w:rPr>
+              <w:t>44.0K</w:t>
+            </w:r>
+          </w:p>
+        </w:tc>
+      </w:tr>
+    </w:tbl>
+    <w:p/>
+    <w:tbl>
+      <w:tblPr>
+        <w:tblStyle w:val="TableGrid"/>
+        <w:tblW w:type="auto" w:w="0"/>
+        <w:tblLook w:firstColumn="1" w:firstRow="1" w:lastColumn="0" w:lastRow="0" w:noHBand="0" w:noVBand="1" w:val="04A0"/>
+      </w:tblPr>
+      <w:tblGrid>
+        <w:gridCol w:w="2880"/>
+        <w:gridCol w:w="2880"/>
+        <w:gridCol w:w="2880"/>
+      </w:tblGrid>
+      <w:tr>
+        <w:trPr>
+          <w:trHeight w:val="250" w:hRule="exact"/>
+        </w:trPr>
+        <w:tc>
+          <w:tcPr>
+            <w:tcW w:type="dxa" w:w="2880"/>
+            <w:tcW w:w="6000" w:type="dxa"/>
+            <w:shd w:fill="#DDEBF7"/>
+          </w:tcPr>
+          <w:p>
+            <w:pPr>
+              <w:jc w:val="left"/>
+            </w:pPr>
+            <w:r>
+              <w:rPr>
+                <w:rFonts w:ascii="Calibri" w:hAnsi="Calibri"/>
+                <w:b/>
+                <w:sz w:val="18"/>
+              </w:rPr>
+              <w:t>Parmi tous les IDP_HOST enfants dans le besoin (66.7K):</w:t>
+            </w:r>
+          </w:p>
+        </w:tc>
+        <w:tc>
+          <w:tcPr>
+            <w:tcW w:type="dxa" w:w="2880"/>
+            <w:tcW w:w="700" w:type="dxa"/>
+          </w:tcPr>
+          <w:p>
+            <w:pPr>
+              <w:jc w:val="center"/>
+            </w:pPr>
+            <w:r>
+              <w:rPr>
+                <w:rFonts w:ascii="Calibri" w:hAnsi="Calibri"/>
+                <w:sz w:val="18"/>
+              </w:rPr>
+              <w:t>%</w:t>
+            </w:r>
+          </w:p>
+        </w:tc>
+        <w:tc>
+          <w:tcPr>
+            <w:tcW w:type="dxa" w:w="2880"/>
+            <w:tcW w:w="700" w:type="dxa"/>
+          </w:tcPr>
+          <w:p>
+            <w:pPr>
+              <w:jc w:val="center"/>
+            </w:pPr>
+            <w:r>
+              <w:rPr>
+                <w:rFonts w:ascii="Calibri" w:hAnsi="Calibri"/>
+                <w:sz w:val="18"/>
+              </w:rPr>
+              <w:t>#</w:t>
+            </w:r>
+          </w:p>
+        </w:tc>
+      </w:tr>
+      <w:tr>
+        <w:trPr>
+          <w:trHeight w:val="250" w:hRule="exact"/>
+        </w:trPr>
+        <w:tc>
+          <w:tcPr>
+            <w:tcW w:type="dxa" w:w="2880"/>
+            <w:tcW w:w="6000" w:type="dxa"/>
+          </w:tcPr>
+          <w:p>
+            <w:pPr>
+              <w:jc w:val="left"/>
+            </w:pPr>
+            <w:r>
+              <w:rPr>
+                <w:rFonts w:ascii="Calibri" w:hAnsi="Calibri"/>
+                <w:sz w:val="18"/>
+              </w:rPr>
+              <w:t>N’ont pas accès à l’école</w:t>
+            </w:r>
+          </w:p>
+        </w:tc>
+        <w:tc>
+          <w:tcPr>
+            <w:tcW w:type="dxa" w:w="2880"/>
+            <w:tcW w:w="700" w:type="dxa"/>
+            <w:shd w:fill="#fddbc7"/>
+          </w:tcPr>
+          <w:p>
+            <w:pPr>
+              <w:jc w:val="center"/>
+            </w:pPr>
+            <w:r>
+              <w:rPr>
+                <w:rFonts w:ascii="Calibri" w:hAnsi="Calibri"/>
+                <w:sz w:val="18"/>
+              </w:rPr>
+              <w:t>44.6%</w:t>
+            </w:r>
+          </w:p>
+        </w:tc>
+        <w:tc>
+          <w:tcPr>
+            <w:tcW w:type="dxa" w:w="2880"/>
+            <w:tcW w:w="700" w:type="dxa"/>
+            <w:shd w:fill="#fddbc7"/>
+          </w:tcPr>
+          <w:p>
+            <w:pPr>
+              <w:jc w:val="center"/>
+            </w:pPr>
+            <w:r>
+              <w:rPr>
+                <w:rFonts w:ascii="Calibri" w:hAnsi="Calibri"/>
+                <w:sz w:val="18"/>
+              </w:rPr>
+              <w:t>29.8K</w:t>
+            </w:r>
+          </w:p>
+        </w:tc>
+      </w:tr>
+      <w:tr>
+        <w:trPr>
+          <w:trHeight w:val="250" w:hRule="exact"/>
+        </w:trPr>
+        <w:tc>
+          <w:tcPr>
+            <w:tcW w:type="dxa" w:w="2880"/>
+            <w:tcW w:w="6000" w:type="dxa"/>
+          </w:tcPr>
+          <w:p>
+            <w:pPr>
+              <w:jc w:val="left"/>
+            </w:pPr>
+            <w:r>
+              <w:rPr>
+                <w:rFonts w:ascii="Calibri" w:hAnsi="Calibri"/>
+                <w:sz w:val="18"/>
+              </w:rPr>
+              <w:t xml:space="preserve">Étudient dans des conditions inacceptables </w:t>
+            </w:r>
+          </w:p>
+        </w:tc>
+        <w:tc>
+          <w:tcPr>
+            <w:tcW w:type="dxa" w:w="2880"/>
+            <w:tcW w:w="700" w:type="dxa"/>
+            <w:shd w:fill="#f4a582"/>
+          </w:tcPr>
+          <w:p>
+            <w:pPr>
+              <w:jc w:val="center"/>
+            </w:pPr>
+            <w:r>
+              <w:rPr>
+                <w:rFonts w:ascii="Calibri" w:hAnsi="Calibri"/>
+                <w:sz w:val="18"/>
+              </w:rPr>
+              <w:t>46.3%</w:t>
+            </w:r>
+          </w:p>
+        </w:tc>
+        <w:tc>
+          <w:tcPr>
+            <w:tcW w:type="dxa" w:w="2880"/>
+            <w:tcW w:w="700" w:type="dxa"/>
+            <w:shd w:fill="#f4a582"/>
+          </w:tcPr>
+          <w:p>
+            <w:pPr>
+              <w:jc w:val="center"/>
+            </w:pPr>
+            <w:r>
+              <w:rPr>
+                <w:rFonts w:ascii="Calibri" w:hAnsi="Calibri"/>
+                <w:sz w:val="18"/>
+              </w:rPr>
+              <w:t>30.9K</w:t>
+            </w:r>
+          </w:p>
+        </w:tc>
+      </w:tr>
+      <w:tr>
+        <w:trPr>
+          <w:trHeight w:val="250" w:hRule="exact"/>
+        </w:trPr>
+        <w:tc>
+          <w:tcPr>
+            <w:tcW w:type="dxa" w:w="2880"/>
+            <w:tcW w:w="6000" w:type="dxa"/>
+          </w:tcPr>
+          <w:p>
+            <w:pPr>
+              <w:jc w:val="left"/>
+            </w:pPr>
+            <w:r>
+              <w:rPr>
+                <w:rFonts w:ascii="Calibri" w:hAnsi="Calibri"/>
+                <w:sz w:val="18"/>
+              </w:rPr>
+              <w:t>Évoluent dans un environnement éducatif non protecteur</w:t>
+            </w:r>
+          </w:p>
+        </w:tc>
+        <w:tc>
+          <w:tcPr>
+            <w:tcW w:type="dxa" w:w="2880"/>
+            <w:tcW w:w="700" w:type="dxa"/>
+            <w:shd w:fill="#fee8c8"/>
+          </w:tcPr>
+          <w:p>
+            <w:pPr>
+              <w:jc w:val="center"/>
+            </w:pPr>
+            <w:r>
+              <w:rPr>
+                <w:rFonts w:ascii="Calibri" w:hAnsi="Calibri"/>
+                <w:sz w:val="18"/>
+              </w:rPr>
+              <w:t>5.2%</w:t>
+            </w:r>
+          </w:p>
+        </w:tc>
+        <w:tc>
+          <w:tcPr>
+            <w:tcW w:type="dxa" w:w="2880"/>
+            <w:tcW w:w="700" w:type="dxa"/>
+            <w:shd w:fill="#fee8c8"/>
+          </w:tcPr>
+          <w:p>
+            <w:pPr>
+              <w:jc w:val="center"/>
+            </w:pPr>
+            <w:r>
+              <w:rPr>
+                <w:rFonts w:ascii="Calibri" w:hAnsi="Calibri"/>
+                <w:sz w:val="18"/>
+              </w:rPr>
+              <w:t>3.5K</w:t>
+            </w:r>
+          </w:p>
+        </w:tc>
+      </w:tr>
+      <w:tr>
+        <w:trPr>
+          <w:trHeight w:val="250" w:hRule="exact"/>
+        </w:trPr>
+        <w:tc>
+          <w:tcPr>
+            <w:tcW w:type="dxa" w:w="2880"/>
+            <w:tcW w:w="6000" w:type="dxa"/>
+          </w:tcPr>
+          <w:p>
+            <w:pPr>
+              <w:jc w:val="left"/>
+            </w:pPr>
+            <w:r>
+              <w:rPr>
+                <w:rFonts w:ascii="Calibri" w:hAnsi="Calibri"/>
+                <w:sz w:val="18"/>
+              </w:rPr>
+              <w:t>Font face à des circonstances aggravantes empêchant l'accès à l'éducation</w:t>
+            </w:r>
+          </w:p>
+        </w:tc>
+        <w:tc>
+          <w:tcPr>
+            <w:tcW w:type="dxa" w:w="2880"/>
+            <w:tcW w:w="700" w:type="dxa"/>
+            <w:shd w:fill="#fff7ec"/>
+          </w:tcPr>
+          <w:p>
+            <w:pPr>
+              <w:jc w:val="center"/>
+            </w:pPr>
+            <w:r>
+              <w:rPr>
+                <w:rFonts w:ascii="Calibri" w:hAnsi="Calibri"/>
+                <w:sz w:val="18"/>
+              </w:rPr>
+              <w:t>3.8%</w:t>
+            </w:r>
+          </w:p>
+        </w:tc>
+        <w:tc>
+          <w:tcPr>
+            <w:tcW w:type="dxa" w:w="2880"/>
+            <w:tcW w:w="700" w:type="dxa"/>
+            <w:shd w:fill="#fff7ec"/>
+          </w:tcPr>
+          <w:p>
+            <w:pPr>
+              <w:jc w:val="center"/>
+            </w:pPr>
+            <w:r>
+              <w:rPr>
+                <w:rFonts w:ascii="Calibri" w:hAnsi="Calibri"/>
+                <w:sz w:val="18"/>
+              </w:rPr>
+              <w:t>2.6K</w:t>
+            </w:r>
+          </w:p>
+        </w:tc>
+      </w:tr>
+    </w:tbl>
+    <w:p/>
+    <w:tbl>
+      <w:tblPr>
+        <w:tblStyle w:val="TableGrid"/>
+        <w:tblW w:type="auto" w:w="0"/>
+        <w:tblLook w:firstColumn="1" w:firstRow="1" w:lastColumn="0" w:lastRow="0" w:noHBand="0" w:noVBand="1" w:val="04A0"/>
+      </w:tblPr>
+      <w:tblGrid>
+        <w:gridCol w:w="2880"/>
+        <w:gridCol w:w="2880"/>
+        <w:gridCol w:w="2880"/>
+      </w:tblGrid>
+      <w:tr>
+        <w:trPr>
+          <w:trHeight w:val="250" w:hRule="exact"/>
+        </w:trPr>
+        <w:tc>
+          <w:tcPr>
+            <w:tcW w:type="dxa" w:w="2880"/>
+            <w:tcW w:w="6000" w:type="dxa"/>
+            <w:shd w:fill="#DDEBF7"/>
+          </w:tcPr>
+          <w:p>
+            <w:pPr>
+              <w:jc w:val="left"/>
+            </w:pPr>
+            <w:r>
+              <w:rPr>
+                <w:rFonts w:ascii="Calibri" w:hAnsi="Calibri"/>
+                <w:b/>
+                <w:sz w:val="18"/>
+              </w:rPr>
+              <w:t>Parmi tous les RETOURNE enfants dans le besoin (49.4K):</w:t>
+            </w:r>
+          </w:p>
+        </w:tc>
+        <w:tc>
+          <w:tcPr>
+            <w:tcW w:type="dxa" w:w="2880"/>
+            <w:tcW w:w="700" w:type="dxa"/>
+          </w:tcPr>
+          <w:p>
+            <w:pPr>
+              <w:jc w:val="center"/>
+            </w:pPr>
+            <w:r>
+              <w:rPr>
+                <w:rFonts w:ascii="Calibri" w:hAnsi="Calibri"/>
+                <w:sz w:val="18"/>
+              </w:rPr>
+              <w:t>%</w:t>
+            </w:r>
+          </w:p>
+        </w:tc>
+        <w:tc>
+          <w:tcPr>
+            <w:tcW w:type="dxa" w:w="2880"/>
+            <w:tcW w:w="700" w:type="dxa"/>
+          </w:tcPr>
+          <w:p>
+            <w:pPr>
+              <w:jc w:val="center"/>
+            </w:pPr>
+            <w:r>
+              <w:rPr>
+                <w:rFonts w:ascii="Calibri" w:hAnsi="Calibri"/>
+                <w:sz w:val="18"/>
+              </w:rPr>
+              <w:t>#</w:t>
+            </w:r>
+          </w:p>
+        </w:tc>
+      </w:tr>
+      <w:tr>
+        <w:trPr>
+          <w:trHeight w:val="250" w:hRule="exact"/>
+        </w:trPr>
+        <w:tc>
+          <w:tcPr>
+            <w:tcW w:type="dxa" w:w="2880"/>
+            <w:tcW w:w="6000" w:type="dxa"/>
+          </w:tcPr>
+          <w:p>
+            <w:pPr>
+              <w:jc w:val="left"/>
+            </w:pPr>
+            <w:r>
+              <w:rPr>
+                <w:rFonts w:ascii="Calibri" w:hAnsi="Calibri"/>
+                <w:sz w:val="18"/>
+              </w:rPr>
+              <w:t>N’ont pas accès à l’école</w:t>
+            </w:r>
+          </w:p>
+        </w:tc>
+        <w:tc>
+          <w:tcPr>
+            <w:tcW w:type="dxa" w:w="2880"/>
+            <w:tcW w:w="700" w:type="dxa"/>
+            <w:shd w:fill="#fddbc7"/>
+          </w:tcPr>
+          <w:p>
+            <w:pPr>
+              <w:jc w:val="center"/>
+            </w:pPr>
+            <w:r>
+              <w:rPr>
+                <w:rFonts w:ascii="Calibri" w:hAnsi="Calibri"/>
+                <w:sz w:val="18"/>
+              </w:rPr>
+              <w:t>38.2%</w:t>
+            </w:r>
+          </w:p>
+        </w:tc>
+        <w:tc>
+          <w:tcPr>
+            <w:tcW w:type="dxa" w:w="2880"/>
+            <w:tcW w:w="700" w:type="dxa"/>
+            <w:shd w:fill="#fddbc7"/>
+          </w:tcPr>
+          <w:p>
+            <w:pPr>
+              <w:jc w:val="center"/>
+            </w:pPr>
+            <w:r>
+              <w:rPr>
+                <w:rFonts w:ascii="Calibri" w:hAnsi="Calibri"/>
+                <w:sz w:val="18"/>
+              </w:rPr>
+              <w:t>18.9K</w:t>
+            </w:r>
+          </w:p>
+        </w:tc>
+      </w:tr>
+      <w:tr>
+        <w:trPr>
+          <w:trHeight w:val="250" w:hRule="exact"/>
+        </w:trPr>
+        <w:tc>
+          <w:tcPr>
+            <w:tcW w:type="dxa" w:w="2880"/>
+            <w:tcW w:w="6000" w:type="dxa"/>
+          </w:tcPr>
+          <w:p>
+            <w:pPr>
+              <w:jc w:val="left"/>
+            </w:pPr>
+            <w:r>
+              <w:rPr>
+                <w:rFonts w:ascii="Calibri" w:hAnsi="Calibri"/>
+                <w:sz w:val="18"/>
+              </w:rPr>
+              <w:t xml:space="preserve">Étudient dans des conditions inacceptables </w:t>
+            </w:r>
+          </w:p>
+        </w:tc>
+        <w:tc>
+          <w:tcPr>
+            <w:tcW w:type="dxa" w:w="2880"/>
+            <w:tcW w:w="700" w:type="dxa"/>
+            <w:shd w:fill="#f4a582"/>
+          </w:tcPr>
+          <w:p>
+            <w:pPr>
+              <w:jc w:val="center"/>
+            </w:pPr>
+            <w:r>
+              <w:rPr>
+                <w:rFonts w:ascii="Calibri" w:hAnsi="Calibri"/>
+                <w:sz w:val="18"/>
+              </w:rPr>
+              <w:t>49.3%</w:t>
+            </w:r>
+          </w:p>
+        </w:tc>
+        <w:tc>
+          <w:tcPr>
+            <w:tcW w:type="dxa" w:w="2880"/>
+            <w:tcW w:w="700" w:type="dxa"/>
+            <w:shd w:fill="#f4a582"/>
+          </w:tcPr>
+          <w:p>
+            <w:pPr>
+              <w:jc w:val="center"/>
+            </w:pPr>
+            <w:r>
+              <w:rPr>
+                <w:rFonts w:ascii="Calibri" w:hAnsi="Calibri"/>
+                <w:sz w:val="18"/>
+              </w:rPr>
+              <w:t>24.4K</w:t>
+            </w:r>
+          </w:p>
+        </w:tc>
+      </w:tr>
+      <w:tr>
+        <w:trPr>
+          <w:trHeight w:val="250" w:hRule="exact"/>
+        </w:trPr>
+        <w:tc>
+          <w:tcPr>
+            <w:tcW w:type="dxa" w:w="2880"/>
+            <w:tcW w:w="6000" w:type="dxa"/>
+          </w:tcPr>
+          <w:p>
+            <w:pPr>
+              <w:jc w:val="left"/>
+            </w:pPr>
+            <w:r>
+              <w:rPr>
+                <w:rFonts w:ascii="Calibri" w:hAnsi="Calibri"/>
+                <w:sz w:val="18"/>
+              </w:rPr>
+              <w:t>Évoluent dans un environnement éducatif non protecteur</w:t>
+            </w:r>
+          </w:p>
+        </w:tc>
+        <w:tc>
+          <w:tcPr>
+            <w:tcW w:type="dxa" w:w="2880"/>
+            <w:tcW w:w="700" w:type="dxa"/>
+            <w:shd w:fill="#fee8c8"/>
+          </w:tcPr>
+          <w:p>
+            <w:pPr>
+              <w:jc w:val="center"/>
+            </w:pPr>
+            <w:r>
+              <w:rPr>
+                <w:rFonts w:ascii="Calibri" w:hAnsi="Calibri"/>
+                <w:sz w:val="18"/>
+              </w:rPr>
+              <w:t>7.1%</w:t>
+            </w:r>
+          </w:p>
+        </w:tc>
+        <w:tc>
+          <w:tcPr>
+            <w:tcW w:type="dxa" w:w="2880"/>
+            <w:tcW w:w="700" w:type="dxa"/>
+            <w:shd w:fill="#fee8c8"/>
+          </w:tcPr>
+          <w:p>
+            <w:pPr>
+              <w:jc w:val="center"/>
+            </w:pPr>
+            <w:r>
+              <w:rPr>
+                <w:rFonts w:ascii="Calibri" w:hAnsi="Calibri"/>
+                <w:sz w:val="18"/>
+              </w:rPr>
+              <w:t>3.5K</w:t>
+            </w:r>
+          </w:p>
+        </w:tc>
+      </w:tr>
+      <w:tr>
+        <w:trPr>
+          <w:trHeight w:val="250" w:hRule="exact"/>
+        </w:trPr>
+        <w:tc>
+          <w:tcPr>
+            <w:tcW w:type="dxa" w:w="2880"/>
+            <w:tcW w:w="6000" w:type="dxa"/>
+          </w:tcPr>
+          <w:p>
+            <w:pPr>
+              <w:jc w:val="left"/>
+            </w:pPr>
+            <w:r>
+              <w:rPr>
+                <w:rFonts w:ascii="Calibri" w:hAnsi="Calibri"/>
+                <w:sz w:val="18"/>
+              </w:rPr>
+              <w:t>Font face à des circonstances aggravantes empêchant l'accès à l'éducation</w:t>
+            </w:r>
+          </w:p>
+        </w:tc>
+        <w:tc>
+          <w:tcPr>
+            <w:tcW w:type="dxa" w:w="2880"/>
+            <w:tcW w:w="700" w:type="dxa"/>
+            <w:shd w:fill="#fff7ec"/>
+          </w:tcPr>
+          <w:p>
+            <w:pPr>
+              <w:jc w:val="center"/>
+            </w:pPr>
+            <w:r>
+              <w:rPr>
+                <w:rFonts w:ascii="Calibri" w:hAnsi="Calibri"/>
+                <w:sz w:val="18"/>
+              </w:rPr>
+              <w:t>5.4%</w:t>
+            </w:r>
+          </w:p>
+        </w:tc>
+        <w:tc>
+          <w:tcPr>
+            <w:tcW w:type="dxa" w:w="2880"/>
+            <w:tcW w:w="700" w:type="dxa"/>
+            <w:shd w:fill="#fff7ec"/>
+          </w:tcPr>
+          <w:p>
+            <w:pPr>
+              <w:jc w:val="center"/>
+            </w:pPr>
+            <w:r>
+              <w:rPr>
+                <w:rFonts w:ascii="Calibri" w:hAnsi="Calibri"/>
+                <w:sz w:val="18"/>
+              </w:rPr>
+              <w:t>2.7K</w:t>
+            </w:r>
+          </w:p>
+        </w:tc>
+      </w:tr>
+    </w:tbl>
+    <w:p/>
+    <w:tbl>
+      <w:tblPr>
+        <w:tblStyle w:val="TableGrid"/>
+        <w:tblW w:type="auto" w:w="0"/>
+        <w:tblLook w:firstColumn="1" w:firstRow="1" w:lastColumn="0" w:lastRow="0" w:noHBand="0" w:noVBand="1" w:val="04A0"/>
+      </w:tblPr>
+      <w:tblGrid>
+        <w:gridCol w:w="2880"/>
+        <w:gridCol w:w="2880"/>
+        <w:gridCol w:w="2880"/>
+      </w:tblGrid>
+      <w:tr>
+        <w:trPr>
+          <w:trHeight w:val="250" w:hRule="exact"/>
+        </w:trPr>
+        <w:tc>
+          <w:tcPr>
+            <w:tcW w:type="dxa" w:w="2880"/>
+            <w:tcW w:w="6000" w:type="dxa"/>
+            <w:shd w:fill="#DDEBF7"/>
+          </w:tcPr>
+          <w:p>
+            <w:pPr>
+              <w:jc w:val="left"/>
+            </w:pPr>
+            <w:r>
+              <w:rPr>
+                <w:rFonts w:ascii="Calibri" w:hAnsi="Calibri"/>
+                <w:b/>
+                <w:sz w:val="18"/>
+              </w:rPr>
+              <w:t>Parmi tous les IDP_SITE enfants dans le besoin (17.0K):</w:t>
             </w:r>
           </w:p>
         </w:tc>
@@ -1485,7 +2521,7 @@
                 <w:rFonts w:ascii="Calibri" w:hAnsi="Calibri"/>
                 <w:sz w:val="18"/>
               </w:rPr>
-              <w:t>94.4%</w:t>
+              <w:t>46.3%</w:t>
             </w:r>
           </w:p>
         </w:tc>
@@ -1504,7 +2540,7 @@
                 <w:rFonts w:ascii="Calibri" w:hAnsi="Calibri"/>
                 <w:sz w:val="18"/>
               </w:rPr>
-              <w:t>11.8M</w:t>
+              <w:t>7.9K</w:t>
             </w:r>
           </w:p>
         </w:tc>
@@ -1535,7 +2571,7 @@
           <w:tcPr>
             <w:tcW w:type="dxa" w:w="2880"/>
             <w:tcW w:w="700" w:type="dxa"/>
-            <w:shd w:fill="#fee8c8"/>
+            <w:shd w:fill="#fddbc7"/>
           </w:tcPr>
           <w:p>
             <w:pPr>
@@ -1546,7 +2582,7 @@
                 <w:rFonts w:ascii="Calibri" w:hAnsi="Calibri"/>
                 <w:sz w:val="18"/>
               </w:rPr>
-              <w:t>1.8%</w:t>
+              <w:t>44.4%</w:t>
             </w:r>
           </w:p>
         </w:tc>
@@ -1554,7 +2590,7 @@
           <w:tcPr>
             <w:tcW w:type="dxa" w:w="2880"/>
             <w:tcW w:w="700" w:type="dxa"/>
-            <w:shd w:fill="#fee8c8"/>
+            <w:shd w:fill="#fddbc7"/>
           </w:tcPr>
           <w:p>
             <w:pPr>
@@ -1565,7 +2601,7 @@
                 <w:rFonts w:ascii="Calibri" w:hAnsi="Calibri"/>
                 <w:sz w:val="18"/>
               </w:rPr>
-              <w:t>227K</w:t>
+              <w:t>7.5K</w:t>
             </w:r>
           </w:p>
         </w:tc>
@@ -1596,7 +2632,7 @@
           <w:tcPr>
             <w:tcW w:type="dxa" w:w="2880"/>
             <w:tcW w:w="700" w:type="dxa"/>
-            <w:shd w:fill="#fddbc7"/>
+            <w:shd w:fill="#fee8c8"/>
           </w:tcPr>
           <w:p>
             <w:pPr>
@@ -1607,7 +2643,7 @@
                 <w:rFonts w:ascii="Calibri" w:hAnsi="Calibri"/>
                 <w:sz w:val="18"/>
               </w:rPr>
-              <w:t>3.4%</w:t>
+              <w:t>5.4%</w:t>
             </w:r>
           </w:p>
         </w:tc>
@@ -1615,7 +2651,7 @@
           <w:tcPr>
             <w:tcW w:type="dxa" w:w="2880"/>
             <w:tcW w:w="700" w:type="dxa"/>
-            <w:shd w:fill="#fddbc7"/>
+            <w:shd w:fill="#fee8c8"/>
           </w:tcPr>
           <w:p>
             <w:pPr>
@@ -1626,7 +2662,7 @@
                 <w:rFonts w:ascii="Calibri" w:hAnsi="Calibri"/>
                 <w:sz w:val="18"/>
               </w:rPr>
-              <w:t>423K</w:t>
+              <w:t>911.0</w:t>
             </w:r>
           </w:p>
         </w:tc>
@@ -1668,7 +2704,7 @@
                 <w:rFonts w:ascii="Calibri" w:hAnsi="Calibri"/>
                 <w:sz w:val="18"/>
               </w:rPr>
-              <w:t>0.4%</w:t>
+              <w:t>4.0%</w:t>
             </w:r>
           </w:p>
         </w:tc>
@@ -1687,325 +2723,7 @@
                 <w:rFonts w:ascii="Calibri" w:hAnsi="Calibri"/>
                 <w:sz w:val="18"/>
               </w:rPr>
-              <w:t>52K</w:t>
-            </w:r>
-          </w:p>
-        </w:tc>
-      </w:tr>
-    </w:tbl>
-    <w:p/>
-    <w:tbl>
-      <w:tblPr>
-        <w:tblStyle w:val="TableGrid"/>
-        <w:tblW w:type="auto" w:w="0"/>
-        <w:tblLook w:firstColumn="1" w:firstRow="1" w:lastColumn="0" w:lastRow="0" w:noHBand="0" w:noVBand="1" w:val="04A0"/>
-      </w:tblPr>
-      <w:tblGrid>
-        <w:gridCol w:w="2880"/>
-        <w:gridCol w:w="2880"/>
-        <w:gridCol w:w="2880"/>
-      </w:tblGrid>
-      <w:tr>
-        <w:trPr>
-          <w:trHeight w:val="250" w:hRule="exact"/>
-        </w:trPr>
-        <w:tc>
-          <w:tcPr>
-            <w:tcW w:type="dxa" w:w="2880"/>
-            <w:tcW w:w="6000" w:type="dxa"/>
-            <w:shd w:fill="#DDEBF7"/>
-          </w:tcPr>
-          <w:p>
-            <w:pPr>
-              <w:jc w:val="left"/>
-            </w:pPr>
-            <w:r>
-              <w:rPr>
-                <w:rFonts w:ascii="Calibri" w:hAnsi="Calibri"/>
-                <w:b/>
-                <w:sz w:val="18"/>
-              </w:rPr>
-              <w:t>Parmi tous les PDI enfants dans le besoin (11.1M):</w:t>
-            </w:r>
-          </w:p>
-        </w:tc>
-        <w:tc>
-          <w:tcPr>
-            <w:tcW w:type="dxa" w:w="2880"/>
-            <w:tcW w:w="700" w:type="dxa"/>
-          </w:tcPr>
-          <w:p>
-            <w:pPr>
-              <w:jc w:val="center"/>
-            </w:pPr>
-            <w:r>
-              <w:rPr>
-                <w:rFonts w:ascii="Calibri" w:hAnsi="Calibri"/>
-                <w:sz w:val="18"/>
-              </w:rPr>
-              <w:t>%</w:t>
-            </w:r>
-          </w:p>
-        </w:tc>
-        <w:tc>
-          <w:tcPr>
-            <w:tcW w:type="dxa" w:w="2880"/>
-            <w:tcW w:w="700" w:type="dxa"/>
-          </w:tcPr>
-          <w:p>
-            <w:pPr>
-              <w:jc w:val="center"/>
-            </w:pPr>
-            <w:r>
-              <w:rPr>
-                <w:rFonts w:ascii="Calibri" w:hAnsi="Calibri"/>
-                <w:sz w:val="18"/>
-              </w:rPr>
-              <w:t>#</w:t>
-            </w:r>
-          </w:p>
-        </w:tc>
-      </w:tr>
-      <w:tr>
-        <w:trPr>
-          <w:trHeight w:val="250" w:hRule="exact"/>
-        </w:trPr>
-        <w:tc>
-          <w:tcPr>
-            <w:tcW w:type="dxa" w:w="2880"/>
-            <w:tcW w:w="6000" w:type="dxa"/>
-          </w:tcPr>
-          <w:p>
-            <w:pPr>
-              <w:jc w:val="left"/>
-            </w:pPr>
-            <w:r>
-              <w:rPr>
-                <w:rFonts w:ascii="Calibri" w:hAnsi="Calibri"/>
-                <w:sz w:val="18"/>
-              </w:rPr>
-              <w:t>N’ont pas accès à l’école</w:t>
-            </w:r>
-          </w:p>
-        </w:tc>
-        <w:tc>
-          <w:tcPr>
-            <w:tcW w:type="dxa" w:w="2880"/>
-            <w:tcW w:w="700" w:type="dxa"/>
-            <w:shd w:fill="#f4a582"/>
-          </w:tcPr>
-          <w:p>
-            <w:pPr>
-              <w:jc w:val="center"/>
-            </w:pPr>
-            <w:r>
-              <w:rPr>
-                <w:rFonts w:ascii="Calibri" w:hAnsi="Calibri"/>
-                <w:sz w:val="18"/>
-              </w:rPr>
-              <w:t>97.7%</w:t>
-            </w:r>
-          </w:p>
-        </w:tc>
-        <w:tc>
-          <w:tcPr>
-            <w:tcW w:type="dxa" w:w="2880"/>
-            <w:tcW w:w="700" w:type="dxa"/>
-            <w:shd w:fill="#f4a582"/>
-          </w:tcPr>
-          <w:p>
-            <w:pPr>
-              <w:jc w:val="center"/>
-            </w:pPr>
-            <w:r>
-              <w:rPr>
-                <w:rFonts w:ascii="Calibri" w:hAnsi="Calibri"/>
-                <w:sz w:val="18"/>
-              </w:rPr>
-              <w:t>10.8M</w:t>
-            </w:r>
-          </w:p>
-        </w:tc>
-      </w:tr>
-      <w:tr>
-        <w:trPr>
-          <w:trHeight w:val="250" w:hRule="exact"/>
-        </w:trPr>
-        <w:tc>
-          <w:tcPr>
-            <w:tcW w:type="dxa" w:w="2880"/>
-            <w:tcW w:w="6000" w:type="dxa"/>
-          </w:tcPr>
-          <w:p>
-            <w:pPr>
-              <w:jc w:val="left"/>
-            </w:pPr>
-            <w:r>
-              <w:rPr>
-                <w:rFonts w:ascii="Calibri" w:hAnsi="Calibri"/>
-                <w:sz w:val="18"/>
-              </w:rPr>
-              <w:t xml:space="preserve">Étudient dans des conditions inacceptables </w:t>
-            </w:r>
-          </w:p>
-        </w:tc>
-        <w:tc>
-          <w:tcPr>
-            <w:tcW w:type="dxa" w:w="2880"/>
-            <w:tcW w:w="700" w:type="dxa"/>
-            <w:shd w:fill="#fee8c8"/>
-          </w:tcPr>
-          <w:p>
-            <w:pPr>
-              <w:jc w:val="center"/>
-            </w:pPr>
-            <w:r>
-              <w:rPr>
-                <w:rFonts w:ascii="Calibri" w:hAnsi="Calibri"/>
-                <w:sz w:val="18"/>
-              </w:rPr>
-              <w:t>0.5%</w:t>
-            </w:r>
-          </w:p>
-        </w:tc>
-        <w:tc>
-          <w:tcPr>
-            <w:tcW w:type="dxa" w:w="2880"/>
-            <w:tcW w:w="700" w:type="dxa"/>
-            <w:shd w:fill="#fee8c8"/>
-          </w:tcPr>
-          <w:p>
-            <w:pPr>
-              <w:jc w:val="center"/>
-            </w:pPr>
-            <w:r>
-              <w:rPr>
-                <w:rFonts w:ascii="Calibri" w:hAnsi="Calibri"/>
-                <w:sz w:val="18"/>
-              </w:rPr>
-              <w:t>59K</w:t>
-            </w:r>
-          </w:p>
-        </w:tc>
-      </w:tr>
-      <w:tr>
-        <w:trPr>
-          <w:trHeight w:val="250" w:hRule="exact"/>
-        </w:trPr>
-        <w:tc>
-          <w:tcPr>
-            <w:tcW w:type="dxa" w:w="2880"/>
-            <w:tcW w:w="6000" w:type="dxa"/>
-          </w:tcPr>
-          <w:p>
-            <w:pPr>
-              <w:jc w:val="left"/>
-            </w:pPr>
-            <w:r>
-              <w:rPr>
-                <w:rFonts w:ascii="Calibri" w:hAnsi="Calibri"/>
-                <w:sz w:val="18"/>
-              </w:rPr>
-              <w:t>Évoluent dans un environnement éducatif non protecteur</w:t>
-            </w:r>
-          </w:p>
-        </w:tc>
-        <w:tc>
-          <w:tcPr>
-            <w:tcW w:type="dxa" w:w="2880"/>
-            <w:tcW w:w="700" w:type="dxa"/>
-            <w:shd w:fill="#fddbc7"/>
-          </w:tcPr>
-          <w:p>
-            <w:pPr>
-              <w:jc w:val="center"/>
-            </w:pPr>
-            <w:r>
-              <w:rPr>
-                <w:rFonts w:ascii="Calibri" w:hAnsi="Calibri"/>
-                <w:sz w:val="18"/>
-              </w:rPr>
-              <w:t>1.6%</w:t>
-            </w:r>
-          </w:p>
-        </w:tc>
-        <w:tc>
-          <w:tcPr>
-            <w:tcW w:type="dxa" w:w="2880"/>
-            <w:tcW w:w="700" w:type="dxa"/>
-            <w:shd w:fill="#fddbc7"/>
-          </w:tcPr>
-          <w:p>
-            <w:pPr>
-              <w:jc w:val="center"/>
-            </w:pPr>
-            <w:r>
-              <w:rPr>
-                <w:rFonts w:ascii="Calibri" w:hAnsi="Calibri"/>
-                <w:sz w:val="18"/>
-              </w:rPr>
-              <w:t>175K</w:t>
-            </w:r>
-          </w:p>
-        </w:tc>
-      </w:tr>
-      <w:tr>
-        <w:trPr>
-          <w:trHeight w:val="250" w:hRule="exact"/>
-        </w:trPr>
-        <w:tc>
-          <w:tcPr>
-            <w:tcW w:type="dxa" w:w="2880"/>
-            <w:tcW w:w="6000" w:type="dxa"/>
-          </w:tcPr>
-          <w:p>
-            <w:pPr>
-              <w:jc w:val="left"/>
-            </w:pPr>
-            <w:r>
-              <w:rPr>
-                <w:rFonts w:ascii="Calibri" w:hAnsi="Calibri"/>
-                <w:sz w:val="18"/>
-              </w:rPr>
-              <w:t>Font face à des circonstances aggravantes empêchant l'accès à l'éducation</w:t>
-            </w:r>
-          </w:p>
-        </w:tc>
-        <w:tc>
-          <w:tcPr>
-            <w:tcW w:type="dxa" w:w="2880"/>
-            <w:tcW w:w="700" w:type="dxa"/>
-            <w:shd w:fill="#fff7ec"/>
-          </w:tcPr>
-          <w:p>
-            <w:pPr>
-              <w:jc w:val="center"/>
-            </w:pPr>
-            <w:r>
-              <w:rPr>
-                <w:rFonts w:ascii="Calibri" w:hAnsi="Calibri"/>
-                <w:sz w:val="18"/>
-              </w:rPr>
-              <w:t>0.2%</w:t>
-            </w:r>
-          </w:p>
-        </w:tc>
-        <w:tc>
-          <w:tcPr>
-            <w:tcW w:type="dxa" w:w="2880"/>
-            <w:tcW w:w="700" w:type="dxa"/>
-            <w:shd w:fill="#fff7ec"/>
-          </w:tcPr>
-          <w:p>
-            <w:pPr>
-              <w:jc w:val="center"/>
-            </w:pPr>
-            <w:r>
-              <w:rPr>
-                <w:rFonts w:ascii="Calibri" w:hAnsi="Calibri"/>
-                <w:sz w:val="18"/>
-              </w:rPr>
-              <w:t>23K</w:t>
+              <w:t>678.0</w:t>
             </w:r>
           </w:p>
         </w:tc>

</xml_diff>